<commit_message>
updated xml tree for transisent instance variables, fixed links for xml file and new document endpoint in new-val
</commit_message>
<xml_diff>
--- a/src/main/resources/TEMPLATE_DOCX.docx
+++ b/src/main/resources/TEMPLATE_DOCX.docx
@@ -1,15 +1,31 @@
 
 <file path=word/document.xml><?xml version="1.0" encoding="utf-8"?>
-<w:document xmlns:w="http://schemas.openxmlformats.org/wordprocessingml/2006/main" xmlns:m="http://schemas.openxmlformats.org/officeDocument/2006/math" xmlns:sl="http://schemas.openxmlformats.org/schemaLibrary/2006/main" xmlns:mc="http://schemas.openxmlformats.org/markup-compatibility/2006" xmlns:r="http://schemas.openxmlformats.org/officeDocument/2006/relationships" xmlns:wp="http://schemas.openxmlformats.org/drawingml/2006/wordprocessingDrawing" xmlns:a="http://schemas.openxmlformats.org/drawingml/2006/main" xmlns:w16cex="http://schemas.microsoft.com/office/word/2018/wordml/cex" xmlns:w16sdtdh="http://schemas.microsoft.com/office/word/2020/wordml/sdtdatahash" xmlns:wp14="http://schemas.microsoft.com/office/word/2010/wordprocessingDrawing" xmlns:w16="http://schemas.microsoft.com/office/word/2018/wordml" xmlns:w16se="http://schemas.microsoft.com/office/word/2015/wordml/symex" xmlns:w14="http://schemas.microsoft.com/office/word/2010/wordml" xmlns:w15="http://schemas.microsoft.com/office/word/2012/wordml" xmlns:w16cid="http://schemas.microsoft.com/office/word/2016/wordml/cid" mc:Ignorable="w14 w15 w16se w16cid w16 w16cex w16sdtdh wp14">
+<w:document xmlns:wpc="http://schemas.microsoft.com/office/word/2010/wordprocessingCanvas" xmlns:cx="http://schemas.microsoft.com/office/drawing/2014/chartex" xmlns:cx1="http://schemas.microsoft.com/office/drawing/2015/9/8/chartex" xmlns:cx2="http://schemas.microsoft.com/office/drawing/2015/10/21/chartex" xmlns:cx3="http://schemas.microsoft.com/office/drawing/2016/5/9/chartex" xmlns:cx4="http://schemas.microsoft.com/office/drawing/2016/5/10/chartex" xmlns:cx5="http://schemas.microsoft.com/office/drawing/2016/5/11/chartex" xmlns:cx6="http://schemas.microsoft.com/office/drawing/2016/5/12/chartex" xmlns:cx7="http://schemas.microsoft.com/office/drawing/2016/5/13/chartex" xmlns:cx8="http://schemas.microsoft.com/office/drawing/2016/5/14/chartex" xmlns:mc="http://schemas.openxmlformats.org/markup-compatibility/2006" xmlns:aink="http://schemas.microsoft.com/office/drawing/2016/ink" xmlns:am3d="http://schemas.microsoft.com/office/drawing/2017/model3d" xmlns:o="urn:schemas-microsoft-com:office:office" xmlns:oel="http://schemas.microsoft.com/office/2019/extlst" xmlns:r="http://schemas.openxmlformats.org/officeDocument/2006/relationships" xmlns:m="http://schemas.openxmlformats.org/officeDocument/2006/math" xmlns:v="urn:schemas-microsoft-com:vml" xmlns:wp14="http://schemas.microsoft.com/office/word/2010/wordprocessingDrawing" xmlns:wp="http://schemas.openxmlformats.org/drawingml/2006/wordprocessingDrawing" xmlns:w10="urn:schemas-microsoft-com:office:word" xmlns:w="http://schemas.openxmlformats.org/wordprocessingml/2006/main" xmlns:w14="http://schemas.microsoft.com/office/word/2010/wordml" xmlns:w15="http://schemas.microsoft.com/office/word/2012/wordml" xmlns:w16cex="http://schemas.microsoft.com/office/word/2018/wordml/cex" xmlns:w16cid="http://schemas.microsoft.com/office/word/2016/wordml/cid" xmlns:w16="http://schemas.microsoft.com/office/word/2018/wordml" xmlns:w16sdtdh="http://schemas.microsoft.com/office/word/2020/wordml/sdtdatahash" xmlns:w16se="http://schemas.microsoft.com/office/word/2015/wordml/symex" xmlns:wpg="http://schemas.microsoft.com/office/word/2010/wordprocessingGroup" xmlns:wpi="http://schemas.microsoft.com/office/word/2010/wordprocessingInk" xmlns:wne="http://schemas.microsoft.com/office/word/2006/wordml" xmlns:wps="http://schemas.microsoft.com/office/word/2010/wordprocessingShape" mc:Ignorable="w14 w15 w16se w16cid w16 w16cex w16sdtdh wp14">
   <w:body>
-    <!-- Modified by docx4j 11.4.7 (Apache licensed) using ECLIPSELINK_MOXy JAXB in Oracle Java 11.0.13 on Windows 10 -->
     <w:p>
       <w:pPr>
         <w:pStyle w:val="Title"/>
       </w:pPr>
-      <w:r>
-        <w:t>VALIDATION PLAN</w:t>
-      </w:r>
+      <w:sdt>
+        <w:sdtPr>
+          <w:rPr>
+            <w:lang w:val="x-none"/>
+          </w:rPr>
+          <w:alias w:val="Data value: urqCd"/>
+          <w:tag w:val="od:xpath=urqCd"/>
+          <w:id w:val="530223890"/>
+          <w:dataBinding w:prefixMappings="" w:xpath="/validation_report[1]/documentType[1]/name[1]" w:storeItemID="{229D4F84-2F1C-4DE6-9DB8-2337A405AB15}"/>
+          <w:text w:multiLine="1"/>
+        </w:sdtPr>
+        <w:sdtContent>
+          <w:r>
+            <w:rPr>
+              <w:lang w:val="x-none"/>
+            </w:rPr>
+            <w:t>VALIDATION PLAN</w:t>
+          </w:r>
+        </w:sdtContent>
+      </w:sdt>
     </w:p>
     <w:p>
       <w:pPr>
@@ -31,7 +47,7 @@
           <w:tag w:val="od:xpath=Tafpl"/>
           <w:id w:val="287327210"/>
           <w:dataBinding w:prefixMappings="" w:xpath="/validation_report[1]/product[1]" w:storeItemID="{229D4F84-2F1C-4DE6-9DB8-2337A405AB15}"/>
-          <w:text w:multiLine="true"/>
+          <w:text w:multiLine="1"/>
         </w:sdtPr>
         <w:sdtContent>
           <w:r>
@@ -60,14 +76,14 @@
           <w:tag w:val="od:xpath=VNdjk"/>
           <w:id w:val="-613831935"/>
           <w:dataBinding w:prefixMappings="" w:xpath="/validation_report[1]/productCell[1]" w:storeItemID="{229D4F84-2F1C-4DE6-9DB8-2337A405AB15}"/>
-          <w:text w:multiLine="true"/>
+          <w:text w:multiLine="1"/>
         </w:sdtPr>
         <w:sdtContent>
           <w:r>
             <w:rPr>
               <w:lang w:val="x-none"/>
             </w:rPr>
-            <w:t>Production Cell #AB</w:t>
+            <w:t>AC</w:t>
           </w:r>
         </w:sdtContent>
       </w:sdt>
@@ -89,7 +105,7 @@
           <w:tag w:val="od:xpath=Reldk"/>
           <w:id w:val="444196361"/>
           <w:dataBinding w:prefixMappings="" w:xpath="/validation_report[1]/documentType[1]" w:storeItemID="{229D4F84-2F1C-4DE6-9DB8-2337A405AB15}"/>
-          <w:text w:multiLine="true"/>
+          <w:text w:multiLine="1"/>
         </w:sdtPr>
         <w:sdtContent>
           <w:r>
@@ -118,7 +134,7 @@
           <w:tag w:val="od:xpath=Tafpl"/>
           <w:id w:val="-329451330"/>
           <w:dataBinding w:prefixMappings="" w:xpath="/validation_report[1]/product[1]" w:storeItemID="{229D4F84-2F1C-4DE6-9DB8-2337A405AB15}"/>
-          <w:text w:multiLine="true"/>
+          <w:text w:multiLine="1"/>
         </w:sdtPr>
         <w:sdtContent>
           <w:r>
@@ -149,16 +165,15 @@
           <w:alias w:val="Data value: rwEaV"/>
           <w:tag w:val="od:xpath=rwEaV"/>
           <w:id w:val="1052968527"/>
-          <w:showingPlcHdr/>
           <w:dataBinding w:prefixMappings="" w:xpath="/validation_report[1]/tool[1]" w:storeItemID="{229D4F84-2F1C-4DE6-9DB8-2337A405AB15}"/>
-          <w:text w:multiLine="true"/>
+          <w:text w:multiLine="1"/>
         </w:sdtPr>
         <w:sdtContent>
           <w:r>
             <w:rPr>
               <w:rStyle w:val="IntenseEmphasis"/>
             </w:rPr>
-            <w:t>TOOL#ID</w:t>
+            <w:t>301</w:t>
           </w:r>
         </w:sdtContent>
       </w:sdt>
@@ -174,14 +189,14 @@
           <w:tag w:val="od:xpath=VNdjk"/>
           <w:id w:val="1193966102"/>
           <w:dataBinding w:prefixMappings="" w:xpath="/validation_report[1]/productCell[1]" w:storeItemID="{229D4F84-2F1C-4DE6-9DB8-2337A405AB15}"/>
-          <w:text w:multiLine="true"/>
+          <w:text w:multiLine="1"/>
         </w:sdtPr>
         <w:sdtContent>
           <w:r>
             <w:rPr>
               <w:rStyle w:val="IntenseEmphasis"/>
             </w:rPr>
-            <w:t>Production Cell #AB</w:t>
+            <w:t>AC</w:t>
           </w:r>
         </w:sdtContent>
       </w:sdt>
@@ -199,16 +214,15 @@
           <w:alias w:val="Data value: rwEaV"/>
           <w:tag w:val="od:xpath=rwEaV"/>
           <w:id w:val="-674878743"/>
-          <w:showingPlcHdr/>
           <w:dataBinding w:prefixMappings="" w:xpath="/validation_report[1]/tool[1]" w:storeItemID="{229D4F84-2F1C-4DE6-9DB8-2337A405AB15}"/>
-          <w:text w:multiLine="true"/>
+          <w:text w:multiLine="1"/>
         </w:sdtPr>
         <w:sdtContent>
           <w:r>
             <w:rPr>
               <w:rStyle w:val="IntenseEmphasis"/>
             </w:rPr>
-            <w:t>TOOL#ID</w:t>
+            <w:t>301</w:t>
           </w:r>
         </w:sdtContent>
       </w:sdt>
@@ -230,14 +244,14 @@
           <w:tag w:val="od:xpath=VNdjk"/>
           <w:id w:val="-717354682"/>
           <w:dataBinding w:prefixMappings="" w:xpath="/validation_report[1]/productCell[1]" w:storeItemID="{229D4F84-2F1C-4DE6-9DB8-2337A405AB15}"/>
-          <w:text w:multiLine="true"/>
+          <w:text w:multiLine="1"/>
         </w:sdtPr>
         <w:sdtContent>
           <w:r>
             <w:rPr>
               <w:rStyle w:val="IntenseEmphasis"/>
             </w:rPr>
-            <w:t>Production Cell #AB</w:t>
+            <w:t>AC</w:t>
           </w:r>
         </w:sdtContent>
       </w:sdt>
@@ -268,7 +282,7 @@
           <w:tag w:val="od:xpath=Tafpl"/>
           <w:id w:val="-156769214"/>
           <w:dataBinding w:prefixMappings="" w:xpath="/validation_report[1]/product[1]" w:storeItemID="{229D4F84-2F1C-4DE6-9DB8-2337A405AB15}"/>
-          <w:text w:multiLine="true"/>
+          <w:text w:multiLine="1"/>
         </w:sdtPr>
         <w:sdtContent>
           <w:r>
@@ -319,21 +333,7 @@
         <w:rPr>
           <w:color w:val="0070C0"/>
         </w:rPr>
-        <w:t xml:space="preserve">Generic </w:t>
-      </w:r>
-      <w:proofErr w:type="gramStart"/>
-      <w:r>
-        <w:rPr>
-          <w:color w:val="0070C0"/>
-        </w:rPr>
-        <w:t>text..</w:t>
-      </w:r>
-      <w:proofErr w:type="gramEnd"/>
-      <w:r>
-        <w:rPr>
-          <w:color w:val="0070C0"/>
-        </w:rPr>
-        <w:t xml:space="preserve"> </w:t>
+        <w:t xml:space="preserve">Generic text.. </w:t>
       </w:r>
     </w:p>
     <w:p>
@@ -346,21 +346,7 @@
         <w:rPr>
           <w:color w:val="0070C0"/>
         </w:rPr>
-        <w:t xml:space="preserve">Generic </w:t>
-      </w:r>
-      <w:proofErr w:type="gramStart"/>
-      <w:r>
-        <w:rPr>
-          <w:color w:val="0070C0"/>
-        </w:rPr>
-        <w:t>text..</w:t>
-      </w:r>
-      <w:proofErr w:type="gramEnd"/>
-      <w:r>
-        <w:rPr>
-          <w:color w:val="0070C0"/>
-        </w:rPr>
-        <w:t xml:space="preserve"> </w:t>
+        <w:t xml:space="preserve">Generic text.. </w:t>
       </w:r>
     </w:p>
     <w:p>
@@ -373,21 +359,7 @@
         <w:rPr>
           <w:color w:val="0070C0"/>
         </w:rPr>
-        <w:t xml:space="preserve">Generic </w:t>
-      </w:r>
-      <w:proofErr w:type="gramStart"/>
-      <w:r>
-        <w:rPr>
-          <w:color w:val="0070C0"/>
-        </w:rPr>
-        <w:t>text..</w:t>
-      </w:r>
-      <w:proofErr w:type="gramEnd"/>
-      <w:r>
-        <w:rPr>
-          <w:color w:val="0070C0"/>
-        </w:rPr>
-        <w:t xml:space="preserve"> </w:t>
+        <w:t xml:space="preserve">Generic text.. </w:t>
       </w:r>
     </w:p>
     <w:p>
@@ -401,7 +373,7 @@
     <w:p>
       <w:r>
         <w:object w:dxaOrig="2830" w:dyaOrig="2830" w14:anchorId="1680A28A">
-          <v:shapetype xmlns:v="urn:schemas-microsoft-com:vml" xmlns:xvml="urn:schemas-microsoft-com:office:excel" xmlns:o="urn:schemas-microsoft-com:office:office" xmlns:w10="urn:schemas-microsoft-com:office:word" xmlns:pvml="urn:schemas-microsoft-com:office:powerpoint" stroked="f" filled="f" o:spt="75.0" o:preferrelative="t" path="m@4@5l@4@11@9@11@9@5xe" coordsize="21600,21600" id="_x0000_t75">
+          <v:shapetype id="_x0000_t75" coordsize="21600,21600" o:spt="75" o:preferrelative="t" path="m@4@5l@4@11@9@11@9@5xe" filled="f" stroked="f">
             <v:stroke joinstyle="miter"/>
             <v:formulas>
               <v:f eqn="if lineDrawn pixelLineWidth 0"/>
@@ -417,13 +389,13 @@
               <v:f eqn="prod @7 21600 pixelHeight"/>
               <v:f eqn="sum @10 21600 0"/>
             </v:formulas>
-            <v:path gradientshapeok="t" o:connecttype="rect" o:extrusionok="f"/>
-            <o:lock aspectratio="t" v:ext="edit"/>
+            <v:path o:extrusionok="f" gradientshapeok="t" o:connecttype="rect"/>
+            <o:lock v:ext="edit" aspectratio="t"/>
           </v:shapetype>
-          <v:shape xmlns:v="urn:schemas-microsoft-com:vml" xmlns:xvml="urn:schemas-microsoft-com:office:excel" xmlns:o="urn:schemas-microsoft-com:office:office" xmlns:w10="urn:schemas-microsoft-com:office:word" xmlns:pvml="urn:schemas-microsoft-com:office:powerpoint" type="#_x0000_t75" style="width:261.75pt;height:261.75pt" id="_x0000_i1025" o:ole="">
-            <v:imagedata o:title="" r:id="rId10"/>
+          <v:shape id="_x0000_i1025" type="#_x0000_t75" style="width:261.7pt;height:261.7pt" o:ole="">
+            <v:imagedata r:id="rId10" o:title=""/>
           </v:shape>
-          <o:OLEObject xmlns:o="urn:schemas-microsoft-com:office:office" xmlns:v="urn:schemas-microsoft-com:vml" Type="Embed" ProgID="PBrush" ShapeID="_x0000_i1025" DrawAspect="Content" ObjectID="_1722147470" r:id="rId11"/>
+          <o:OLEObject Type="Embed" ProgID="PBrush" ShapeID="_x0000_i1025" DrawAspect="Content" ObjectID="_1726725766" r:id="rId11"/>
         </w:object>
       </w:r>
     </w:p>
@@ -515,16 +487,15 @@
           <w:alias w:val="Data value: rwEaV"/>
           <w:tag w:val="od:xpath=rwEaV"/>
           <w:id w:val="517202561"/>
-          <w:showingPlcHdr/>
           <w:dataBinding w:prefixMappings="" w:xpath="/validation_report[1]/tool[1]" w:storeItemID="{229D4F84-2F1C-4DE6-9DB8-2337A405AB15}"/>
-          <w:text w:multiLine="true"/>
+          <w:text w:multiLine="1"/>
         </w:sdtPr>
         <w:sdtContent>
           <w:r>
             <w:rPr>
               <w:rStyle w:val="IntenseEmphasis"/>
             </w:rPr>
-            <w:t>TOOL#ID</w:t>
+            <w:t>301</w:t>
           </w:r>
         </w:sdtContent>
       </w:sdt>
@@ -560,7 +531,7 @@
           <w:tag w:val="od:xpath=Tafpl"/>
           <w:id w:val="-1498960222"/>
           <w:dataBinding w:prefixMappings="" w:xpath="/validation_report[1]/product[1]" w:storeItemID="{229D4F84-2F1C-4DE6-9DB8-2337A405AB15}"/>
-          <w:text w:multiLine="true"/>
+          <w:text w:multiLine="1"/>
         </w:sdtPr>
         <w:sdtContent>
           <w:r>
@@ -605,16 +576,16 @@
       <w:tblPr>
         <w:tblW w:w="0" w:type="dxa"/>
         <w:tblBorders>
-          <w:top w:val="outset" w:color="auto" w:sz="6" w:space="0"/>
-          <w:left w:val="outset" w:color="auto" w:sz="6" w:space="0"/>
-          <w:bottom w:val="outset" w:color="auto" w:sz="6" w:space="0"/>
-          <w:right w:val="outset" w:color="auto" w:sz="6" w:space="0"/>
+          <w:top w:val="outset" w:sz="6" w:space="0" w:color="auto"/>
+          <w:left w:val="outset" w:sz="6" w:space="0" w:color="auto"/>
+          <w:bottom w:val="outset" w:sz="6" w:space="0" w:color="auto"/>
+          <w:right w:val="outset" w:sz="6" w:space="0" w:color="auto"/>
         </w:tblBorders>
         <w:tblCellMar>
           <w:left w:w="0" w:type="dxa"/>
           <w:right w:w="0" w:type="dxa"/>
         </w:tblCellMar>
-        <w:tblLook w:firstRow="1" w:lastRow="0" w:firstColumn="1" w:lastColumn="0" w:noHBand="0" w:noVBand="1" w:val="04A0"/>
+        <w:tblLook w:val="04A0" w:firstRow="1" w:lastRow="0" w:firstColumn="1" w:lastColumn="0" w:noHBand="0" w:noVBand="1"/>
       </w:tblPr>
       <w:tblGrid>
         <w:gridCol w:w="1320"/>
@@ -628,10 +599,10 @@
           <w:tcPr>
             <w:tcW w:w="1320" w:type="dxa"/>
             <w:tcBorders>
-              <w:top w:val="single" w:color="000000" w:sz="6" w:space="0"/>
-              <w:left w:val="single" w:color="000000" w:sz="6" w:space="0"/>
-              <w:bottom w:val="single" w:color="000000" w:sz="6" w:space="0"/>
-              <w:right w:val="single" w:color="000000" w:sz="6" w:space="0"/>
+              <w:top w:val="single" w:sz="6" w:space="0" w:color="000000"/>
+              <w:left w:val="single" w:sz="6" w:space="0" w:color="000000"/>
+              <w:bottom w:val="single" w:sz="6" w:space="0" w:color="000000"/>
+              <w:right w:val="single" w:sz="6" w:space="0" w:color="000000"/>
             </w:tcBorders>
             <w:shd w:val="clear" w:color="auto" w:fill="auto"/>
             <w:hideMark/>
@@ -642,7 +613,7 @@
               <w:ind w:firstLine="0"/>
               <w:textAlignment w:val="baseline"/>
               <w:rPr>
-                <w:rFonts w:ascii="Segoe UI" w:hAnsi="Segoe UI" w:eastAsia="Times New Roman" w:cs="Segoe UI"/>
+                <w:rFonts w:ascii="Segoe UI" w:eastAsia="Times New Roman" w:hAnsi="Segoe UI" w:cs="Segoe UI"/>
                 <w:b/>
                 <w:bCs/>
                 <w:sz w:val="18"/>
@@ -652,7 +623,7 @@
             </w:pPr>
             <w:r>
               <w:rPr>
-                <w:rFonts w:ascii="Calibri" w:hAnsi="Calibri" w:eastAsia="Times New Roman" w:cs="Calibri"/>
+                <w:rFonts w:ascii="Calibri" w:eastAsia="Times New Roman" w:hAnsi="Calibri" w:cs="Calibri"/>
                 <w:b/>
                 <w:bCs/>
                 <w:lang w:val="en-GB"/>
@@ -665,10 +636,10 @@
           <w:tcPr>
             <w:tcW w:w="2745" w:type="dxa"/>
             <w:tcBorders>
-              <w:top w:val="single" w:color="000000" w:sz="6" w:space="0"/>
-              <w:left w:val="single" w:color="000000" w:sz="6" w:space="0"/>
-              <w:bottom w:val="single" w:color="000000" w:sz="6" w:space="0"/>
-              <w:right w:val="single" w:color="000000" w:sz="6" w:space="0"/>
+              <w:top w:val="single" w:sz="6" w:space="0" w:color="000000"/>
+              <w:left w:val="single" w:sz="6" w:space="0" w:color="000000"/>
+              <w:bottom w:val="single" w:sz="6" w:space="0" w:color="000000"/>
+              <w:right w:val="single" w:sz="6" w:space="0" w:color="000000"/>
             </w:tcBorders>
             <w:shd w:val="clear" w:color="auto" w:fill="auto"/>
             <w:hideMark/>
@@ -679,7 +650,7 @@
               <w:ind w:firstLine="0"/>
               <w:textAlignment w:val="baseline"/>
               <w:rPr>
-                <w:rFonts w:ascii="Segoe UI" w:hAnsi="Segoe UI" w:eastAsia="Times New Roman" w:cs="Segoe UI"/>
+                <w:rFonts w:ascii="Segoe UI" w:eastAsia="Times New Roman" w:hAnsi="Segoe UI" w:cs="Segoe UI"/>
                 <w:b/>
                 <w:bCs/>
                 <w:sz w:val="18"/>
@@ -689,7 +660,7 @@
             </w:pPr>
             <w:r>
               <w:rPr>
-                <w:rFonts w:ascii="Calibri" w:hAnsi="Calibri" w:eastAsia="Times New Roman" w:cs="Calibri"/>
+                <w:rFonts w:ascii="Calibri" w:eastAsia="Times New Roman" w:hAnsi="Calibri" w:cs="Calibri"/>
                 <w:b/>
                 <w:bCs/>
                 <w:lang w:val="en-GB"/>
@@ -702,10 +673,10 @@
           <w:tcPr>
             <w:tcW w:w="1470" w:type="dxa"/>
             <w:tcBorders>
-              <w:top w:val="single" w:color="000000" w:sz="6" w:space="0"/>
-              <w:left w:val="single" w:color="000000" w:sz="6" w:space="0"/>
-              <w:bottom w:val="single" w:color="000000" w:sz="6" w:space="0"/>
-              <w:right w:val="single" w:color="000000" w:sz="6" w:space="0"/>
+              <w:top w:val="single" w:sz="6" w:space="0" w:color="000000"/>
+              <w:left w:val="single" w:sz="6" w:space="0" w:color="000000"/>
+              <w:bottom w:val="single" w:sz="6" w:space="0" w:color="000000"/>
+              <w:right w:val="single" w:sz="6" w:space="0" w:color="000000"/>
             </w:tcBorders>
             <w:shd w:val="clear" w:color="auto" w:fill="auto"/>
             <w:hideMark/>
@@ -716,7 +687,7 @@
               <w:ind w:firstLine="0"/>
               <w:textAlignment w:val="baseline"/>
               <w:rPr>
-                <w:rFonts w:ascii="Segoe UI" w:hAnsi="Segoe UI" w:eastAsia="Times New Roman" w:cs="Segoe UI"/>
+                <w:rFonts w:ascii="Segoe UI" w:eastAsia="Times New Roman" w:hAnsi="Segoe UI" w:cs="Segoe UI"/>
                 <w:b/>
                 <w:bCs/>
                 <w:sz w:val="18"/>
@@ -726,7 +697,7 @@
             </w:pPr>
             <w:r>
               <w:rPr>
-                <w:rFonts w:ascii="Calibri" w:hAnsi="Calibri" w:eastAsia="Times New Roman" w:cs="Calibri"/>
+                <w:rFonts w:ascii="Calibri" w:eastAsia="Times New Roman" w:hAnsi="Calibri" w:cs="Calibri"/>
                 <w:b/>
                 <w:bCs/>
                 <w:lang w:val="en-GB"/>
@@ -739,10 +710,10 @@
           <w:tcPr>
             <w:tcW w:w="1725" w:type="dxa"/>
             <w:tcBorders>
-              <w:top w:val="single" w:color="000000" w:sz="6" w:space="0"/>
-              <w:left w:val="single" w:color="000000" w:sz="6" w:space="0"/>
-              <w:bottom w:val="single" w:color="000000" w:sz="6" w:space="0"/>
-              <w:right w:val="single" w:color="000000" w:sz="6" w:space="0"/>
+              <w:top w:val="single" w:sz="6" w:space="0" w:color="000000"/>
+              <w:left w:val="single" w:sz="6" w:space="0" w:color="000000"/>
+              <w:bottom w:val="single" w:sz="6" w:space="0" w:color="000000"/>
+              <w:right w:val="single" w:sz="6" w:space="0" w:color="000000"/>
             </w:tcBorders>
             <w:shd w:val="clear" w:color="auto" w:fill="auto"/>
             <w:hideMark/>
@@ -753,7 +724,7 @@
               <w:ind w:firstLine="0"/>
               <w:textAlignment w:val="baseline"/>
               <w:rPr>
-                <w:rFonts w:ascii="Segoe UI" w:hAnsi="Segoe UI" w:eastAsia="Times New Roman" w:cs="Segoe UI"/>
+                <w:rFonts w:ascii="Segoe UI" w:eastAsia="Times New Roman" w:hAnsi="Segoe UI" w:cs="Segoe UI"/>
                 <w:b/>
                 <w:bCs/>
                 <w:sz w:val="18"/>
@@ -763,7 +734,7 @@
             </w:pPr>
             <w:r>
               <w:rPr>
-                <w:rFonts w:ascii="Calibri" w:hAnsi="Calibri" w:eastAsia="Times New Roman" w:cs="Calibri"/>
+                <w:rFonts w:ascii="Calibri" w:eastAsia="Times New Roman" w:hAnsi="Calibri" w:cs="Calibri"/>
                 <w:b/>
                 <w:bCs/>
                 <w:lang w:val="en-GB"/>
@@ -776,10 +747,10 @@
           <w:tcPr>
             <w:tcW w:w="1725" w:type="dxa"/>
             <w:tcBorders>
-              <w:top w:val="single" w:color="000000" w:sz="6" w:space="0"/>
-              <w:left w:val="single" w:color="000000" w:sz="6" w:space="0"/>
-              <w:bottom w:val="single" w:color="000000" w:sz="6" w:space="0"/>
-              <w:right w:val="single" w:color="000000" w:sz="6" w:space="0"/>
+              <w:top w:val="single" w:sz="6" w:space="0" w:color="000000"/>
+              <w:left w:val="single" w:sz="6" w:space="0" w:color="000000"/>
+              <w:bottom w:val="single" w:sz="6" w:space="0" w:color="000000"/>
+              <w:right w:val="single" w:sz="6" w:space="0" w:color="000000"/>
             </w:tcBorders>
             <w:shd w:val="clear" w:color="auto" w:fill="auto"/>
             <w:hideMark/>
@@ -790,7 +761,7 @@
               <w:ind w:firstLine="0"/>
               <w:textAlignment w:val="baseline"/>
               <w:rPr>
-                <w:rFonts w:ascii="Segoe UI" w:hAnsi="Segoe UI" w:eastAsia="Times New Roman" w:cs="Segoe UI"/>
+                <w:rFonts w:ascii="Segoe UI" w:eastAsia="Times New Roman" w:hAnsi="Segoe UI" w:cs="Segoe UI"/>
                 <w:b/>
                 <w:bCs/>
                 <w:sz w:val="18"/>
@@ -800,7 +771,7 @@
             </w:pPr>
             <w:r>
               <w:rPr>
-                <w:rFonts w:ascii="Calibri" w:hAnsi="Calibri" w:eastAsia="Times New Roman" w:cs="Calibri"/>
+                <w:rFonts w:ascii="Calibri" w:eastAsia="Times New Roman" w:hAnsi="Calibri" w:cs="Calibri"/>
                 <w:b/>
                 <w:bCs/>
                 <w:lang w:val="en-GB"/>
@@ -815,10 +786,10 @@
           <w:tcPr>
             <w:tcW w:w="1320" w:type="dxa"/>
             <w:tcBorders>
-              <w:top w:val="single" w:color="000000" w:sz="6" w:space="0"/>
-              <w:left w:val="single" w:color="000000" w:sz="6" w:space="0"/>
-              <w:bottom w:val="single" w:color="000000" w:sz="6" w:space="0"/>
-              <w:right w:val="single" w:color="000000" w:sz="6" w:space="0"/>
+              <w:top w:val="single" w:sz="6" w:space="0" w:color="000000"/>
+              <w:left w:val="single" w:sz="6" w:space="0" w:color="000000"/>
+              <w:bottom w:val="single" w:sz="6" w:space="0" w:color="000000"/>
+              <w:right w:val="single" w:sz="6" w:space="0" w:color="000000"/>
             </w:tcBorders>
             <w:shd w:val="clear" w:color="auto" w:fill="auto"/>
             <w:hideMark/>
@@ -829,7 +800,7 @@
               <w:ind w:firstLine="0"/>
               <w:textAlignment w:val="baseline"/>
               <w:rPr>
-                <w:rFonts w:ascii="Segoe UI" w:hAnsi="Segoe UI" w:eastAsia="Times New Roman" w:cs="Segoe UI"/>
+                <w:rFonts w:ascii="Segoe UI" w:eastAsia="Times New Roman" w:hAnsi="Segoe UI" w:cs="Segoe UI"/>
                 <w:sz w:val="18"/>
                 <w:szCs w:val="18"/>
                 <w:lang w:val="en-GB"/>
@@ -837,7 +808,7 @@
             </w:pPr>
             <w:r>
               <w:rPr>
-                <w:rFonts w:ascii="Calibri" w:hAnsi="Calibri" w:eastAsia="Times New Roman" w:cs="Calibri"/>
+                <w:rFonts w:ascii="Calibri" w:eastAsia="Times New Roman" w:hAnsi="Calibri" w:cs="Calibri"/>
                 <w:lang w:val="en-GB"/>
               </w:rPr>
               <w:t>1</w:t>
@@ -848,10 +819,10 @@
           <w:tcPr>
             <w:tcW w:w="2745" w:type="dxa"/>
             <w:tcBorders>
-              <w:top w:val="single" w:color="000000" w:sz="6" w:space="0"/>
-              <w:left w:val="single" w:color="000000" w:sz="6" w:space="0"/>
-              <w:bottom w:val="single" w:color="000000" w:sz="6" w:space="0"/>
-              <w:right w:val="single" w:color="000000" w:sz="6" w:space="0"/>
+              <w:top w:val="single" w:sz="6" w:space="0" w:color="000000"/>
+              <w:left w:val="single" w:sz="6" w:space="0" w:color="000000"/>
+              <w:bottom w:val="single" w:sz="6" w:space="0" w:color="000000"/>
+              <w:right w:val="single" w:sz="6" w:space="0" w:color="000000"/>
             </w:tcBorders>
             <w:shd w:val="clear" w:color="auto" w:fill="auto"/>
             <w:hideMark/>
@@ -862,7 +833,7 @@
               <w:ind w:firstLine="0"/>
               <w:textAlignment w:val="baseline"/>
               <w:rPr>
-                <w:rFonts w:ascii="Segoe UI" w:hAnsi="Segoe UI" w:eastAsia="Times New Roman" w:cs="Segoe UI"/>
+                <w:rFonts w:ascii="Segoe UI" w:eastAsia="Times New Roman" w:hAnsi="Segoe UI" w:cs="Segoe UI"/>
                 <w:sz w:val="18"/>
                 <w:szCs w:val="18"/>
                 <w:lang w:val="en-GB"/>
@@ -870,14 +841,14 @@
             </w:pPr>
             <w:r>
               <w:rPr>
-                <w:rFonts w:ascii="Calibri" w:hAnsi="Calibri" w:eastAsia="Times New Roman" w:cs="Calibri"/>
+                <w:rFonts w:ascii="Calibri" w:eastAsia="Times New Roman" w:hAnsi="Calibri" w:cs="Calibri"/>
                 <w:lang w:val="en-GB"/>
               </w:rPr>
               <w:t> </w:t>
             </w:r>
             <w:r>
               <w:rPr>
-                <w:rFonts w:ascii="Calibri" w:hAnsi="Calibri" w:eastAsia="Times New Roman" w:cs="Calibri"/>
+                <w:rFonts w:ascii="Calibri" w:eastAsia="Times New Roman" w:hAnsi="Calibri" w:cs="Calibri"/>
                 <w:lang w:val="en-GB"/>
               </w:rPr>
               <w:t>Flash</w:t>
@@ -888,10 +859,10 @@
           <w:tcPr>
             <w:tcW w:w="1470" w:type="dxa"/>
             <w:tcBorders>
-              <w:top w:val="single" w:color="000000" w:sz="6" w:space="0"/>
-              <w:left w:val="single" w:color="000000" w:sz="6" w:space="0"/>
-              <w:bottom w:val="single" w:color="000000" w:sz="6" w:space="0"/>
-              <w:right w:val="single" w:color="000000" w:sz="6" w:space="0"/>
+              <w:top w:val="single" w:sz="6" w:space="0" w:color="000000"/>
+              <w:left w:val="single" w:sz="6" w:space="0" w:color="000000"/>
+              <w:bottom w:val="single" w:sz="6" w:space="0" w:color="000000"/>
+              <w:right w:val="single" w:sz="6" w:space="0" w:color="000000"/>
             </w:tcBorders>
             <w:shd w:val="clear" w:color="auto" w:fill="auto"/>
             <w:hideMark/>
@@ -902,7 +873,7 @@
               <w:ind w:firstLine="0"/>
               <w:textAlignment w:val="baseline"/>
               <w:rPr>
-                <w:rFonts w:ascii="Segoe UI" w:hAnsi="Segoe UI" w:eastAsia="Times New Roman" w:cs="Segoe UI"/>
+                <w:rFonts w:ascii="Segoe UI" w:eastAsia="Times New Roman" w:hAnsi="Segoe UI" w:cs="Segoe UI"/>
                 <w:sz w:val="18"/>
                 <w:szCs w:val="18"/>
                 <w:lang w:val="en-GB"/>
@@ -910,14 +881,14 @@
             </w:pPr>
             <w:r>
               <w:rPr>
-                <w:rFonts w:ascii="Calibri" w:hAnsi="Calibri" w:eastAsia="Times New Roman" w:cs="Calibri"/>
+                <w:rFonts w:ascii="Calibri" w:eastAsia="Times New Roman" w:hAnsi="Calibri" w:cs="Calibri"/>
                 <w:lang w:val="en-GB"/>
               </w:rPr>
               <w:t>0.040%</w:t>
             </w:r>
             <w:r>
               <w:rPr>
-                <w:rFonts w:ascii="Calibri" w:hAnsi="Calibri" w:eastAsia="Times New Roman" w:cs="Calibri"/>
+                <w:rFonts w:ascii="Calibri" w:eastAsia="Times New Roman" w:hAnsi="Calibri" w:cs="Calibri"/>
                 <w:lang w:val="en-GB"/>
               </w:rPr>
               <w:t> </w:t>
@@ -928,10 +899,10 @@
           <w:tcPr>
             <w:tcW w:w="1725" w:type="dxa"/>
             <w:tcBorders>
-              <w:top w:val="single" w:color="000000" w:sz="6" w:space="0"/>
-              <w:left w:val="single" w:color="000000" w:sz="6" w:space="0"/>
-              <w:bottom w:val="single" w:color="000000" w:sz="6" w:space="0"/>
-              <w:right w:val="single" w:color="000000" w:sz="6" w:space="0"/>
+              <w:top w:val="single" w:sz="6" w:space="0" w:color="000000"/>
+              <w:left w:val="single" w:sz="6" w:space="0" w:color="000000"/>
+              <w:bottom w:val="single" w:sz="6" w:space="0" w:color="000000"/>
+              <w:right w:val="single" w:sz="6" w:space="0" w:color="000000"/>
             </w:tcBorders>
             <w:shd w:val="clear" w:color="auto" w:fill="auto"/>
             <w:hideMark/>
@@ -942,7 +913,7 @@
               <w:ind w:left="720" w:firstLine="0"/>
               <w:textAlignment w:val="baseline"/>
               <w:rPr>
-                <w:rFonts w:ascii="Segoe UI" w:hAnsi="Segoe UI" w:eastAsia="Times New Roman" w:cs="Segoe UI"/>
+                <w:rFonts w:ascii="Segoe UI" w:eastAsia="Times New Roman" w:hAnsi="Segoe UI" w:cs="Segoe UI"/>
                 <w:sz w:val="18"/>
                 <w:szCs w:val="18"/>
                 <w:lang w:val="en-GB"/>
@@ -950,14 +921,14 @@
             </w:pPr>
             <w:r>
               <w:rPr>
-                <w:rFonts w:ascii="Calibri" w:hAnsi="Calibri" w:eastAsia="Times New Roman" w:cs="Calibri"/>
+                <w:rFonts w:ascii="Calibri" w:eastAsia="Times New Roman" w:hAnsi="Calibri" w:cs="Calibri"/>
                 <w:lang w:val="en-GB"/>
               </w:rPr>
               <w:t>1250pcs</w:t>
             </w:r>
             <w:r>
               <w:rPr>
-                <w:rFonts w:ascii="Calibri" w:hAnsi="Calibri" w:eastAsia="Times New Roman" w:cs="Calibri"/>
+                <w:rFonts w:ascii="Calibri" w:eastAsia="Times New Roman" w:hAnsi="Calibri" w:cs="Calibri"/>
                 <w:lang w:val="en-GB"/>
               </w:rPr>
               <w:t> </w:t>
@@ -968,10 +939,10 @@
           <w:tcPr>
             <w:tcW w:w="1725" w:type="dxa"/>
             <w:tcBorders>
-              <w:top w:val="single" w:color="000000" w:sz="6" w:space="0"/>
-              <w:left w:val="single" w:color="000000" w:sz="6" w:space="0"/>
-              <w:bottom w:val="single" w:color="000000" w:sz="6" w:space="0"/>
-              <w:right w:val="single" w:color="000000" w:sz="6" w:space="0"/>
+              <w:top w:val="single" w:sz="6" w:space="0" w:color="000000"/>
+              <w:left w:val="single" w:sz="6" w:space="0" w:color="000000"/>
+              <w:bottom w:val="single" w:sz="6" w:space="0" w:color="000000"/>
+              <w:right w:val="single" w:sz="6" w:space="0" w:color="000000"/>
             </w:tcBorders>
             <w:shd w:val="clear" w:color="auto" w:fill="auto"/>
             <w:hideMark/>
@@ -982,7 +953,7 @@
               <w:ind w:firstLine="0"/>
               <w:textAlignment w:val="baseline"/>
               <w:rPr>
-                <w:rFonts w:ascii="Segoe UI" w:hAnsi="Segoe UI" w:eastAsia="Times New Roman" w:cs="Segoe UI"/>
+                <w:rFonts w:ascii="Segoe UI" w:eastAsia="Times New Roman" w:hAnsi="Segoe UI" w:cs="Segoe UI"/>
                 <w:sz w:val="18"/>
                 <w:szCs w:val="18"/>
                 <w:lang w:val="en-GB"/>
@@ -990,14 +961,14 @@
             </w:pPr>
             <w:r>
               <w:rPr>
-                <w:rFonts w:ascii="Calibri" w:hAnsi="Calibri" w:eastAsia="Times New Roman" w:cs="Calibri"/>
+                <w:rFonts w:ascii="Calibri" w:eastAsia="Times New Roman" w:hAnsi="Calibri" w:cs="Calibri"/>
                 <w:lang w:val="en-GB"/>
               </w:rPr>
               <w:t> </w:t>
             </w:r>
             <w:r>
               <w:rPr>
-                <w:rFonts w:ascii="Calibri" w:hAnsi="Calibri" w:eastAsia="Times New Roman" w:cs="Calibri"/>
+                <w:rFonts w:ascii="Calibri" w:eastAsia="Times New Roman" w:hAnsi="Calibri" w:cs="Calibri"/>
                 <w:lang w:val="en-GB"/>
               </w:rPr>
               <w:t>A1 R2</w:t>
@@ -1010,10 +981,10 @@
           <w:tcPr>
             <w:tcW w:w="1320" w:type="dxa"/>
             <w:tcBorders>
-              <w:top w:val="single" w:color="000000" w:sz="6" w:space="0"/>
-              <w:left w:val="single" w:color="000000" w:sz="6" w:space="0"/>
-              <w:bottom w:val="single" w:color="000000" w:sz="6" w:space="0"/>
-              <w:right w:val="single" w:color="000000" w:sz="6" w:space="0"/>
+              <w:top w:val="single" w:sz="6" w:space="0" w:color="000000"/>
+              <w:left w:val="single" w:sz="6" w:space="0" w:color="000000"/>
+              <w:bottom w:val="single" w:sz="6" w:space="0" w:color="000000"/>
+              <w:right w:val="single" w:sz="6" w:space="0" w:color="000000"/>
             </w:tcBorders>
             <w:shd w:val="clear" w:color="auto" w:fill="auto"/>
           </w:tcPr>
@@ -1023,13 +994,13 @@
               <w:ind w:firstLine="0"/>
               <w:textAlignment w:val="baseline"/>
               <w:rPr>
-                <w:rFonts w:ascii="Calibri" w:hAnsi="Calibri" w:eastAsia="Times New Roman" w:cs="Calibri"/>
-                <w:lang w:val="en-GB"/>
-              </w:rPr>
-            </w:pPr>
-            <w:r>
-              <w:rPr>
-                <w:rFonts w:ascii="Calibri" w:hAnsi="Calibri" w:eastAsia="Times New Roman" w:cs="Calibri"/>
+                <w:rFonts w:ascii="Calibri" w:eastAsia="Times New Roman" w:hAnsi="Calibri" w:cs="Calibri"/>
+                <w:lang w:val="en-GB"/>
+              </w:rPr>
+            </w:pPr>
+            <w:r>
+              <w:rPr>
+                <w:rFonts w:ascii="Calibri" w:eastAsia="Times New Roman" w:hAnsi="Calibri" w:cs="Calibri"/>
                 <w:lang w:val="en-GB"/>
               </w:rPr>
               <w:t>2</w:t>
@@ -1040,10 +1011,10 @@
           <w:tcPr>
             <w:tcW w:w="2745" w:type="dxa"/>
             <w:tcBorders>
-              <w:top w:val="single" w:color="000000" w:sz="6" w:space="0"/>
-              <w:left w:val="single" w:color="000000" w:sz="6" w:space="0"/>
-              <w:bottom w:val="single" w:color="000000" w:sz="6" w:space="0"/>
-              <w:right w:val="single" w:color="000000" w:sz="6" w:space="0"/>
+              <w:top w:val="single" w:sz="6" w:space="0" w:color="000000"/>
+              <w:left w:val="single" w:sz="6" w:space="0" w:color="000000"/>
+              <w:bottom w:val="single" w:sz="6" w:space="0" w:color="000000"/>
+              <w:right w:val="single" w:sz="6" w:space="0" w:color="000000"/>
             </w:tcBorders>
             <w:shd w:val="clear" w:color="auto" w:fill="auto"/>
           </w:tcPr>
@@ -1053,13 +1024,13 @@
               <w:ind w:firstLine="0"/>
               <w:textAlignment w:val="baseline"/>
               <w:rPr>
-                <w:rFonts w:ascii="Calibri" w:hAnsi="Calibri" w:eastAsia="Times New Roman" w:cs="Calibri"/>
-                <w:lang w:val="en-GB"/>
-              </w:rPr>
-            </w:pPr>
-            <w:r>
-              <w:rPr>
-                <w:rFonts w:ascii="Calibri" w:hAnsi="Calibri" w:eastAsia="Times New Roman" w:cs="Calibri"/>
+                <w:rFonts w:ascii="Calibri" w:eastAsia="Times New Roman" w:hAnsi="Calibri" w:cs="Calibri"/>
+                <w:lang w:val="en-GB"/>
+              </w:rPr>
+            </w:pPr>
+            <w:r>
+              <w:rPr>
+                <w:rFonts w:ascii="Calibri" w:eastAsia="Times New Roman" w:hAnsi="Calibri" w:cs="Calibri"/>
                 <w:lang w:val="en-GB"/>
               </w:rPr>
               <w:t>Damage</w:t>
@@ -1070,10 +1041,10 @@
           <w:tcPr>
             <w:tcW w:w="1470" w:type="dxa"/>
             <w:tcBorders>
-              <w:top w:val="single" w:color="000000" w:sz="6" w:space="0"/>
-              <w:left w:val="single" w:color="000000" w:sz="6" w:space="0"/>
-              <w:bottom w:val="single" w:color="000000" w:sz="6" w:space="0"/>
-              <w:right w:val="single" w:color="000000" w:sz="6" w:space="0"/>
+              <w:top w:val="single" w:sz="6" w:space="0" w:color="000000"/>
+              <w:left w:val="single" w:sz="6" w:space="0" w:color="000000"/>
+              <w:bottom w:val="single" w:sz="6" w:space="0" w:color="000000"/>
+              <w:right w:val="single" w:sz="6" w:space="0" w:color="000000"/>
             </w:tcBorders>
             <w:shd w:val="clear" w:color="auto" w:fill="auto"/>
           </w:tcPr>
@@ -1083,20 +1054,20 @@
               <w:ind w:firstLine="0"/>
               <w:textAlignment w:val="baseline"/>
               <w:rPr>
-                <w:rFonts w:ascii="Calibri" w:hAnsi="Calibri" w:eastAsia="Times New Roman" w:cs="Calibri"/>
-                <w:lang w:val="en-GB"/>
-              </w:rPr>
-            </w:pPr>
-            <w:r>
-              <w:rPr>
-                <w:rFonts w:ascii="Calibri" w:hAnsi="Calibri" w:eastAsia="Times New Roman" w:cs="Calibri"/>
+                <w:rFonts w:ascii="Calibri" w:eastAsia="Times New Roman" w:hAnsi="Calibri" w:cs="Calibri"/>
+                <w:lang w:val="en-GB"/>
+              </w:rPr>
+            </w:pPr>
+            <w:r>
+              <w:rPr>
+                <w:rFonts w:ascii="Calibri" w:eastAsia="Times New Roman" w:hAnsi="Calibri" w:cs="Calibri"/>
                 <w:lang w:val="en-GB"/>
               </w:rPr>
               <w:t>0.65</w:t>
             </w:r>
             <w:r>
               <w:rPr>
-                <w:rFonts w:ascii="Calibri" w:hAnsi="Calibri" w:eastAsia="Times New Roman" w:cs="Calibri"/>
+                <w:rFonts w:ascii="Calibri" w:eastAsia="Times New Roman" w:hAnsi="Calibri" w:cs="Calibri"/>
                 <w:lang w:val="en-GB"/>
               </w:rPr>
               <w:t>%</w:t>
@@ -1107,10 +1078,10 @@
           <w:tcPr>
             <w:tcW w:w="1725" w:type="dxa"/>
             <w:tcBorders>
-              <w:top w:val="single" w:color="000000" w:sz="6" w:space="0"/>
-              <w:left w:val="single" w:color="000000" w:sz="6" w:space="0"/>
-              <w:bottom w:val="single" w:color="000000" w:sz="6" w:space="0"/>
-              <w:right w:val="single" w:color="000000" w:sz="6" w:space="0"/>
+              <w:top w:val="single" w:sz="6" w:space="0" w:color="000000"/>
+              <w:left w:val="single" w:sz="6" w:space="0" w:color="000000"/>
+              <w:bottom w:val="single" w:sz="6" w:space="0" w:color="000000"/>
+              <w:right w:val="single" w:sz="6" w:space="0" w:color="000000"/>
             </w:tcBorders>
             <w:shd w:val="clear" w:color="auto" w:fill="auto"/>
           </w:tcPr>
@@ -1120,13 +1091,13 @@
               <w:ind w:left="720" w:firstLine="0"/>
               <w:textAlignment w:val="baseline"/>
               <w:rPr>
-                <w:rFonts w:ascii="Calibri" w:hAnsi="Calibri" w:eastAsia="Times New Roman" w:cs="Calibri"/>
-                <w:lang w:val="en-GB"/>
-              </w:rPr>
-            </w:pPr>
-            <w:r>
-              <w:rPr>
-                <w:rFonts w:ascii="Calibri" w:hAnsi="Calibri" w:eastAsia="Times New Roman" w:cs="Calibri"/>
+                <w:rFonts w:ascii="Calibri" w:eastAsia="Times New Roman" w:hAnsi="Calibri" w:cs="Calibri"/>
+                <w:lang w:val="en-GB"/>
+              </w:rPr>
+            </w:pPr>
+            <w:r>
+              <w:rPr>
+                <w:rFonts w:ascii="Calibri" w:eastAsia="Times New Roman" w:hAnsi="Calibri" w:cs="Calibri"/>
                 <w:lang w:val="en-GB"/>
               </w:rPr>
               <w:t>1250pcs</w:t>
@@ -1137,10 +1108,10 @@
           <w:tcPr>
             <w:tcW w:w="1725" w:type="dxa"/>
             <w:tcBorders>
-              <w:top w:val="single" w:color="000000" w:sz="6" w:space="0"/>
-              <w:left w:val="single" w:color="000000" w:sz="6" w:space="0"/>
-              <w:bottom w:val="single" w:color="000000" w:sz="6" w:space="0"/>
-              <w:right w:val="single" w:color="000000" w:sz="6" w:space="0"/>
+              <w:top w:val="single" w:sz="6" w:space="0" w:color="000000"/>
+              <w:left w:val="single" w:sz="6" w:space="0" w:color="000000"/>
+              <w:bottom w:val="single" w:sz="6" w:space="0" w:color="000000"/>
+              <w:right w:val="single" w:sz="6" w:space="0" w:color="000000"/>
             </w:tcBorders>
             <w:shd w:val="clear" w:color="auto" w:fill="auto"/>
           </w:tcPr>
@@ -1150,13 +1121,13 @@
               <w:ind w:firstLine="0"/>
               <w:textAlignment w:val="baseline"/>
               <w:rPr>
-                <w:rFonts w:ascii="Calibri" w:hAnsi="Calibri" w:eastAsia="Times New Roman" w:cs="Calibri"/>
-                <w:lang w:val="en-GB"/>
-              </w:rPr>
-            </w:pPr>
-            <w:r>
-              <w:rPr>
-                <w:rFonts w:ascii="Calibri" w:hAnsi="Calibri" w:eastAsia="Times New Roman" w:cs="Calibri"/>
+                <w:rFonts w:ascii="Calibri" w:eastAsia="Times New Roman" w:hAnsi="Calibri" w:cs="Calibri"/>
+                <w:lang w:val="en-GB"/>
+              </w:rPr>
+            </w:pPr>
+            <w:r>
+              <w:rPr>
+                <w:rFonts w:ascii="Calibri" w:eastAsia="Times New Roman" w:hAnsi="Calibri" w:cs="Calibri"/>
                 <w:lang w:val="en-GB"/>
               </w:rPr>
               <w:t>A14 R15</w:t>
@@ -1169,10 +1140,10 @@
           <w:tcPr>
             <w:tcW w:w="1320" w:type="dxa"/>
             <w:tcBorders>
-              <w:top w:val="single" w:color="000000" w:sz="6" w:space="0"/>
-              <w:left w:val="single" w:color="000000" w:sz="6" w:space="0"/>
-              <w:bottom w:val="single" w:color="000000" w:sz="6" w:space="0"/>
-              <w:right w:val="single" w:color="000000" w:sz="6" w:space="0"/>
+              <w:top w:val="single" w:sz="6" w:space="0" w:color="000000"/>
+              <w:left w:val="single" w:sz="6" w:space="0" w:color="000000"/>
+              <w:bottom w:val="single" w:sz="6" w:space="0" w:color="000000"/>
+              <w:right w:val="single" w:sz="6" w:space="0" w:color="000000"/>
             </w:tcBorders>
             <w:shd w:val="clear" w:color="auto" w:fill="auto"/>
           </w:tcPr>
@@ -1182,13 +1153,13 @@
               <w:ind w:firstLine="0"/>
               <w:textAlignment w:val="baseline"/>
               <w:rPr>
-                <w:rFonts w:ascii="Calibri" w:hAnsi="Calibri" w:eastAsia="Times New Roman" w:cs="Calibri"/>
-                <w:lang w:val="en-GB"/>
-              </w:rPr>
-            </w:pPr>
-            <w:r>
-              <w:rPr>
-                <w:rFonts w:ascii="Calibri" w:hAnsi="Calibri" w:eastAsia="Times New Roman" w:cs="Calibri"/>
+                <w:rFonts w:ascii="Calibri" w:eastAsia="Times New Roman" w:hAnsi="Calibri" w:cs="Calibri"/>
+                <w:lang w:val="en-GB"/>
+              </w:rPr>
+            </w:pPr>
+            <w:r>
+              <w:rPr>
+                <w:rFonts w:ascii="Calibri" w:eastAsia="Times New Roman" w:hAnsi="Calibri" w:cs="Calibri"/>
                 <w:lang w:val="en-GB"/>
               </w:rPr>
               <w:t>3</w:t>
@@ -1199,10 +1170,10 @@
           <w:tcPr>
             <w:tcW w:w="2745" w:type="dxa"/>
             <w:tcBorders>
-              <w:top w:val="single" w:color="000000" w:sz="6" w:space="0"/>
-              <w:left w:val="single" w:color="000000" w:sz="6" w:space="0"/>
-              <w:bottom w:val="single" w:color="000000" w:sz="6" w:space="0"/>
-              <w:right w:val="single" w:color="000000" w:sz="6" w:space="0"/>
+              <w:top w:val="single" w:sz="6" w:space="0" w:color="000000"/>
+              <w:left w:val="single" w:sz="6" w:space="0" w:color="000000"/>
+              <w:bottom w:val="single" w:sz="6" w:space="0" w:color="000000"/>
+              <w:right w:val="single" w:sz="6" w:space="0" w:color="000000"/>
             </w:tcBorders>
             <w:shd w:val="clear" w:color="auto" w:fill="auto"/>
           </w:tcPr>
@@ -1212,13 +1183,13 @@
               <w:ind w:firstLine="0"/>
               <w:textAlignment w:val="baseline"/>
               <w:rPr>
-                <w:rFonts w:ascii="Calibri" w:hAnsi="Calibri" w:eastAsia="Times New Roman" w:cs="Calibri"/>
-                <w:lang w:val="en-GB"/>
-              </w:rPr>
-            </w:pPr>
-            <w:r>
-              <w:rPr>
-                <w:rFonts w:ascii="Calibri" w:hAnsi="Calibri" w:eastAsia="Times New Roman" w:cs="Calibri"/>
+                <w:rFonts w:ascii="Calibri" w:eastAsia="Times New Roman" w:hAnsi="Calibri" w:cs="Calibri"/>
+                <w:lang w:val="en-GB"/>
+              </w:rPr>
+            </w:pPr>
+            <w:r>
+              <w:rPr>
+                <w:rFonts w:ascii="Calibri" w:eastAsia="Times New Roman" w:hAnsi="Calibri" w:cs="Calibri"/>
                 <w:lang w:val="en-GB"/>
               </w:rPr>
               <w:t>Scratches</w:t>
@@ -1229,10 +1200,10 @@
           <w:tcPr>
             <w:tcW w:w="1470" w:type="dxa"/>
             <w:tcBorders>
-              <w:top w:val="single" w:color="000000" w:sz="6" w:space="0"/>
-              <w:left w:val="single" w:color="000000" w:sz="6" w:space="0"/>
-              <w:bottom w:val="single" w:color="000000" w:sz="6" w:space="0"/>
-              <w:right w:val="single" w:color="000000" w:sz="6" w:space="0"/>
+              <w:top w:val="single" w:sz="6" w:space="0" w:color="000000"/>
+              <w:left w:val="single" w:sz="6" w:space="0" w:color="000000"/>
+              <w:bottom w:val="single" w:sz="6" w:space="0" w:color="000000"/>
+              <w:right w:val="single" w:sz="6" w:space="0" w:color="000000"/>
             </w:tcBorders>
             <w:shd w:val="clear" w:color="auto" w:fill="auto"/>
           </w:tcPr>
@@ -1242,13 +1213,13 @@
               <w:ind w:firstLine="0"/>
               <w:textAlignment w:val="baseline"/>
               <w:rPr>
-                <w:rFonts w:ascii="Calibri" w:hAnsi="Calibri" w:eastAsia="Times New Roman" w:cs="Calibri"/>
-                <w:lang w:val="en-GB"/>
-              </w:rPr>
-            </w:pPr>
-            <w:r>
-              <w:rPr>
-                <w:rFonts w:ascii="Calibri" w:hAnsi="Calibri" w:eastAsia="Times New Roman" w:cs="Calibri"/>
+                <w:rFonts w:ascii="Calibri" w:eastAsia="Times New Roman" w:hAnsi="Calibri" w:cs="Calibri"/>
+                <w:lang w:val="en-GB"/>
+              </w:rPr>
+            </w:pPr>
+            <w:r>
+              <w:rPr>
+                <w:rFonts w:ascii="Calibri" w:eastAsia="Times New Roman" w:hAnsi="Calibri" w:cs="Calibri"/>
                 <w:lang w:val="en-GB"/>
               </w:rPr>
               <w:t>1.0%</w:t>
@@ -1259,10 +1230,10 @@
           <w:tcPr>
             <w:tcW w:w="1725" w:type="dxa"/>
             <w:tcBorders>
-              <w:top w:val="single" w:color="000000" w:sz="6" w:space="0"/>
-              <w:left w:val="single" w:color="000000" w:sz="6" w:space="0"/>
-              <w:bottom w:val="single" w:color="000000" w:sz="6" w:space="0"/>
-              <w:right w:val="single" w:color="000000" w:sz="6" w:space="0"/>
+              <w:top w:val="single" w:sz="6" w:space="0" w:color="000000"/>
+              <w:left w:val="single" w:sz="6" w:space="0" w:color="000000"/>
+              <w:bottom w:val="single" w:sz="6" w:space="0" w:color="000000"/>
+              <w:right w:val="single" w:sz="6" w:space="0" w:color="000000"/>
             </w:tcBorders>
             <w:shd w:val="clear" w:color="auto" w:fill="auto"/>
           </w:tcPr>
@@ -1272,13 +1243,13 @@
               <w:ind w:left="720" w:firstLine="0"/>
               <w:textAlignment w:val="baseline"/>
               <w:rPr>
-                <w:rFonts w:ascii="Calibri" w:hAnsi="Calibri" w:eastAsia="Times New Roman" w:cs="Calibri"/>
-                <w:lang w:val="en-GB"/>
-              </w:rPr>
-            </w:pPr>
-            <w:r>
-              <w:rPr>
-                <w:rFonts w:ascii="Calibri" w:hAnsi="Calibri" w:eastAsia="Times New Roman" w:cs="Calibri"/>
+                <w:rFonts w:ascii="Calibri" w:eastAsia="Times New Roman" w:hAnsi="Calibri" w:cs="Calibri"/>
+                <w:lang w:val="en-GB"/>
+              </w:rPr>
+            </w:pPr>
+            <w:r>
+              <w:rPr>
+                <w:rFonts w:ascii="Calibri" w:eastAsia="Times New Roman" w:hAnsi="Calibri" w:cs="Calibri"/>
                 <w:lang w:val="en-GB"/>
               </w:rPr>
               <w:t>1250pcs</w:t>
@@ -1289,10 +1260,10 @@
           <w:tcPr>
             <w:tcW w:w="1725" w:type="dxa"/>
             <w:tcBorders>
-              <w:top w:val="single" w:color="000000" w:sz="6" w:space="0"/>
-              <w:left w:val="single" w:color="000000" w:sz="6" w:space="0"/>
-              <w:bottom w:val="single" w:color="000000" w:sz="6" w:space="0"/>
-              <w:right w:val="single" w:color="000000" w:sz="6" w:space="0"/>
+              <w:top w:val="single" w:sz="6" w:space="0" w:color="000000"/>
+              <w:left w:val="single" w:sz="6" w:space="0" w:color="000000"/>
+              <w:bottom w:val="single" w:sz="6" w:space="0" w:color="000000"/>
+              <w:right w:val="single" w:sz="6" w:space="0" w:color="000000"/>
             </w:tcBorders>
             <w:shd w:val="clear" w:color="auto" w:fill="auto"/>
           </w:tcPr>
@@ -1302,13 +1273,13 @@
               <w:ind w:firstLine="0"/>
               <w:textAlignment w:val="baseline"/>
               <w:rPr>
-                <w:rFonts w:ascii="Calibri" w:hAnsi="Calibri" w:eastAsia="Times New Roman" w:cs="Calibri"/>
-                <w:lang w:val="en-GB"/>
-              </w:rPr>
-            </w:pPr>
-            <w:r>
-              <w:rPr>
-                <w:rFonts w:ascii="Calibri" w:hAnsi="Calibri" w:eastAsia="Times New Roman" w:cs="Calibri"/>
+                <w:rFonts w:ascii="Calibri" w:eastAsia="Times New Roman" w:hAnsi="Calibri" w:cs="Calibri"/>
+                <w:lang w:val="en-GB"/>
+              </w:rPr>
+            </w:pPr>
+            <w:r>
+              <w:rPr>
+                <w:rFonts w:ascii="Calibri" w:eastAsia="Times New Roman" w:hAnsi="Calibri" w:cs="Calibri"/>
                 <w:lang w:val="en-GB"/>
               </w:rPr>
               <w:t>A21 R22</w:t>
@@ -1321,10 +1292,10 @@
           <w:tcPr>
             <w:tcW w:w="1320" w:type="dxa"/>
             <w:tcBorders>
-              <w:top w:val="single" w:color="000000" w:sz="6" w:space="0"/>
-              <w:left w:val="single" w:color="000000" w:sz="6" w:space="0"/>
-              <w:bottom w:val="single" w:color="000000" w:sz="6" w:space="0"/>
-              <w:right w:val="single" w:color="000000" w:sz="6" w:space="0"/>
+              <w:top w:val="single" w:sz="6" w:space="0" w:color="000000"/>
+              <w:left w:val="single" w:sz="6" w:space="0" w:color="000000"/>
+              <w:bottom w:val="single" w:sz="6" w:space="0" w:color="000000"/>
+              <w:right w:val="single" w:sz="6" w:space="0" w:color="000000"/>
             </w:tcBorders>
             <w:shd w:val="clear" w:color="auto" w:fill="auto"/>
           </w:tcPr>
@@ -1334,7 +1305,7 @@
               <w:ind w:firstLine="0"/>
               <w:textAlignment w:val="baseline"/>
               <w:rPr>
-                <w:rFonts w:ascii="Calibri" w:hAnsi="Calibri" w:eastAsia="Times New Roman" w:cs="Calibri"/>
+                <w:rFonts w:ascii="Calibri" w:eastAsia="Times New Roman" w:hAnsi="Calibri" w:cs="Calibri"/>
                 <w:lang w:val="en-GB"/>
               </w:rPr>
             </w:pPr>
@@ -1344,10 +1315,10 @@
           <w:tcPr>
             <w:tcW w:w="2745" w:type="dxa"/>
             <w:tcBorders>
-              <w:top w:val="single" w:color="000000" w:sz="6" w:space="0"/>
-              <w:left w:val="single" w:color="000000" w:sz="6" w:space="0"/>
-              <w:bottom w:val="single" w:color="000000" w:sz="6" w:space="0"/>
-              <w:right w:val="single" w:color="000000" w:sz="6" w:space="0"/>
+              <w:top w:val="single" w:sz="6" w:space="0" w:color="000000"/>
+              <w:left w:val="single" w:sz="6" w:space="0" w:color="000000"/>
+              <w:bottom w:val="single" w:sz="6" w:space="0" w:color="000000"/>
+              <w:right w:val="single" w:sz="6" w:space="0" w:color="000000"/>
             </w:tcBorders>
             <w:shd w:val="clear" w:color="auto" w:fill="auto"/>
           </w:tcPr>
@@ -1357,7 +1328,7 @@
               <w:ind w:firstLine="0"/>
               <w:textAlignment w:val="baseline"/>
               <w:rPr>
-                <w:rFonts w:ascii="Calibri" w:hAnsi="Calibri" w:eastAsia="Times New Roman" w:cs="Calibri"/>
+                <w:rFonts w:ascii="Calibri" w:eastAsia="Times New Roman" w:hAnsi="Calibri" w:cs="Calibri"/>
                 <w:lang w:val="en-GB"/>
               </w:rPr>
             </w:pPr>
@@ -1367,10 +1338,10 @@
           <w:tcPr>
             <w:tcW w:w="1470" w:type="dxa"/>
             <w:tcBorders>
-              <w:top w:val="single" w:color="000000" w:sz="6" w:space="0"/>
-              <w:left w:val="single" w:color="000000" w:sz="6" w:space="0"/>
-              <w:bottom w:val="single" w:color="000000" w:sz="6" w:space="0"/>
-              <w:right w:val="single" w:color="000000" w:sz="6" w:space="0"/>
+              <w:top w:val="single" w:sz="6" w:space="0" w:color="000000"/>
+              <w:left w:val="single" w:sz="6" w:space="0" w:color="000000"/>
+              <w:bottom w:val="single" w:sz="6" w:space="0" w:color="000000"/>
+              <w:right w:val="single" w:sz="6" w:space="0" w:color="000000"/>
             </w:tcBorders>
             <w:shd w:val="clear" w:color="auto" w:fill="auto"/>
           </w:tcPr>
@@ -1380,7 +1351,7 @@
               <w:ind w:firstLine="0"/>
               <w:textAlignment w:val="baseline"/>
               <w:rPr>
-                <w:rFonts w:ascii="Calibri" w:hAnsi="Calibri" w:eastAsia="Times New Roman" w:cs="Calibri"/>
+                <w:rFonts w:ascii="Calibri" w:eastAsia="Times New Roman" w:hAnsi="Calibri" w:cs="Calibri"/>
                 <w:lang w:val="en-GB"/>
               </w:rPr>
             </w:pPr>
@@ -1390,10 +1361,10 @@
           <w:tcPr>
             <w:tcW w:w="1725" w:type="dxa"/>
             <w:tcBorders>
-              <w:top w:val="single" w:color="000000" w:sz="6" w:space="0"/>
-              <w:left w:val="single" w:color="000000" w:sz="6" w:space="0"/>
-              <w:bottom w:val="single" w:color="000000" w:sz="6" w:space="0"/>
-              <w:right w:val="single" w:color="000000" w:sz="6" w:space="0"/>
+              <w:top w:val="single" w:sz="6" w:space="0" w:color="000000"/>
+              <w:left w:val="single" w:sz="6" w:space="0" w:color="000000"/>
+              <w:bottom w:val="single" w:sz="6" w:space="0" w:color="000000"/>
+              <w:right w:val="single" w:sz="6" w:space="0" w:color="000000"/>
             </w:tcBorders>
             <w:shd w:val="clear" w:color="auto" w:fill="auto"/>
           </w:tcPr>
@@ -1403,7 +1374,7 @@
               <w:ind w:left="720" w:firstLine="0"/>
               <w:textAlignment w:val="baseline"/>
               <w:rPr>
-                <w:rFonts w:ascii="Calibri" w:hAnsi="Calibri" w:eastAsia="Times New Roman" w:cs="Calibri"/>
+                <w:rFonts w:ascii="Calibri" w:eastAsia="Times New Roman" w:hAnsi="Calibri" w:cs="Calibri"/>
                 <w:lang w:val="en-GB"/>
               </w:rPr>
             </w:pPr>
@@ -1413,10 +1384,10 @@
           <w:tcPr>
             <w:tcW w:w="1725" w:type="dxa"/>
             <w:tcBorders>
-              <w:top w:val="single" w:color="000000" w:sz="6" w:space="0"/>
-              <w:left w:val="single" w:color="000000" w:sz="6" w:space="0"/>
-              <w:bottom w:val="single" w:color="000000" w:sz="6" w:space="0"/>
-              <w:right w:val="single" w:color="000000" w:sz="6" w:space="0"/>
+              <w:top w:val="single" w:sz="6" w:space="0" w:color="000000"/>
+              <w:left w:val="single" w:sz="6" w:space="0" w:color="000000"/>
+              <w:bottom w:val="single" w:sz="6" w:space="0" w:color="000000"/>
+              <w:right w:val="single" w:sz="6" w:space="0" w:color="000000"/>
             </w:tcBorders>
             <w:shd w:val="clear" w:color="auto" w:fill="auto"/>
           </w:tcPr>
@@ -1426,7 +1397,7 @@
               <w:ind w:firstLine="0"/>
               <w:textAlignment w:val="baseline"/>
               <w:rPr>
-                <w:rFonts w:ascii="Calibri" w:hAnsi="Calibri" w:eastAsia="Times New Roman" w:cs="Calibri"/>
+                <w:rFonts w:ascii="Calibri" w:eastAsia="Times New Roman" w:hAnsi="Calibri" w:cs="Calibri"/>
                 <w:lang w:val="en-GB"/>
               </w:rPr>
             </w:pPr>
@@ -1446,11 +1417,11 @@
 </file>
 
 <file path=word/styles.xml><?xml version="1.0" encoding="utf-8"?>
-<w:styles xmlns:w="http://schemas.openxmlformats.org/wordprocessingml/2006/main" xmlns:m="http://schemas.openxmlformats.org/officeDocument/2006/math" xmlns:sl="http://schemas.openxmlformats.org/schemaLibrary/2006/main" xmlns:mc="http://schemas.openxmlformats.org/markup-compatibility/2006" xmlns:r="http://schemas.openxmlformats.org/officeDocument/2006/relationships" xmlns:wp="http://schemas.openxmlformats.org/drawingml/2006/wordprocessingDrawing" xmlns:a="http://schemas.openxmlformats.org/drawingml/2006/main" xmlns:wp14="http://schemas.microsoft.com/office/word/2010/wordprocessingDrawing" xmlns:w16cex="http://schemas.microsoft.com/office/word/2018/wordml/cex" xmlns:w16sdtdh="http://schemas.microsoft.com/office/word/2020/wordml/sdtdatahash" xmlns:w16="http://schemas.microsoft.com/office/word/2018/wordml" xmlns:w16se="http://schemas.microsoft.com/office/word/2015/wordml/symex" xmlns:w14="http://schemas.microsoft.com/office/word/2010/wordml" xmlns:w15="http://schemas.microsoft.com/office/word/2012/wordml" xmlns:w16cid="http://schemas.microsoft.com/office/word/2016/wordml/cid" mc:Ignorable="w14 w15 w16se w16cid w16 w16cex w16sdtdh">
+<w:styles xmlns:mc="http://schemas.openxmlformats.org/markup-compatibility/2006" xmlns:r="http://schemas.openxmlformats.org/officeDocument/2006/relationships" xmlns:w="http://schemas.openxmlformats.org/wordprocessingml/2006/main" xmlns:w14="http://schemas.microsoft.com/office/word/2010/wordml" xmlns:w15="http://schemas.microsoft.com/office/word/2012/wordml" xmlns:w16cex="http://schemas.microsoft.com/office/word/2018/wordml/cex" xmlns:w16cid="http://schemas.microsoft.com/office/word/2016/wordml/cid" xmlns:w16="http://schemas.microsoft.com/office/word/2018/wordml" xmlns:w16sdtdh="http://schemas.microsoft.com/office/word/2020/wordml/sdtdatahash" xmlns:w16se="http://schemas.microsoft.com/office/word/2015/wordml/symex" mc:Ignorable="w14 w15 w16se w16cid w16 w16cex w16sdtdh">
   <w:docDefaults>
     <w:rPrDefault>
       <w:rPr>
-        <w:rFonts w:asciiTheme="minorHAnsi" w:hAnsiTheme="minorHAnsi" w:eastAsiaTheme="minorEastAsia" w:cstheme="minorBidi"/>
+        <w:rFonts w:asciiTheme="minorHAnsi" w:eastAsiaTheme="minorEastAsia" w:hAnsiTheme="minorHAnsi" w:cstheme="minorBidi"/>
         <w:sz w:val="22"/>
         <w:szCs w:val="22"/>
         <w:lang w:val="en-GB" w:eastAsia="ja-JP" w:bidi="ar-SA"/>
@@ -1462,165 +1433,165 @@
       </w:pPr>
     </w:pPrDefault>
   </w:docDefaults>
-  <w:latentStyles w:defLockedState="false" w:defUIPriority="99" w:defSemiHidden="false" w:defUnhideWhenUsed="false" w:defQFormat="false" w:count="376">
-    <w:lsdException w:name="Normal" w:uiPriority="0" w:qFormat="true"/>
-    <w:lsdException w:name="heading 1" w:uiPriority="9" w:qFormat="true"/>
-    <w:lsdException w:name="heading 2" w:uiPriority="9" w:semiHidden="true" w:unhideWhenUsed="true" w:qFormat="true"/>
-    <w:lsdException w:name="heading 3" w:uiPriority="9" w:semiHidden="true" w:unhideWhenUsed="true" w:qFormat="true"/>
-    <w:lsdException w:name="heading 4" w:uiPriority="9" w:semiHidden="true" w:unhideWhenUsed="true" w:qFormat="true"/>
-    <w:lsdException w:name="heading 5" w:uiPriority="9" w:semiHidden="true" w:unhideWhenUsed="true" w:qFormat="true"/>
-    <w:lsdException w:name="heading 6" w:uiPriority="9" w:semiHidden="true" w:unhideWhenUsed="true" w:qFormat="true"/>
-    <w:lsdException w:name="heading 7" w:uiPriority="9" w:semiHidden="true" w:unhideWhenUsed="true" w:qFormat="true"/>
-    <w:lsdException w:name="heading 8" w:uiPriority="9" w:semiHidden="true" w:unhideWhenUsed="true" w:qFormat="true"/>
-    <w:lsdException w:name="heading 9" w:uiPriority="9" w:semiHidden="true" w:unhideWhenUsed="true" w:qFormat="true"/>
-    <w:lsdException w:name="index 1" w:semiHidden="true" w:unhideWhenUsed="true"/>
-    <w:lsdException w:name="index 2" w:semiHidden="true" w:unhideWhenUsed="true"/>
-    <w:lsdException w:name="index 3" w:semiHidden="true" w:unhideWhenUsed="true"/>
-    <w:lsdException w:name="index 4" w:semiHidden="true" w:unhideWhenUsed="true"/>
-    <w:lsdException w:name="index 5" w:semiHidden="true" w:unhideWhenUsed="true"/>
-    <w:lsdException w:name="index 6" w:semiHidden="true" w:unhideWhenUsed="true"/>
-    <w:lsdException w:name="index 7" w:semiHidden="true" w:unhideWhenUsed="true"/>
-    <w:lsdException w:name="index 8" w:semiHidden="true" w:unhideWhenUsed="true"/>
-    <w:lsdException w:name="index 9" w:semiHidden="true" w:unhideWhenUsed="true"/>
-    <w:lsdException w:name="toc 1" w:uiPriority="39" w:semiHidden="true" w:unhideWhenUsed="true"/>
-    <w:lsdException w:name="toc 2" w:uiPriority="39" w:semiHidden="true" w:unhideWhenUsed="true"/>
-    <w:lsdException w:name="toc 3" w:uiPriority="39" w:semiHidden="true" w:unhideWhenUsed="true"/>
-    <w:lsdException w:name="toc 4" w:uiPriority="39" w:semiHidden="true" w:unhideWhenUsed="true"/>
-    <w:lsdException w:name="toc 5" w:uiPriority="39" w:semiHidden="true" w:unhideWhenUsed="true"/>
-    <w:lsdException w:name="toc 6" w:uiPriority="39" w:semiHidden="true" w:unhideWhenUsed="true"/>
-    <w:lsdException w:name="toc 7" w:uiPriority="39" w:semiHidden="true" w:unhideWhenUsed="true"/>
-    <w:lsdException w:name="toc 8" w:uiPriority="39" w:semiHidden="true" w:unhideWhenUsed="true"/>
-    <w:lsdException w:name="toc 9" w:uiPriority="39" w:semiHidden="true" w:unhideWhenUsed="true"/>
-    <w:lsdException w:name="Normal Indent" w:semiHidden="true" w:unhideWhenUsed="true"/>
-    <w:lsdException w:name="footnote text" w:semiHidden="true" w:unhideWhenUsed="true"/>
-    <w:lsdException w:name="annotation text" w:semiHidden="true" w:unhideWhenUsed="true"/>
-    <w:lsdException w:name="header" w:semiHidden="true" w:unhideWhenUsed="true"/>
-    <w:lsdException w:name="footer" w:semiHidden="true" w:unhideWhenUsed="true"/>
-    <w:lsdException w:name="index heading" w:semiHidden="true" w:unhideWhenUsed="true"/>
-    <w:lsdException w:name="caption" w:uiPriority="35" w:semiHidden="true" w:unhideWhenUsed="true" w:qFormat="true"/>
-    <w:lsdException w:name="table of figures" w:semiHidden="true" w:unhideWhenUsed="true"/>
-    <w:lsdException w:name="envelope address" w:semiHidden="true" w:unhideWhenUsed="true"/>
-    <w:lsdException w:name="envelope return" w:semiHidden="true" w:unhideWhenUsed="true"/>
-    <w:lsdException w:name="footnote reference" w:semiHidden="true" w:unhideWhenUsed="true"/>
-    <w:lsdException w:name="annotation reference" w:semiHidden="true" w:unhideWhenUsed="true"/>
-    <w:lsdException w:name="line number" w:semiHidden="true" w:unhideWhenUsed="true"/>
-    <w:lsdException w:name="page number" w:semiHidden="true" w:unhideWhenUsed="true"/>
-    <w:lsdException w:name="endnote reference" w:semiHidden="true" w:unhideWhenUsed="true"/>
-    <w:lsdException w:name="endnote text" w:semiHidden="true" w:unhideWhenUsed="true"/>
-    <w:lsdException w:name="table of authorities" w:semiHidden="true" w:unhideWhenUsed="true"/>
-    <w:lsdException w:name="macro" w:semiHidden="true" w:unhideWhenUsed="true"/>
-    <w:lsdException w:name="toa heading" w:semiHidden="true" w:unhideWhenUsed="true"/>
-    <w:lsdException w:name="List" w:semiHidden="true" w:unhideWhenUsed="true"/>
-    <w:lsdException w:name="List Bullet" w:semiHidden="true" w:unhideWhenUsed="true"/>
-    <w:lsdException w:name="List Number" w:semiHidden="true" w:unhideWhenUsed="true"/>
-    <w:lsdException w:name="List 2" w:semiHidden="true" w:unhideWhenUsed="true"/>
-    <w:lsdException w:name="List 3" w:semiHidden="true" w:unhideWhenUsed="true"/>
-    <w:lsdException w:name="List 4" w:semiHidden="true" w:unhideWhenUsed="true"/>
-    <w:lsdException w:name="List 5" w:semiHidden="true" w:unhideWhenUsed="true"/>
-    <w:lsdException w:name="List Bullet 2" w:semiHidden="true" w:unhideWhenUsed="true"/>
-    <w:lsdException w:name="List Bullet 3" w:semiHidden="true" w:unhideWhenUsed="true"/>
-    <w:lsdException w:name="List Bullet 4" w:semiHidden="true" w:unhideWhenUsed="true"/>
-    <w:lsdException w:name="List Bullet 5" w:semiHidden="true" w:unhideWhenUsed="true"/>
-    <w:lsdException w:name="List Number 2" w:semiHidden="true" w:unhideWhenUsed="true"/>
-    <w:lsdException w:name="List Number 3" w:semiHidden="true" w:unhideWhenUsed="true"/>
-    <w:lsdException w:name="List Number 4" w:semiHidden="true" w:unhideWhenUsed="true"/>
-    <w:lsdException w:name="List Number 5" w:semiHidden="true" w:unhideWhenUsed="true"/>
-    <w:lsdException w:name="Title" w:uiPriority="10" w:qFormat="true"/>
-    <w:lsdException w:name="Closing" w:semiHidden="true" w:unhideWhenUsed="true"/>
-    <w:lsdException w:name="Signature" w:semiHidden="true" w:unhideWhenUsed="true"/>
-    <w:lsdException w:name="Default Paragraph Font" w:uiPriority="1" w:semiHidden="true" w:unhideWhenUsed="true"/>
-    <w:lsdException w:name="Body Text" w:semiHidden="true" w:unhideWhenUsed="true"/>
-    <w:lsdException w:name="Body Text Indent" w:semiHidden="true" w:unhideWhenUsed="true"/>
-    <w:lsdException w:name="List Continue" w:semiHidden="true" w:unhideWhenUsed="true"/>
-    <w:lsdException w:name="List Continue 2" w:semiHidden="true" w:unhideWhenUsed="true"/>
-    <w:lsdException w:name="List Continue 3" w:semiHidden="true" w:unhideWhenUsed="true"/>
-    <w:lsdException w:name="List Continue 4" w:semiHidden="true" w:unhideWhenUsed="true"/>
-    <w:lsdException w:name="List Continue 5" w:semiHidden="true" w:unhideWhenUsed="true"/>
-    <w:lsdException w:name="Message Header" w:semiHidden="true" w:unhideWhenUsed="true"/>
-    <w:lsdException w:name="Subtitle" w:uiPriority="11" w:qFormat="true"/>
-    <w:lsdException w:name="Salutation" w:semiHidden="true" w:unhideWhenUsed="true"/>
-    <w:lsdException w:name="Date" w:semiHidden="true" w:unhideWhenUsed="true"/>
-    <w:lsdException w:name="Body Text First Indent" w:semiHidden="true" w:unhideWhenUsed="true"/>
-    <w:lsdException w:name="Body Text First Indent 2" w:semiHidden="true" w:unhideWhenUsed="true"/>
-    <w:lsdException w:name="Note Heading" w:semiHidden="true" w:unhideWhenUsed="true"/>
-    <w:lsdException w:name="Body Text 2" w:semiHidden="true" w:unhideWhenUsed="true"/>
-    <w:lsdException w:name="Body Text 3" w:semiHidden="true" w:unhideWhenUsed="true"/>
-    <w:lsdException w:name="Body Text Indent 2" w:semiHidden="true" w:unhideWhenUsed="true"/>
-    <w:lsdException w:name="Body Text Indent 3" w:semiHidden="true" w:unhideWhenUsed="true"/>
-    <w:lsdException w:name="Block Text" w:semiHidden="true" w:unhideWhenUsed="true"/>
-    <w:lsdException w:name="Hyperlink" w:semiHidden="true" w:unhideWhenUsed="true"/>
-    <w:lsdException w:name="FollowedHyperlink" w:semiHidden="true" w:unhideWhenUsed="true"/>
-    <w:lsdException w:name="Strong" w:uiPriority="22" w:qFormat="true"/>
-    <w:lsdException w:name="Emphasis" w:uiPriority="20" w:qFormat="true"/>
-    <w:lsdException w:name="Document Map" w:semiHidden="true" w:unhideWhenUsed="true"/>
-    <w:lsdException w:name="Plain Text" w:semiHidden="true" w:unhideWhenUsed="true"/>
-    <w:lsdException w:name="E-mail Signature" w:semiHidden="true" w:unhideWhenUsed="true"/>
-    <w:lsdException w:name="HTML Top of Form" w:semiHidden="true" w:unhideWhenUsed="true"/>
-    <w:lsdException w:name="HTML Bottom of Form" w:semiHidden="true" w:unhideWhenUsed="true"/>
-    <w:lsdException w:name="Normal (Web)" w:semiHidden="true" w:unhideWhenUsed="true"/>
-    <w:lsdException w:name="HTML Acronym" w:semiHidden="true" w:unhideWhenUsed="true"/>
-    <w:lsdException w:name="HTML Address" w:semiHidden="true" w:unhideWhenUsed="true"/>
-    <w:lsdException w:name="HTML Cite" w:semiHidden="true" w:unhideWhenUsed="true"/>
-    <w:lsdException w:name="HTML Code" w:semiHidden="true" w:unhideWhenUsed="true"/>
-    <w:lsdException w:name="HTML Definition" w:semiHidden="true" w:unhideWhenUsed="true"/>
-    <w:lsdException w:name="HTML Keyboard" w:semiHidden="true" w:unhideWhenUsed="true"/>
-    <w:lsdException w:name="HTML Preformatted" w:semiHidden="true" w:unhideWhenUsed="true"/>
-    <w:lsdException w:name="HTML Sample" w:semiHidden="true" w:unhideWhenUsed="true"/>
-    <w:lsdException w:name="HTML Typewriter" w:semiHidden="true" w:unhideWhenUsed="true"/>
-    <w:lsdException w:name="HTML Variable" w:semiHidden="true" w:unhideWhenUsed="true"/>
-    <w:lsdException w:name="Normal Table" w:semiHidden="true" w:unhideWhenUsed="true"/>
-    <w:lsdException w:name="annotation subject" w:semiHidden="true" w:unhideWhenUsed="true"/>
-    <w:lsdException w:name="No List" w:semiHidden="true" w:unhideWhenUsed="true"/>
-    <w:lsdException w:name="Outline List 1" w:semiHidden="true" w:unhideWhenUsed="true"/>
-    <w:lsdException w:name="Outline List 2" w:semiHidden="true" w:unhideWhenUsed="true"/>
-    <w:lsdException w:name="Outline List 3" w:semiHidden="true" w:unhideWhenUsed="true"/>
-    <w:lsdException w:name="Table Simple 1" w:semiHidden="true" w:unhideWhenUsed="true"/>
-    <w:lsdException w:name="Table Simple 2" w:semiHidden="true" w:unhideWhenUsed="true"/>
-    <w:lsdException w:name="Table Simple 3" w:semiHidden="true" w:unhideWhenUsed="true"/>
-    <w:lsdException w:name="Table Classic 1" w:semiHidden="true" w:unhideWhenUsed="true"/>
-    <w:lsdException w:name="Table Classic 2" w:semiHidden="true" w:unhideWhenUsed="true"/>
-    <w:lsdException w:name="Table Classic 3" w:semiHidden="true" w:unhideWhenUsed="true"/>
-    <w:lsdException w:name="Table Classic 4" w:semiHidden="true" w:unhideWhenUsed="true"/>
-    <w:lsdException w:name="Table Colorful 1" w:semiHidden="true" w:unhideWhenUsed="true"/>
-    <w:lsdException w:name="Table Colorful 2" w:semiHidden="true" w:unhideWhenUsed="true"/>
-    <w:lsdException w:name="Table Colorful 3" w:semiHidden="true" w:unhideWhenUsed="true"/>
-    <w:lsdException w:name="Table Columns 1" w:semiHidden="true" w:unhideWhenUsed="true"/>
-    <w:lsdException w:name="Table Columns 2" w:semiHidden="true" w:unhideWhenUsed="true"/>
-    <w:lsdException w:name="Table Columns 3" w:semiHidden="true" w:unhideWhenUsed="true"/>
-    <w:lsdException w:name="Table Columns 4" w:semiHidden="true" w:unhideWhenUsed="true"/>
-    <w:lsdException w:name="Table Columns 5" w:semiHidden="true" w:unhideWhenUsed="true"/>
-    <w:lsdException w:name="Table Grid 1" w:semiHidden="true" w:unhideWhenUsed="true"/>
-    <w:lsdException w:name="Table Grid 2" w:semiHidden="true" w:unhideWhenUsed="true"/>
-    <w:lsdException w:name="Table Grid 3" w:semiHidden="true" w:unhideWhenUsed="true"/>
-    <w:lsdException w:name="Table Grid 4" w:semiHidden="true" w:unhideWhenUsed="true"/>
-    <w:lsdException w:name="Table Grid 5" w:semiHidden="true" w:unhideWhenUsed="true"/>
-    <w:lsdException w:name="Table Grid 6" w:semiHidden="true" w:unhideWhenUsed="true"/>
-    <w:lsdException w:name="Table Grid 7" w:semiHidden="true" w:unhideWhenUsed="true"/>
-    <w:lsdException w:name="Table Grid 8" w:semiHidden="true" w:unhideWhenUsed="true"/>
-    <w:lsdException w:name="Table List 1" w:semiHidden="true" w:unhideWhenUsed="true"/>
-    <w:lsdException w:name="Table List 2" w:semiHidden="true" w:unhideWhenUsed="true"/>
-    <w:lsdException w:name="Table List 3" w:semiHidden="true" w:unhideWhenUsed="true"/>
-    <w:lsdException w:name="Table List 4" w:semiHidden="true" w:unhideWhenUsed="true"/>
-    <w:lsdException w:name="Table List 5" w:semiHidden="true" w:unhideWhenUsed="true"/>
-    <w:lsdException w:name="Table List 6" w:semiHidden="true" w:unhideWhenUsed="true"/>
-    <w:lsdException w:name="Table List 7" w:semiHidden="true" w:unhideWhenUsed="true"/>
-    <w:lsdException w:name="Table List 8" w:semiHidden="true" w:unhideWhenUsed="true"/>
-    <w:lsdException w:name="Table 3D effects 1" w:semiHidden="true" w:unhideWhenUsed="true"/>
-    <w:lsdException w:name="Table 3D effects 2" w:semiHidden="true" w:unhideWhenUsed="true"/>
-    <w:lsdException w:name="Table 3D effects 3" w:semiHidden="true" w:unhideWhenUsed="true"/>
-    <w:lsdException w:name="Table Contemporary" w:semiHidden="true" w:unhideWhenUsed="true"/>
-    <w:lsdException w:name="Table Elegant" w:semiHidden="true" w:unhideWhenUsed="true"/>
-    <w:lsdException w:name="Table Professional" w:semiHidden="true" w:unhideWhenUsed="true"/>
-    <w:lsdException w:name="Table Subtle 1" w:semiHidden="true" w:unhideWhenUsed="true"/>
-    <w:lsdException w:name="Table Subtle 2" w:semiHidden="true" w:unhideWhenUsed="true"/>
-    <w:lsdException w:name="Table Web 1" w:semiHidden="true" w:unhideWhenUsed="true"/>
-    <w:lsdException w:name="Table Web 2" w:semiHidden="true" w:unhideWhenUsed="true"/>
-    <w:lsdException w:name="Table Web 3" w:semiHidden="true" w:unhideWhenUsed="true"/>
-    <w:lsdException w:name="Balloon Text" w:semiHidden="true" w:unhideWhenUsed="true"/>
+  <w:latentStyles w:defLockedState="0" w:defUIPriority="99" w:defSemiHidden="0" w:defUnhideWhenUsed="0" w:defQFormat="0" w:count="376">
+    <w:lsdException w:name="Normal" w:uiPriority="0" w:qFormat="1"/>
+    <w:lsdException w:name="heading 1" w:uiPriority="9" w:qFormat="1"/>
+    <w:lsdException w:name="heading 2" w:semiHidden="1" w:uiPriority="9" w:unhideWhenUsed="1" w:qFormat="1"/>
+    <w:lsdException w:name="heading 3" w:semiHidden="1" w:uiPriority="9" w:unhideWhenUsed="1" w:qFormat="1"/>
+    <w:lsdException w:name="heading 4" w:semiHidden="1" w:uiPriority="9" w:unhideWhenUsed="1" w:qFormat="1"/>
+    <w:lsdException w:name="heading 5" w:semiHidden="1" w:uiPriority="9" w:unhideWhenUsed="1" w:qFormat="1"/>
+    <w:lsdException w:name="heading 6" w:semiHidden="1" w:uiPriority="9" w:unhideWhenUsed="1" w:qFormat="1"/>
+    <w:lsdException w:name="heading 7" w:semiHidden="1" w:uiPriority="9" w:unhideWhenUsed="1" w:qFormat="1"/>
+    <w:lsdException w:name="heading 8" w:semiHidden="1" w:uiPriority="9" w:unhideWhenUsed="1" w:qFormat="1"/>
+    <w:lsdException w:name="heading 9" w:semiHidden="1" w:uiPriority="9" w:unhideWhenUsed="1" w:qFormat="1"/>
+    <w:lsdException w:name="index 1" w:semiHidden="1" w:unhideWhenUsed="1"/>
+    <w:lsdException w:name="index 2" w:semiHidden="1" w:unhideWhenUsed="1"/>
+    <w:lsdException w:name="index 3" w:semiHidden="1" w:unhideWhenUsed="1"/>
+    <w:lsdException w:name="index 4" w:semiHidden="1" w:unhideWhenUsed="1"/>
+    <w:lsdException w:name="index 5" w:semiHidden="1" w:unhideWhenUsed="1"/>
+    <w:lsdException w:name="index 6" w:semiHidden="1" w:unhideWhenUsed="1"/>
+    <w:lsdException w:name="index 7" w:semiHidden="1" w:unhideWhenUsed="1"/>
+    <w:lsdException w:name="index 8" w:semiHidden="1" w:unhideWhenUsed="1"/>
+    <w:lsdException w:name="index 9" w:semiHidden="1" w:unhideWhenUsed="1"/>
+    <w:lsdException w:name="toc 1" w:semiHidden="1" w:uiPriority="39" w:unhideWhenUsed="1"/>
+    <w:lsdException w:name="toc 2" w:semiHidden="1" w:uiPriority="39" w:unhideWhenUsed="1"/>
+    <w:lsdException w:name="toc 3" w:semiHidden="1" w:uiPriority="39" w:unhideWhenUsed="1"/>
+    <w:lsdException w:name="toc 4" w:semiHidden="1" w:uiPriority="39" w:unhideWhenUsed="1"/>
+    <w:lsdException w:name="toc 5" w:semiHidden="1" w:uiPriority="39" w:unhideWhenUsed="1"/>
+    <w:lsdException w:name="toc 6" w:semiHidden="1" w:uiPriority="39" w:unhideWhenUsed="1"/>
+    <w:lsdException w:name="toc 7" w:semiHidden="1" w:uiPriority="39" w:unhideWhenUsed="1"/>
+    <w:lsdException w:name="toc 8" w:semiHidden="1" w:uiPriority="39" w:unhideWhenUsed="1"/>
+    <w:lsdException w:name="toc 9" w:semiHidden="1" w:uiPriority="39" w:unhideWhenUsed="1"/>
+    <w:lsdException w:name="Normal Indent" w:semiHidden="1" w:unhideWhenUsed="1"/>
+    <w:lsdException w:name="footnote text" w:semiHidden="1" w:unhideWhenUsed="1"/>
+    <w:lsdException w:name="annotation text" w:semiHidden="1" w:unhideWhenUsed="1"/>
+    <w:lsdException w:name="header" w:semiHidden="1" w:unhideWhenUsed="1"/>
+    <w:lsdException w:name="footer" w:semiHidden="1" w:unhideWhenUsed="1"/>
+    <w:lsdException w:name="index heading" w:semiHidden="1" w:unhideWhenUsed="1"/>
+    <w:lsdException w:name="caption" w:semiHidden="1" w:uiPriority="35" w:unhideWhenUsed="1" w:qFormat="1"/>
+    <w:lsdException w:name="table of figures" w:semiHidden="1" w:unhideWhenUsed="1"/>
+    <w:lsdException w:name="envelope address" w:semiHidden="1" w:unhideWhenUsed="1"/>
+    <w:lsdException w:name="envelope return" w:semiHidden="1" w:unhideWhenUsed="1"/>
+    <w:lsdException w:name="footnote reference" w:semiHidden="1" w:unhideWhenUsed="1"/>
+    <w:lsdException w:name="annotation reference" w:semiHidden="1" w:unhideWhenUsed="1"/>
+    <w:lsdException w:name="line number" w:semiHidden="1" w:unhideWhenUsed="1"/>
+    <w:lsdException w:name="page number" w:semiHidden="1" w:unhideWhenUsed="1"/>
+    <w:lsdException w:name="endnote reference" w:semiHidden="1" w:unhideWhenUsed="1"/>
+    <w:lsdException w:name="endnote text" w:semiHidden="1" w:unhideWhenUsed="1"/>
+    <w:lsdException w:name="table of authorities" w:semiHidden="1" w:unhideWhenUsed="1"/>
+    <w:lsdException w:name="macro" w:semiHidden="1" w:unhideWhenUsed="1"/>
+    <w:lsdException w:name="toa heading" w:semiHidden="1" w:unhideWhenUsed="1"/>
+    <w:lsdException w:name="List" w:semiHidden="1" w:unhideWhenUsed="1"/>
+    <w:lsdException w:name="List Bullet" w:semiHidden="1" w:unhideWhenUsed="1"/>
+    <w:lsdException w:name="List Number" w:semiHidden="1" w:unhideWhenUsed="1"/>
+    <w:lsdException w:name="List 2" w:semiHidden="1" w:unhideWhenUsed="1"/>
+    <w:lsdException w:name="List 3" w:semiHidden="1" w:unhideWhenUsed="1"/>
+    <w:lsdException w:name="List 4" w:semiHidden="1" w:unhideWhenUsed="1"/>
+    <w:lsdException w:name="List 5" w:semiHidden="1" w:unhideWhenUsed="1"/>
+    <w:lsdException w:name="List Bullet 2" w:semiHidden="1" w:unhideWhenUsed="1"/>
+    <w:lsdException w:name="List Bullet 3" w:semiHidden="1" w:unhideWhenUsed="1"/>
+    <w:lsdException w:name="List Bullet 4" w:semiHidden="1" w:unhideWhenUsed="1"/>
+    <w:lsdException w:name="List Bullet 5" w:semiHidden="1" w:unhideWhenUsed="1"/>
+    <w:lsdException w:name="List Number 2" w:semiHidden="1" w:unhideWhenUsed="1"/>
+    <w:lsdException w:name="List Number 3" w:semiHidden="1" w:unhideWhenUsed="1"/>
+    <w:lsdException w:name="List Number 4" w:semiHidden="1" w:unhideWhenUsed="1"/>
+    <w:lsdException w:name="List Number 5" w:semiHidden="1" w:unhideWhenUsed="1"/>
+    <w:lsdException w:name="Title" w:uiPriority="10" w:qFormat="1"/>
+    <w:lsdException w:name="Closing" w:semiHidden="1" w:unhideWhenUsed="1"/>
+    <w:lsdException w:name="Signature" w:semiHidden="1" w:unhideWhenUsed="1"/>
+    <w:lsdException w:name="Default Paragraph Font" w:semiHidden="1" w:uiPriority="1" w:unhideWhenUsed="1"/>
+    <w:lsdException w:name="Body Text" w:semiHidden="1" w:unhideWhenUsed="1"/>
+    <w:lsdException w:name="Body Text Indent" w:semiHidden="1" w:unhideWhenUsed="1"/>
+    <w:lsdException w:name="List Continue" w:semiHidden="1" w:unhideWhenUsed="1"/>
+    <w:lsdException w:name="List Continue 2" w:semiHidden="1" w:unhideWhenUsed="1"/>
+    <w:lsdException w:name="List Continue 3" w:semiHidden="1" w:unhideWhenUsed="1"/>
+    <w:lsdException w:name="List Continue 4" w:semiHidden="1" w:unhideWhenUsed="1"/>
+    <w:lsdException w:name="List Continue 5" w:semiHidden="1" w:unhideWhenUsed="1"/>
+    <w:lsdException w:name="Message Header" w:semiHidden="1" w:unhideWhenUsed="1"/>
+    <w:lsdException w:name="Subtitle" w:uiPriority="11" w:qFormat="1"/>
+    <w:lsdException w:name="Salutation" w:semiHidden="1" w:unhideWhenUsed="1"/>
+    <w:lsdException w:name="Date" w:semiHidden="1" w:unhideWhenUsed="1"/>
+    <w:lsdException w:name="Body Text First Indent" w:semiHidden="1" w:unhideWhenUsed="1"/>
+    <w:lsdException w:name="Body Text First Indent 2" w:semiHidden="1" w:unhideWhenUsed="1"/>
+    <w:lsdException w:name="Note Heading" w:semiHidden="1" w:unhideWhenUsed="1"/>
+    <w:lsdException w:name="Body Text 2" w:semiHidden="1" w:unhideWhenUsed="1"/>
+    <w:lsdException w:name="Body Text 3" w:semiHidden="1" w:unhideWhenUsed="1"/>
+    <w:lsdException w:name="Body Text Indent 2" w:semiHidden="1" w:unhideWhenUsed="1"/>
+    <w:lsdException w:name="Body Text Indent 3" w:semiHidden="1" w:unhideWhenUsed="1"/>
+    <w:lsdException w:name="Block Text" w:semiHidden="1" w:unhideWhenUsed="1"/>
+    <w:lsdException w:name="Hyperlink" w:semiHidden="1" w:unhideWhenUsed="1"/>
+    <w:lsdException w:name="FollowedHyperlink" w:semiHidden="1" w:unhideWhenUsed="1"/>
+    <w:lsdException w:name="Strong" w:uiPriority="22" w:qFormat="1"/>
+    <w:lsdException w:name="Emphasis" w:uiPriority="20" w:qFormat="1"/>
+    <w:lsdException w:name="Document Map" w:semiHidden="1" w:unhideWhenUsed="1"/>
+    <w:lsdException w:name="Plain Text" w:semiHidden="1" w:unhideWhenUsed="1"/>
+    <w:lsdException w:name="E-mail Signature" w:semiHidden="1" w:unhideWhenUsed="1"/>
+    <w:lsdException w:name="HTML Top of Form" w:semiHidden="1" w:unhideWhenUsed="1"/>
+    <w:lsdException w:name="HTML Bottom of Form" w:semiHidden="1" w:unhideWhenUsed="1"/>
+    <w:lsdException w:name="Normal (Web)" w:semiHidden="1" w:unhideWhenUsed="1"/>
+    <w:lsdException w:name="HTML Acronym" w:semiHidden="1" w:unhideWhenUsed="1"/>
+    <w:lsdException w:name="HTML Address" w:semiHidden="1" w:unhideWhenUsed="1"/>
+    <w:lsdException w:name="HTML Cite" w:semiHidden="1" w:unhideWhenUsed="1"/>
+    <w:lsdException w:name="HTML Code" w:semiHidden="1" w:unhideWhenUsed="1"/>
+    <w:lsdException w:name="HTML Definition" w:semiHidden="1" w:unhideWhenUsed="1"/>
+    <w:lsdException w:name="HTML Keyboard" w:semiHidden="1" w:unhideWhenUsed="1"/>
+    <w:lsdException w:name="HTML Preformatted" w:semiHidden="1" w:unhideWhenUsed="1"/>
+    <w:lsdException w:name="HTML Sample" w:semiHidden="1" w:unhideWhenUsed="1"/>
+    <w:lsdException w:name="HTML Typewriter" w:semiHidden="1" w:unhideWhenUsed="1"/>
+    <w:lsdException w:name="HTML Variable" w:semiHidden="1" w:unhideWhenUsed="1"/>
+    <w:lsdException w:name="Normal Table" w:semiHidden="1" w:unhideWhenUsed="1"/>
+    <w:lsdException w:name="annotation subject" w:semiHidden="1" w:unhideWhenUsed="1"/>
+    <w:lsdException w:name="No List" w:semiHidden="1" w:unhideWhenUsed="1"/>
+    <w:lsdException w:name="Outline List 1" w:semiHidden="1" w:unhideWhenUsed="1"/>
+    <w:lsdException w:name="Outline List 2" w:semiHidden="1" w:unhideWhenUsed="1"/>
+    <w:lsdException w:name="Outline List 3" w:semiHidden="1" w:unhideWhenUsed="1"/>
+    <w:lsdException w:name="Table Simple 1" w:semiHidden="1" w:unhideWhenUsed="1"/>
+    <w:lsdException w:name="Table Simple 2" w:semiHidden="1" w:unhideWhenUsed="1"/>
+    <w:lsdException w:name="Table Simple 3" w:semiHidden="1" w:unhideWhenUsed="1"/>
+    <w:lsdException w:name="Table Classic 1" w:semiHidden="1" w:unhideWhenUsed="1"/>
+    <w:lsdException w:name="Table Classic 2" w:semiHidden="1" w:unhideWhenUsed="1"/>
+    <w:lsdException w:name="Table Classic 3" w:semiHidden="1" w:unhideWhenUsed="1"/>
+    <w:lsdException w:name="Table Classic 4" w:semiHidden="1" w:unhideWhenUsed="1"/>
+    <w:lsdException w:name="Table Colorful 1" w:semiHidden="1" w:unhideWhenUsed="1"/>
+    <w:lsdException w:name="Table Colorful 2" w:semiHidden="1" w:unhideWhenUsed="1"/>
+    <w:lsdException w:name="Table Colorful 3" w:semiHidden="1" w:unhideWhenUsed="1"/>
+    <w:lsdException w:name="Table Columns 1" w:semiHidden="1" w:unhideWhenUsed="1"/>
+    <w:lsdException w:name="Table Columns 2" w:semiHidden="1" w:unhideWhenUsed="1"/>
+    <w:lsdException w:name="Table Columns 3" w:semiHidden="1" w:unhideWhenUsed="1"/>
+    <w:lsdException w:name="Table Columns 4" w:semiHidden="1" w:unhideWhenUsed="1"/>
+    <w:lsdException w:name="Table Columns 5" w:semiHidden="1" w:unhideWhenUsed="1"/>
+    <w:lsdException w:name="Table Grid 1" w:semiHidden="1" w:unhideWhenUsed="1"/>
+    <w:lsdException w:name="Table Grid 2" w:semiHidden="1" w:unhideWhenUsed="1"/>
+    <w:lsdException w:name="Table Grid 3" w:semiHidden="1" w:unhideWhenUsed="1"/>
+    <w:lsdException w:name="Table Grid 4" w:semiHidden="1" w:unhideWhenUsed="1"/>
+    <w:lsdException w:name="Table Grid 5" w:semiHidden="1" w:unhideWhenUsed="1"/>
+    <w:lsdException w:name="Table Grid 6" w:semiHidden="1" w:unhideWhenUsed="1"/>
+    <w:lsdException w:name="Table Grid 7" w:semiHidden="1" w:unhideWhenUsed="1"/>
+    <w:lsdException w:name="Table Grid 8" w:semiHidden="1" w:unhideWhenUsed="1"/>
+    <w:lsdException w:name="Table List 1" w:semiHidden="1" w:unhideWhenUsed="1"/>
+    <w:lsdException w:name="Table List 2" w:semiHidden="1" w:unhideWhenUsed="1"/>
+    <w:lsdException w:name="Table List 3" w:semiHidden="1" w:unhideWhenUsed="1"/>
+    <w:lsdException w:name="Table List 4" w:semiHidden="1" w:unhideWhenUsed="1"/>
+    <w:lsdException w:name="Table List 5" w:semiHidden="1" w:unhideWhenUsed="1"/>
+    <w:lsdException w:name="Table List 6" w:semiHidden="1" w:unhideWhenUsed="1"/>
+    <w:lsdException w:name="Table List 7" w:semiHidden="1" w:unhideWhenUsed="1"/>
+    <w:lsdException w:name="Table List 8" w:semiHidden="1" w:unhideWhenUsed="1"/>
+    <w:lsdException w:name="Table 3D effects 1" w:semiHidden="1" w:unhideWhenUsed="1"/>
+    <w:lsdException w:name="Table 3D effects 2" w:semiHidden="1" w:unhideWhenUsed="1"/>
+    <w:lsdException w:name="Table 3D effects 3" w:semiHidden="1" w:unhideWhenUsed="1"/>
+    <w:lsdException w:name="Table Contemporary" w:semiHidden="1" w:unhideWhenUsed="1"/>
+    <w:lsdException w:name="Table Elegant" w:semiHidden="1" w:unhideWhenUsed="1"/>
+    <w:lsdException w:name="Table Professional" w:semiHidden="1" w:unhideWhenUsed="1"/>
+    <w:lsdException w:name="Table Subtle 1" w:semiHidden="1" w:unhideWhenUsed="1"/>
+    <w:lsdException w:name="Table Subtle 2" w:semiHidden="1" w:unhideWhenUsed="1"/>
+    <w:lsdException w:name="Table Web 1" w:semiHidden="1" w:unhideWhenUsed="1"/>
+    <w:lsdException w:name="Table Web 2" w:semiHidden="1" w:unhideWhenUsed="1"/>
+    <w:lsdException w:name="Table Web 3" w:semiHidden="1" w:unhideWhenUsed="1"/>
+    <w:lsdException w:name="Balloon Text" w:semiHidden="1" w:unhideWhenUsed="1"/>
     <w:lsdException w:name="Table Grid" w:uiPriority="39"/>
-    <w:lsdException w:name="Table Theme" w:semiHidden="true" w:unhideWhenUsed="true"/>
-    <w:lsdException w:name="Placeholder Text" w:semiHidden="true"/>
-    <w:lsdException w:name="No Spacing" w:uiPriority="1" w:qFormat="true"/>
+    <w:lsdException w:name="Table Theme" w:semiHidden="1" w:unhideWhenUsed="1"/>
+    <w:lsdException w:name="Placeholder Text" w:semiHidden="1"/>
+    <w:lsdException w:name="No Spacing" w:uiPriority="1" w:qFormat="1"/>
     <w:lsdException w:name="Light Shading" w:uiPriority="60"/>
     <w:lsdException w:name="Light List" w:uiPriority="61"/>
     <w:lsdException w:name="Light Grid" w:uiPriority="62"/>
@@ -1641,10 +1612,10 @@
     <w:lsdException w:name="Medium Shading 1 Accent 1" w:uiPriority="63"/>
     <w:lsdException w:name="Medium Shading 2 Accent 1" w:uiPriority="64"/>
     <w:lsdException w:name="Medium List 1 Accent 1" w:uiPriority="65"/>
-    <w:lsdException w:name="Revision" w:semiHidden="true"/>
-    <w:lsdException w:name="List Paragraph" w:uiPriority="34" w:qFormat="true"/>
-    <w:lsdException w:name="Quote" w:uiPriority="29" w:qFormat="true"/>
-    <w:lsdException w:name="Intense Quote" w:uiPriority="30" w:qFormat="true"/>
+    <w:lsdException w:name="Revision" w:semiHidden="1"/>
+    <w:lsdException w:name="List Paragraph" w:uiPriority="34" w:qFormat="1"/>
+    <w:lsdException w:name="Quote" w:uiPriority="29" w:qFormat="1"/>
+    <w:lsdException w:name="Intense Quote" w:uiPriority="30" w:qFormat="1"/>
     <w:lsdException w:name="Medium List 2 Accent 1" w:uiPriority="66"/>
     <w:lsdException w:name="Medium Grid 1 Accent 1" w:uiPriority="67"/>
     <w:lsdException w:name="Medium Grid 2 Accent 1" w:uiPriority="68"/>
@@ -1723,13 +1694,13 @@
     <w:lsdException w:name="Colorful Shading Accent 6" w:uiPriority="71"/>
     <w:lsdException w:name="Colorful List Accent 6" w:uiPriority="72"/>
     <w:lsdException w:name="Colorful Grid Accent 6" w:uiPriority="73"/>
-    <w:lsdException w:name="Subtle Emphasis" w:uiPriority="19" w:qFormat="true"/>
-    <w:lsdException w:name="Intense Emphasis" w:uiPriority="21" w:qFormat="true"/>
-    <w:lsdException w:name="Subtle Reference" w:uiPriority="31" w:qFormat="true"/>
-    <w:lsdException w:name="Intense Reference" w:uiPriority="32" w:qFormat="true"/>
-    <w:lsdException w:name="Book Title" w:uiPriority="33" w:qFormat="true"/>
-    <w:lsdException w:name="Bibliography" w:uiPriority="37" w:semiHidden="true" w:unhideWhenUsed="true"/>
-    <w:lsdException w:name="TOC Heading" w:uiPriority="39" w:semiHidden="true" w:unhideWhenUsed="true" w:qFormat="true"/>
+    <w:lsdException w:name="Subtle Emphasis" w:uiPriority="19" w:qFormat="1"/>
+    <w:lsdException w:name="Intense Emphasis" w:uiPriority="21" w:qFormat="1"/>
+    <w:lsdException w:name="Subtle Reference" w:uiPriority="31" w:qFormat="1"/>
+    <w:lsdException w:name="Intense Reference" w:uiPriority="32" w:qFormat="1"/>
+    <w:lsdException w:name="Book Title" w:uiPriority="33" w:qFormat="1"/>
+    <w:lsdException w:name="Bibliography" w:semiHidden="1" w:uiPriority="37" w:unhideWhenUsed="1"/>
+    <w:lsdException w:name="TOC Heading" w:semiHidden="1" w:uiPriority="39" w:unhideWhenUsed="1" w:qFormat="1"/>
     <w:lsdException w:name="Plain Table 1" w:uiPriority="41"/>
     <w:lsdException w:name="Plain Table 2" w:uiPriority="42"/>
     <w:lsdException w:name="Plain Table 3" w:uiPriority="43"/>
@@ -1834,13 +1805,13 @@
     <w:lsdException w:name="List Table 5 Dark Accent 6" w:uiPriority="50"/>
     <w:lsdException w:name="List Table 6 Colorful Accent 6" w:uiPriority="51"/>
     <w:lsdException w:name="List Table 7 Colorful Accent 6" w:uiPriority="52"/>
-    <w:lsdException w:name="Mention" w:semiHidden="true" w:unhideWhenUsed="true"/>
-    <w:lsdException w:name="Smart Hyperlink" w:semiHidden="true" w:unhideWhenUsed="true"/>
-    <w:lsdException w:name="Hashtag" w:semiHidden="true" w:unhideWhenUsed="true"/>
-    <w:lsdException w:name="Unresolved Mention" w:semiHidden="true" w:unhideWhenUsed="true"/>
-    <w:lsdException w:name="Smart Link" w:semiHidden="true" w:unhideWhenUsed="true"/>
+    <w:lsdException w:name="Mention" w:semiHidden="1" w:unhideWhenUsed="1"/>
+    <w:lsdException w:name="Smart Hyperlink" w:semiHidden="1" w:unhideWhenUsed="1"/>
+    <w:lsdException w:name="Hashtag" w:semiHidden="1" w:unhideWhenUsed="1"/>
+    <w:lsdException w:name="Unresolved Mention" w:semiHidden="1" w:unhideWhenUsed="1"/>
+    <w:lsdException w:name="Smart Link" w:semiHidden="1" w:unhideWhenUsed="1"/>
   </w:latentStyles>
-  <w:style w:type="paragraph" w:styleId="Normal" w:default="true">
+  <w:style w:type="paragraph" w:default="1" w:styleId="Normal">
     <w:name w:val="Normal"/>
     <w:qFormat/>
     <w:rsid w:val="00EB5BDA"/>
@@ -1867,19 +1838,19 @@
       <w:outlineLvl w:val="0"/>
     </w:pPr>
     <w:rPr>
-      <w:rFonts w:asciiTheme="majorHAnsi" w:hAnsiTheme="majorHAnsi" w:eastAsiaTheme="majorEastAsia" w:cstheme="majorBidi"/>
+      <w:rFonts w:asciiTheme="majorHAnsi" w:eastAsiaTheme="majorEastAsia" w:hAnsiTheme="majorHAnsi" w:cstheme="majorBidi"/>
       <w:color w:val="2F5496" w:themeColor="accent1" w:themeShade="BF"/>
       <w:sz w:val="32"/>
       <w:szCs w:val="32"/>
     </w:rPr>
   </w:style>
-  <w:style w:type="character" w:styleId="DefaultParagraphFont" w:default="true">
+  <w:style w:type="character" w:default="1" w:styleId="DefaultParagraphFont">
     <w:name w:val="Default Paragraph Font"/>
     <w:uiPriority w:val="1"/>
     <w:semiHidden/>
     <w:unhideWhenUsed/>
   </w:style>
-  <w:style w:type="table" w:styleId="TableNormal" w:default="true">
+  <w:style w:type="table" w:default="1" w:styleId="TableNormal">
     <w:name w:val="Normal Table"/>
     <w:uiPriority w:val="99"/>
     <w:semiHidden/>
@@ -1894,7 +1865,7 @@
       </w:tblCellMar>
     </w:tblPr>
   </w:style>
-  <w:style w:type="numbering" w:styleId="NoList" w:default="true">
+  <w:style w:type="numbering" w:default="1" w:styleId="NoList">
     <w:name w:val="No List"/>
     <w:uiPriority w:val="99"/>
     <w:semiHidden/>
@@ -1924,21 +1895,21 @@
       <w:jc w:val="center"/>
     </w:pPr>
     <w:rPr>
-      <w:rFonts w:asciiTheme="majorHAnsi" w:hAnsiTheme="majorHAnsi" w:eastAsiaTheme="majorEastAsia" w:cstheme="majorBidi"/>
+      <w:rFonts w:asciiTheme="majorHAnsi" w:eastAsiaTheme="majorEastAsia" w:hAnsiTheme="majorHAnsi" w:cstheme="majorBidi"/>
       <w:spacing w:val="-10"/>
       <w:kern w:val="28"/>
       <w:sz w:val="56"/>
       <w:szCs w:val="56"/>
     </w:rPr>
   </w:style>
-  <w:style w:type="character" w:styleId="TitleChar" w:customStyle="true">
+  <w:style w:type="character" w:customStyle="1" w:styleId="TitleChar">
     <w:name w:val="Title Char"/>
     <w:basedOn w:val="DefaultParagraphFont"/>
     <w:link w:val="Title"/>
     <w:uiPriority w:val="10"/>
     <w:rsid w:val="00A82D87"/>
     <w:rPr>
-      <w:rFonts w:asciiTheme="majorHAnsi" w:hAnsiTheme="majorHAnsi" w:eastAsiaTheme="majorEastAsia" w:cstheme="majorBidi"/>
+      <w:rFonts w:asciiTheme="majorHAnsi" w:eastAsiaTheme="majorEastAsia" w:hAnsiTheme="majorHAnsi" w:cstheme="majorBidi"/>
       <w:spacing w:val="-10"/>
       <w:kern w:val="28"/>
       <w:sz w:val="56"/>
@@ -1946,41 +1917,41 @@
       <w:lang w:val="en-US"/>
     </w:rPr>
   </w:style>
-  <w:style w:type="character" w:styleId="Heading1Char" w:customStyle="true">
+  <w:style w:type="character" w:customStyle="1" w:styleId="Heading1Char">
     <w:name w:val="Heading 1 Char"/>
     <w:basedOn w:val="DefaultParagraphFont"/>
     <w:link w:val="Heading1"/>
     <w:uiPriority w:val="9"/>
     <w:rsid w:val="0089014F"/>
     <w:rPr>
-      <w:rFonts w:asciiTheme="majorHAnsi" w:hAnsiTheme="majorHAnsi" w:eastAsiaTheme="majorEastAsia" w:cstheme="majorBidi"/>
+      <w:rFonts w:asciiTheme="majorHAnsi" w:eastAsiaTheme="majorEastAsia" w:hAnsiTheme="majorHAnsi" w:cstheme="majorBidi"/>
       <w:color w:val="2F5496" w:themeColor="accent1" w:themeShade="BF"/>
       <w:sz w:val="32"/>
       <w:szCs w:val="32"/>
       <w:lang w:val="en-US"/>
     </w:rPr>
   </w:style>
-  <w:style w:type="paragraph" w:styleId="paragraph" w:customStyle="true">
+  <w:style w:type="paragraph" w:customStyle="1" w:styleId="paragraph">
     <w:name w:val="paragraph"/>
     <w:basedOn w:val="Normal"/>
     <w:rsid w:val="00057901"/>
     <w:pPr>
-      <w:spacing w:before="100" w:beforeAutospacing="true" w:after="100" w:afterAutospacing="true" w:line="240" w:lineRule="auto"/>
+      <w:spacing w:before="100" w:beforeAutospacing="1" w:after="100" w:afterAutospacing="1" w:line="240" w:lineRule="auto"/>
       <w:ind w:firstLine="0"/>
     </w:pPr>
     <w:rPr>
-      <w:rFonts w:ascii="Times New Roman" w:hAnsi="Times New Roman" w:eastAsia="Times New Roman" w:cs="Times New Roman"/>
+      <w:rFonts w:ascii="Times New Roman" w:eastAsia="Times New Roman" w:hAnsi="Times New Roman" w:cs="Times New Roman"/>
       <w:sz w:val="24"/>
       <w:szCs w:val="24"/>
       <w:lang w:val="en-GB"/>
     </w:rPr>
   </w:style>
-  <w:style w:type="character" w:styleId="normaltextrun" w:customStyle="true">
+  <w:style w:type="character" w:customStyle="1" w:styleId="normaltextrun">
     <w:name w:val="normaltextrun"/>
     <w:basedOn w:val="DefaultParagraphFont"/>
     <w:rsid w:val="00057901"/>
   </w:style>
-  <w:style w:type="character" w:styleId="eop" w:customStyle="true">
+  <w:style w:type="character" w:customStyle="1" w:styleId="eop">
     <w:name w:val="eop"/>
     <w:basedOn w:val="DefaultParagraphFont"/>
     <w:rsid w:val="00057901"/>
@@ -2306,59 +2277,76 @@
 </file>
 
 <file path=customXml/item1.xml><?xml version="1.0" encoding="utf-8"?>
-<odi:components xmlns:odi="http://opendope.org/components"/>
+<oda:answers xmlns:oda="http://opendope.org/answers"/>
 </file>
 
 <file path=customXml/item2.xml><?xml version="1.0" encoding="utf-8"?>
-<odx:xpaths xmlns:odx="http://opendope.org/xpaths">
-  <odx:xpath id="Tafpl">
-    <odx:dataBinding xpath="/validation_report[1]/product[1]" storeItemID="{229D4F84-2F1C-4DE6-9DB8-2337A405AB15}"/>
-  </odx:xpath>
-  <odx:xpath id="rwEaV">
-    <odx:dataBinding xpath="/validation_report[1]/tool[1]" storeItemID="{229D4F84-2F1C-4DE6-9DB8-2337A405AB15}"/>
-  </odx:xpath>
-  <odx:xpath id="Reldk">
-    <odx:dataBinding xpath="/validation_report[1]/documentType[1]" storeItemID="{229D4F84-2F1C-4DE6-9DB8-2337A405AB15}"/>
-  </odx:xpath>
-  <odx:xpath id="VNdjk">
-    <odx:dataBinding xpath="/validation_report[1]/productCell[1]" storeItemID="{229D4F84-2F1C-4DE6-9DB8-2337A405AB15}"/>
-  </odx:xpath>
-</odx:xpaths>
-</file>
-
-<file path=customXml/item3.xml><?xml version="1.0" encoding="utf-8"?>
 <odq:questionnaire xmlns:odq="http://opendope.org/questions">
   <odq:questions/>
 </odq:questionnaire>
 </file>
 
+<file path=customXml/item3.xml><?xml version="1.0" encoding="utf-8"?>
+<xpaths xmlns:xsd="http://www.w3.org/2001/XMLSchema" xmlns:xsi="http://www.w3.org/2001/XMLSchema-instance" xmlns="http://opendope.org/xpaths">
+  <xpath id="Tafpl">
+    <dataBinding xpath="/validation_report[1]/product[1]" storeItemID="{229D4F84-2F1C-4DE6-9DB8-2337A405AB15}"/>
+  </xpath>
+  <xpath id="rwEaV">
+    <dataBinding xpath="/validation_report[1]/tool[1]" storeItemID="{229D4F84-2F1C-4DE6-9DB8-2337A405AB15}"/>
+  </xpath>
+  <xpath id="Reldk">
+    <dataBinding xpath="/validation_report[1]/documentType[1]" storeItemID="{229D4F84-2F1C-4DE6-9DB8-2337A405AB15}"/>
+  </xpath>
+  <xpath id="VNdjk">
+    <dataBinding xpath="/validation_report[1]/productCell[1]" storeItemID="{229D4F84-2F1C-4DE6-9DB8-2337A405AB15}"/>
+  </xpath>
+  <xpath id="urqCd">
+    <dataBinding xpath="/validation_report[1]/documentType[1]/name[1]" storeItemID="{229D4F84-2F1C-4DE6-9DB8-2337A405AB15}"/>
+  </xpath>
+</xpaths>
+</file>
+
 <file path=customXml/item4.xml><?xml version="1.0" encoding="utf-8"?>
-<oda:answers xmlns:oda="http://opendope.org/answers"/>
+<odi:components xmlns:odi="http://opendope.org/components"/>
 </file>
 
 <file path=customXml/item5.xml><?xml version="1.0" encoding="utf-8"?>
+<odc:conditions xmlns:odc="http://opendope.org/conditions"/>
+</file>
+
+<file path=customXml/item6.xml><?xml version="1.0" encoding="utf-8"?>
 <validation_report>
-  <documentType>Validation Plan</documentType>
-  <product>Product B</product>
-  <productCell>Production Cell #AB</productCell>
-  <tool>TOOL#ID</tool>
+  <documentType>
+    <id>0</id>
+    <name>VALIDATION PLAN</name>
+  </documentType>
+  <productSKU>
+    <batchSize>5000</batchSize>
+    <name>Widget</name>
+    <SKU>200345</SKU>
+  </productSKU>
+  <productCell>AC</productCell>
+  <tool>301</tool>
 </validation_report>
 </file>
 
-<file path=customXml/item6.xml><?xml version="1.0" encoding="utf-8"?>
-<odc:conditions xmlns:odc="http://opendope.org/conditions"/>
-</file>
-
 <file path=customXml/itemProps1.xml><?xml version="1.0" encoding="utf-8"?>
-<ds:datastoreItem xmlns:ds="http://schemas.openxmlformats.org/officeDocument/2006/customXml" ds:itemID="{A4B5AE73-CF34-4A87-A008-99ED27B52BCE}">
+<ds:datastoreItem xmlns:ds="http://schemas.openxmlformats.org/officeDocument/2006/customXml" ds:itemID="{E9BA6459-7168-4EF2-A054-80644CC4991E}">
   <ds:schemaRefs>
-    <ds:schemaRef ds:uri="http://www.w3.org/2001/XMLSchema"/>
-    <ds:schemaRef ds:uri="http://opendope.org/components"/>
+    <ds:schemaRef ds:uri="http://opendope.org/answers"/>
   </ds:schemaRefs>
 </ds:datastoreItem>
 </file>
 
 <file path=customXml/itemProps2.xml><?xml version="1.0" encoding="utf-8"?>
+<ds:datastoreItem xmlns:ds="http://schemas.openxmlformats.org/officeDocument/2006/customXml" ds:itemID="{BC16FFE2-24FA-4167-AA72-14CEA4290284}">
+  <ds:schemaRefs>
+    <ds:schemaRef ds:uri="http://opendope.org/questions"/>
+  </ds:schemaRefs>
+</ds:datastoreItem>
+</file>
+
+<file path=customXml/itemProps3.xml><?xml version="1.0" encoding="utf-8"?>
 <ds:datastoreItem xmlns:ds="http://schemas.openxmlformats.org/officeDocument/2006/customXml" ds:itemID="{B67215FB-2D25-451F-A290-459CC7654001}">
   <ds:schemaRefs>
     <ds:schemaRef ds:uri="http://www.w3.org/2001/XMLSchema"/>
@@ -2367,35 +2355,24 @@
 </ds:datastoreItem>
 </file>
 
-<file path=customXml/itemProps3.xml><?xml version="1.0" encoding="utf-8"?>
-<ds:datastoreItem xmlns:ds="http://schemas.openxmlformats.org/officeDocument/2006/customXml" ds:itemID="{BC16FFE2-24FA-4167-AA72-14CEA4290284}">
+<file path=customXml/itemProps4.xml><?xml version="1.0" encoding="utf-8"?>
+<ds:datastoreItem xmlns:ds="http://schemas.openxmlformats.org/officeDocument/2006/customXml" ds:itemID="{A4B5AE73-CF34-4A87-A008-99ED27B52BCE}">
   <ds:schemaRefs>
-    <ds:schemaRef ds:uri="http://www.w3.org/2001/XMLSchema"/>
-    <ds:schemaRef ds:uri="http://opendope.org/questions"/>
-  </ds:schemaRefs>
-</ds:datastoreItem>
-</file>
-
-<file path=customXml/itemProps4.xml><?xml version="1.0" encoding="utf-8"?>
-<ds:datastoreItem xmlns:ds="http://schemas.openxmlformats.org/officeDocument/2006/customXml" ds:itemID="{E9BA6459-7168-4EF2-A054-80644CC4991E}">
-  <ds:schemaRefs>
-    <ds:schemaRef ds:uri="http://www.w3.org/2001/XMLSchema"/>
-    <ds:schemaRef ds:uri="http://opendope.org/answers"/>
+    <ds:schemaRef ds:uri="http://opendope.org/components"/>
   </ds:schemaRefs>
 </ds:datastoreItem>
 </file>
 
 <file path=customXml/itemProps5.xml><?xml version="1.0" encoding="utf-8"?>
-<ds:datastoreItem xmlns:ds="http://schemas.openxmlformats.org/officeDocument/2006/customXml" ds:itemID="{229D4F84-2F1C-4DE6-9DB8-2337A405AB15}">
-  <ds:schemaRefs/>
+<ds:datastoreItem xmlns:ds="http://schemas.openxmlformats.org/officeDocument/2006/customXml" ds:itemID="{F8737AA2-8593-446F-932F-9DC0D49CA5BB}">
+  <ds:schemaRefs>
+    <ds:schemaRef ds:uri="http://opendope.org/conditions"/>
+  </ds:schemaRefs>
 </ds:datastoreItem>
 </file>
 
 <file path=customXml/itemProps6.xml><?xml version="1.0" encoding="utf-8"?>
-<ds:datastoreItem xmlns:ds="http://schemas.openxmlformats.org/officeDocument/2006/customXml" ds:itemID="{F8737AA2-8593-446F-932F-9DC0D49CA5BB}">
-  <ds:schemaRefs>
-    <ds:schemaRef ds:uri="http://www.w3.org/2001/XMLSchema"/>
-    <ds:schemaRef ds:uri="http://opendope.org/conditions"/>
-  </ds:schemaRefs>
+<ds:datastoreItem xmlns:ds="http://schemas.openxmlformats.org/officeDocument/2006/customXml" ds:itemID="{229D4F84-2F1C-4DE6-9DB8-2337A405AB15}">
+  <ds:schemaRefs/>
 </ds:datastoreItem>
 </file>
</xml_diff>

<commit_message>
updated xml element & transisent fields
</commit_message>
<xml_diff>
--- a/src/main/resources/TEMPLATE_DOCX.docx
+++ b/src/main/resources/TEMPLATE_DOCX.docx
@@ -5,6 +5,9 @@
     <w:p>
       <w:pPr>
         <w:pStyle w:val="Title"/>
+        <w:rPr>
+          <w:lang w:val="en-GB"/>
+        </w:rPr>
       </w:pPr>
       <w:sdt>
         <w:sdtPr>
@@ -22,7 +25,33 @@
             <w:rPr>
               <w:lang w:val="x-none"/>
             </w:rPr>
-            <w:t>VALIDATION PLAN</w:t>
+            <w:t>Validation Plan</w:t>
+          </w:r>
+        </w:sdtContent>
+      </w:sdt>
+      <w:r>
+        <w:rPr>
+          <w:lang w:val="en-GB"/>
+        </w:rPr>
+        <w:t xml:space="preserve"> </w:t>
+      </w:r>
+      <w:sdt>
+        <w:sdtPr>
+          <w:rPr>
+            <w:lang w:val="en-GB"/>
+          </w:rPr>
+          <w:alias w:val="Data value: MDMbU"/>
+          <w:tag w:val="od:xpath=MDMbU"/>
+          <w:id w:val="-655680999"/>
+          <w:dataBinding w:prefixMappings="" w:xpath="/validation_report[1]/reportID[1]" w:storeItemID="{229D4F84-2F1C-4DE6-9DB8-2337A405AB15}"/>
+          <w:text w:multiLine="1"/>
+        </w:sdtPr>
+        <w:sdtContent>
+          <w:r>
+            <w:rPr>
+              <w:lang w:val="en-GB"/>
+            </w:rPr>
+            <w:t>2</w:t>
           </w:r>
         </w:sdtContent>
       </w:sdt>
@@ -43,27 +72,44 @@
       </w:r>
       <w:sdt>
         <w:sdtPr>
-          <w:alias w:val="Data value: Tafpl"/>
-          <w:tag w:val="od:xpath=Tafpl"/>
-          <w:id w:val="287327210"/>
-          <w:dataBinding w:prefixMappings="" w:xpath="/validation_report[1]/product[1]" w:storeItemID="{229D4F84-2F1C-4DE6-9DB8-2337A405AB15}"/>
+          <w:alias w:val="Data value: AhfVn"/>
+          <w:tag w:val="od:xpath=AhfVn"/>
+          <w:id w:val="-723289367"/>
+          <w:dataBinding w:prefixMappings="" w:xpath="/validation_report[1]/productSKU[1]/name[1]" w:storeItemID="{229D4F84-2F1C-4DE6-9DB8-2337A405AB15}"/>
           <w:text w:multiLine="1"/>
         </w:sdtPr>
         <w:sdtContent>
           <w:r>
-            <w:t>Product B</w:t>
+            <w:t>Widget</w:t>
           </w:r>
         </w:sdtContent>
       </w:sdt>
       <w:r>
-        <w:t xml:space="preserve"> in </w:t>
+        <w:t xml:space="preserve"> </w:t>
+      </w:r>
+      <w:r>
+        <w:t xml:space="preserve">in </w:t>
       </w:r>
       <w:r>
         <w:t>TOOL</w:t>
       </w:r>
       <w:r>
-        <w:t xml:space="preserve"> TOOL#ID</w:t>
-      </w:r>
+        <w:t xml:space="preserve"> </w:t>
+      </w:r>
+      <w:sdt>
+        <w:sdtPr>
+          <w:alias w:val="Data value: rwEaV"/>
+          <w:tag w:val="od:xpath=rwEaV"/>
+          <w:id w:val="577484539"/>
+          <w:dataBinding w:prefixMappings="" w:xpath="/validation_report[1]/tool[1]" w:storeItemID="{229D4F84-2F1C-4DE6-9DB8-2337A405AB15}"/>
+          <w:text w:multiLine="1"/>
+        </w:sdtPr>
+        <w:sdtContent>
+          <w:r>
+            <w:t>201</w:t>
+          </w:r>
+        </w:sdtContent>
+      </w:sdt>
       <w:r>
         <w:t xml:space="preserve"> IN MOULDING CELL </w:t>
       </w:r>
@@ -101,6 +147,9 @@
       </w:r>
       <w:sdt>
         <w:sdtPr>
+          <w:rPr>
+            <w:lang w:val="x-none"/>
+          </w:rPr>
           <w:alias w:val="Data value: Reldk"/>
           <w:tag w:val="od:xpath=Reldk"/>
           <w:id w:val="444196361"/>
@@ -109,6 +158,9 @@
         </w:sdtPr>
         <w:sdtContent>
           <w:r>
+            <w:rPr>
+              <w:lang w:val="x-none"/>
+            </w:rPr>
             <w:t>Validation Plan</w:t>
           </w:r>
         </w:sdtContent>
@@ -128,25 +180,31 @@
       <w:sdt>
         <w:sdtPr>
           <w:rPr>
-            <w:rStyle w:val="IntenseEmphasis"/>
+            <w:color w:val="4472C4" w:themeColor="accent1"/>
           </w:rPr>
-          <w:alias w:val="Data value: Tafpl"/>
-          <w:tag w:val="od:xpath=Tafpl"/>
-          <w:id w:val="-329451330"/>
-          <w:dataBinding w:prefixMappings="" w:xpath="/validation_report[1]/product[1]" w:storeItemID="{229D4F84-2F1C-4DE6-9DB8-2337A405AB15}"/>
+          <w:alias w:val="Data value: AhfVn"/>
+          <w:tag w:val="od:xpath=AhfVn"/>
+          <w:id w:val="376983616"/>
+          <w:dataBinding w:prefixMappings="" w:xpath="/validation_report[1]/productSKU[1]/name[1]" w:storeItemID="{229D4F84-2F1C-4DE6-9DB8-2337A405AB15}"/>
           <w:text w:multiLine="1"/>
         </w:sdtPr>
         <w:sdtContent>
           <w:r>
             <w:rPr>
-              <w:rStyle w:val="IntenseEmphasis"/>
+              <w:color w:val="4472C4" w:themeColor="accent1"/>
             </w:rPr>
-            <w:t>Product B</w:t>
+            <w:t>Widget</w:t>
           </w:r>
         </w:sdtContent>
       </w:sdt>
       <w:r>
-        <w:t xml:space="preserve">  in </w:t>
+        <w:rPr>
+          <w:color w:val="4472C4" w:themeColor="accent1"/>
+        </w:rPr>
+        <w:t xml:space="preserve"> </w:t>
+      </w:r>
+      <w:r>
+        <w:t xml:space="preserve">in </w:t>
       </w:r>
       <w:r>
         <w:t>TOOL</w:t>
@@ -173,7 +231,7 @@
             <w:rPr>
               <w:rStyle w:val="IntenseEmphasis"/>
             </w:rPr>
-            <w:t>301</w:t>
+            <w:t>201</w:t>
           </w:r>
         </w:sdtContent>
       </w:sdt>
@@ -222,7 +280,7 @@
             <w:rPr>
               <w:rStyle w:val="IntenseEmphasis"/>
             </w:rPr>
-            <w:t>301</w:t>
+            <w:t>201</w:t>
           </w:r>
         </w:sdtContent>
       </w:sdt>
@@ -268,44 +326,88 @@
         <w:t xml:space="preserve"> produce</w:t>
       </w:r>
       <w:r>
-        <w:rPr>
-          <w:lang w:val="x-none"/>
-        </w:rPr>
         <w:t xml:space="preserve"> </w:t>
       </w:r>
       <w:sdt>
         <w:sdtPr>
           <w:rPr>
-            <w:rStyle w:val="IntenseEmphasis"/>
+            <w:color w:val="4472C4" w:themeColor="accent1"/>
+            <w:lang w:val="x-none"/>
           </w:rPr>
-          <w:alias w:val="Data value: Tafpl"/>
-          <w:tag w:val="od:xpath=Tafpl"/>
-          <w:id w:val="-156769214"/>
-          <w:dataBinding w:prefixMappings="" w:xpath="/validation_report[1]/product[1]" w:storeItemID="{229D4F84-2F1C-4DE6-9DB8-2337A405AB15}"/>
+          <w:alias w:val="Data value: AhfVn"/>
+          <w:tag w:val="od:xpath=AhfVn"/>
+          <w:id w:val="-1522543521"/>
+          <w:dataBinding w:prefixMappings="" w:xpath="/validation_report[1]/productSKU[1]/name[1]" w:storeItemID="{229D4F84-2F1C-4DE6-9DB8-2337A405AB15}"/>
           <w:text w:multiLine="1"/>
         </w:sdtPr>
         <w:sdtContent>
           <w:r>
             <w:rPr>
-              <w:rStyle w:val="IntenseEmphasis"/>
+              <w:color w:val="4472C4" w:themeColor="accent1"/>
+              <w:lang w:val="x-none"/>
             </w:rPr>
-            <w:t>Product B</w:t>
+            <w:t>Widget</w:t>
           </w:r>
         </w:sdtContent>
       </w:sdt>
       <w:r>
+        <w:rPr>
+          <w:color w:val="4472C4" w:themeColor="accent1"/>
+          <w:lang w:val="en-GB"/>
+        </w:rPr>
         <w:t xml:space="preserve"> </w:t>
       </w:r>
+      <w:sdt>
+        <w:sdtPr>
+          <w:rPr>
+            <w:color w:val="4472C4" w:themeColor="accent1"/>
+            <w:lang w:val="en-GB"/>
+          </w:rPr>
+          <w:alias w:val="Data value: IwKwf"/>
+          <w:tag w:val="od:xpath=IwKwf"/>
+          <w:id w:val="1955900618"/>
+          <w:dataBinding w:prefixMappings="" w:xpath="/validation_report[1]/productSKU[1]/SKU[1]" w:storeItemID="{229D4F84-2F1C-4DE6-9DB8-2337A405AB15}"/>
+          <w:text w:multiLine="1"/>
+        </w:sdtPr>
+        <w:sdtContent>
+          <w:r>
+            <w:rPr>
+              <w:color w:val="4472C4" w:themeColor="accent1"/>
+              <w:lang w:val="en-GB"/>
+            </w:rPr>
+            <w:t>200345</w:t>
+          </w:r>
+        </w:sdtContent>
+      </w:sdt>
+      <w:r>
+        <w:rPr>
+          <w:lang w:val="en-GB"/>
+        </w:rPr>
+        <w:t xml:space="preserve"> </w:t>
+      </w:r>
       <w:r>
         <w:t xml:space="preserve">that meets the requirements of specification </w:t>
       </w:r>
-      <w:r>
-        <w:rPr>
-          <w:i/>
-          <w:iCs/>
-        </w:rPr>
-        <w:t>BS123</w:t>
-      </w:r>
+      <w:sdt>
+        <w:sdtPr>
+          <w:rPr>
+            <w:color w:val="4472C4" w:themeColor="accent1"/>
+          </w:rPr>
+          <w:alias w:val="Data value: UjMpx"/>
+          <w:tag w:val="od:xpath=UjMpx"/>
+          <w:id w:val="964158402"/>
+          <w:dataBinding w:prefixMappings="" w:xpath="/validation_report[1]/productSKU[1]/productSpec[1]" w:storeItemID="{229D4F84-2F1C-4DE6-9DB8-2337A405AB15}"/>
+          <w:text w:multiLine="1"/>
+        </w:sdtPr>
+        <w:sdtContent>
+          <w:r>
+            <w:rPr>
+              <w:color w:val="4472C4" w:themeColor="accent1"/>
+            </w:rPr>
+            <w:t>BS123</w:t>
+          </w:r>
+        </w:sdtContent>
+      </w:sdt>
       <w:r>
         <w:t xml:space="preserve">. </w:t>
       </w:r>
@@ -333,7 +435,21 @@
         <w:rPr>
           <w:color w:val="0070C0"/>
         </w:rPr>
-        <w:t xml:space="preserve">Generic text.. </w:t>
+        <w:t xml:space="preserve">Generic </w:t>
+      </w:r>
+      <w:proofErr w:type="gramStart"/>
+      <w:r>
+        <w:rPr>
+          <w:color w:val="0070C0"/>
+        </w:rPr>
+        <w:t>text..</w:t>
+      </w:r>
+      <w:proofErr w:type="gramEnd"/>
+      <w:r>
+        <w:rPr>
+          <w:color w:val="0070C0"/>
+        </w:rPr>
+        <w:t xml:space="preserve"> </w:t>
       </w:r>
     </w:p>
     <w:p>
@@ -346,7 +462,21 @@
         <w:rPr>
           <w:color w:val="0070C0"/>
         </w:rPr>
-        <w:t xml:space="preserve">Generic text.. </w:t>
+        <w:t xml:space="preserve">Generic </w:t>
+      </w:r>
+      <w:proofErr w:type="gramStart"/>
+      <w:r>
+        <w:rPr>
+          <w:color w:val="0070C0"/>
+        </w:rPr>
+        <w:t>text..</w:t>
+      </w:r>
+      <w:proofErr w:type="gramEnd"/>
+      <w:r>
+        <w:rPr>
+          <w:color w:val="0070C0"/>
+        </w:rPr>
+        <w:t xml:space="preserve"> </w:t>
       </w:r>
     </w:p>
     <w:p>
@@ -359,7 +489,21 @@
         <w:rPr>
           <w:color w:val="0070C0"/>
         </w:rPr>
-        <w:t xml:space="preserve">Generic text.. </w:t>
+        <w:t xml:space="preserve">Generic </w:t>
+      </w:r>
+      <w:proofErr w:type="gramStart"/>
+      <w:r>
+        <w:rPr>
+          <w:color w:val="0070C0"/>
+        </w:rPr>
+        <w:t>text..</w:t>
+      </w:r>
+      <w:proofErr w:type="gramEnd"/>
+      <w:r>
+        <w:rPr>
+          <w:color w:val="0070C0"/>
+        </w:rPr>
+        <w:t xml:space="preserve"> </w:t>
       </w:r>
     </w:p>
     <w:p>
@@ -395,16 +539,33 @@
           <v:shape id="_x0000_i1025" type="#_x0000_t75" style="width:261.7pt;height:261.7pt" o:ole="">
             <v:imagedata r:id="rId10" o:title=""/>
           </v:shape>
-          <o:OLEObject Type="Embed" ProgID="PBrush" ShapeID="_x0000_i1025" DrawAspect="Content" ObjectID="_1726725766" r:id="rId11"/>
+          <o:OLEObject Type="Embed" ProgID="PBrush" ShapeID="_x0000_i1025" DrawAspect="Content" ObjectID="_1726730942" r:id="rId11"/>
         </w:object>
       </w:r>
     </w:p>
     <w:p>
       <w:r>
-        <w:t xml:space="preserve">As this is a new product / </w:t>
-      </w:r>
-      <w:r>
-        <w:t xml:space="preserve">duplicate tool / customization validation will consist of; </w:t>
+        <w:t xml:space="preserve">As this is a </w:t>
+      </w:r>
+      <w:sdt>
+        <w:sdtPr>
+          <w:alias w:val="Data value: M3mb5"/>
+          <w:tag w:val="od:xpath=M3mb5"/>
+          <w:id w:val="495780512"/>
+          <w:dataBinding w:prefixMappings="" w:xpath="/validation_report[1]/validationStrategy[1]/name[1]" w:storeItemID="{229D4F84-2F1C-4DE6-9DB8-2337A405AB15}"/>
+          <w:text w:multiLine="1"/>
+        </w:sdtPr>
+        <w:sdtContent>
+          <w:r>
+            <w:t>New Tool</w:t>
+          </w:r>
+        </w:sdtContent>
+      </w:sdt>
+      <w:r>
+        <w:t xml:space="preserve"> </w:t>
+      </w:r>
+      <w:r>
+        <w:t xml:space="preserve">validation will consist of; </w:t>
       </w:r>
     </w:p>
     <w:p>
@@ -417,57 +578,32 @@
         <w:rPr>
           <w:color w:val="0070C0"/>
         </w:rPr>
-        <w:t xml:space="preserve">[New Product] </w:t>
+        <w:t>Generic text for [New Product]</w:t>
       </w:r>
       <w:r>
         <w:rPr>
           <w:color w:val="0070C0"/>
         </w:rPr>
-        <w:t>/ [Duplicate tool] / [</w:t>
+        <w:t xml:space="preserve"> / [Duplicate tool] / [Customization]</w:t>
       </w:r>
       <w:r>
         <w:rPr>
           <w:color w:val="0070C0"/>
         </w:rPr>
-        <w:t>Customization</w:t>
-      </w:r>
-      <w:r>
-        <w:rPr>
-          <w:color w:val="0070C0"/>
-        </w:rPr>
-        <w:t>]</w:t>
-      </w:r>
-    </w:p>
-    <w:p>
-      <w:pPr>
-        <w:rPr>
-          <w:color w:val="0070C0"/>
-        </w:rPr>
-      </w:pPr>
-      <w:r>
-        <w:rPr>
-          <w:color w:val="0070C0"/>
-        </w:rPr>
-        <w:t>Generic text for [New Product]</w:t>
-      </w:r>
-      <w:r>
-        <w:rPr>
-          <w:color w:val="0070C0"/>
-        </w:rPr>
-        <w:t xml:space="preserve"> / [Duplicate tool] / [Customization]</w:t>
-      </w:r>
-      <w:r>
-        <w:rPr>
-          <w:color w:val="0070C0"/>
-        </w:rPr>
-        <w:t xml:space="preserve"> sample size based on batch size &amp; lowest AQL. </w:t>
+        <w:t xml:space="preserve"> </w:t>
       </w:r>
     </w:p>
     <w:p>
       <w:pPr>
         <w:ind w:firstLine="0"/>
+        <w:rPr>
+          <w:color w:val="0070C0"/>
+        </w:rPr>
       </w:pPr>
       <w:r>
+        <w:rPr>
+          <w:color w:val="0070C0"/>
+        </w:rPr>
         <w:br w:type="page"/>
       </w:r>
     </w:p>
@@ -482,93 +618,186 @@
       <w:sdt>
         <w:sdtPr>
           <w:rPr>
-            <w:rStyle w:val="IntenseEmphasis"/>
+            <w:color w:val="4472C4" w:themeColor="accent1"/>
           </w:rPr>
           <w:alias w:val="Data value: rwEaV"/>
           <w:tag w:val="od:xpath=rwEaV"/>
-          <w:id w:val="517202561"/>
+          <w:id w:val="1256628724"/>
           <w:dataBinding w:prefixMappings="" w:xpath="/validation_report[1]/tool[1]" w:storeItemID="{229D4F84-2F1C-4DE6-9DB8-2337A405AB15}"/>
           <w:text w:multiLine="1"/>
         </w:sdtPr>
         <w:sdtContent>
           <w:r>
             <w:rPr>
-              <w:rStyle w:val="IntenseEmphasis"/>
+              <w:color w:val="4472C4" w:themeColor="accent1"/>
             </w:rPr>
-            <w:t>301</w:t>
+            <w:t>201</w:t>
           </w:r>
         </w:sdtContent>
       </w:sdt>
       <w:r>
-        <w:t xml:space="preserve"> IN MOULDING CELL </w:t>
-      </w:r>
-      <w:r>
-        <w:rPr>
-          <w:i/>
-          <w:iCs/>
-        </w:rPr>
-        <w:t>AB</w:t>
-      </w:r>
-      <w:r>
-        <w:rPr>
-          <w:i/>
-          <w:iCs/>
-        </w:rPr>
         <w:t xml:space="preserve"> </w:t>
       </w:r>
       <w:r>
-        <w:t>can consistency produce</w:t>
-      </w:r>
-      <w:r>
-        <w:t xml:space="preserve"> </w:t>
+        <w:t xml:space="preserve">IN MOULDING CELL </w:t>
       </w:r>
       <w:sdt>
         <w:sdtPr>
           <w:rPr>
-            <w:rStyle w:val="IntenseEmphasis"/>
+            <w:color w:val="4472C4" w:themeColor="accent1"/>
           </w:rPr>
-          <w:alias w:val="Data value: Tafpl"/>
-          <w:tag w:val="od:xpath=Tafpl"/>
-          <w:id w:val="-1498960222"/>
-          <w:dataBinding w:prefixMappings="" w:xpath="/validation_report[1]/product[1]" w:storeItemID="{229D4F84-2F1C-4DE6-9DB8-2337A405AB15}"/>
+          <w:alias w:val="Data value: VNdjk"/>
+          <w:tag w:val="od:xpath=VNdjk"/>
+          <w:id w:val="1300879582"/>
+          <w:dataBinding w:prefixMappings="" w:xpath="/validation_report[1]/productCell[1]" w:storeItemID="{229D4F84-2F1C-4DE6-9DB8-2337A405AB15}"/>
           <w:text w:multiLine="1"/>
         </w:sdtPr>
         <w:sdtContent>
           <w:r>
             <w:rPr>
-              <w:rStyle w:val="IntenseEmphasis"/>
+              <w:color w:val="4472C4" w:themeColor="accent1"/>
             </w:rPr>
-            <w:t>Product B</w:t>
+            <w:t>AC</w:t>
           </w:r>
         </w:sdtContent>
       </w:sdt>
       <w:r>
-        <w:t xml:space="preserve"> </w:t>
-      </w:r>
-      <w:r>
         <w:rPr>
           <w:i/>
           <w:iCs/>
         </w:rPr>
-        <w:t xml:space="preserve">, </w:t>
-      </w:r>
-      <w:r>
-        <w:t>1250</w:t>
-      </w:r>
-      <w:r>
-        <w:t>pcs [sample size] shall be inspected per run against the following characteristics</w:t>
-      </w:r>
-      <w:r>
-        <w:t xml:space="preserve"> from product specification </w:t>
+        <w:t xml:space="preserve"> </w:t>
+      </w:r>
+      <w:r>
+        <w:t>can consistency produce</w:t>
+      </w:r>
+      <w:r>
+        <w:t xml:space="preserve"> </w:t>
+      </w:r>
+      <w:sdt>
+        <w:sdtPr>
+          <w:rPr>
+            <w:color w:val="4472C4" w:themeColor="accent1"/>
+          </w:rPr>
+          <w:alias w:val="Data value: AhfVn"/>
+          <w:tag w:val="od:xpath=AhfVn"/>
+          <w:id w:val="-939534328"/>
+          <w:dataBinding w:prefixMappings="" w:xpath="/validation_report[1]/productSKU[1]/name[1]" w:storeItemID="{229D4F84-2F1C-4DE6-9DB8-2337A405AB15}"/>
+          <w:text w:multiLine="1"/>
+        </w:sdtPr>
+        <w:sdtContent>
+          <w:r>
+            <w:rPr>
+              <w:color w:val="4472C4" w:themeColor="accent1"/>
+            </w:rPr>
+            <w:t>Widget</w:t>
+          </w:r>
+        </w:sdtContent>
+      </w:sdt>
+      <w:r>
+        <w:rPr>
+          <w:color w:val="4472C4" w:themeColor="accent1"/>
+        </w:rPr>
+        <w:t xml:space="preserve"> </w:t>
+      </w:r>
+      <w:sdt>
+        <w:sdtPr>
+          <w:rPr>
+            <w:color w:val="4472C4" w:themeColor="accent1"/>
+          </w:rPr>
+          <w:alias w:val="Data value: IwKwf"/>
+          <w:tag w:val="od:xpath=IwKwf"/>
+          <w:id w:val="1878582538"/>
+          <w:dataBinding w:prefixMappings="" w:xpath="/validation_report[1]/productSKU[1]/SKU[1]" w:storeItemID="{229D4F84-2F1C-4DE6-9DB8-2337A405AB15}"/>
+          <w:text w:multiLine="1"/>
+        </w:sdtPr>
+        <w:sdtContent>
+          <w:r>
+            <w:rPr>
+              <w:color w:val="4472C4" w:themeColor="accent1"/>
+            </w:rPr>
+            <w:t>200345</w:t>
+          </w:r>
+        </w:sdtContent>
+      </w:sdt>
+      <w:r>
+        <w:rPr>
+          <w:color w:val="4472C4" w:themeColor="accent1"/>
+        </w:rPr>
+        <w:t xml:space="preserve"> </w:t>
       </w:r>
       <w:r>
         <w:rPr>
           <w:i/>
           <w:iCs/>
         </w:rPr>
-        <w:t>BS123</w:t>
-      </w:r>
-      <w:r>
+        <w:t xml:space="preserve">, </w:t>
+      </w:r>
+      <w:sdt>
+        <w:sdtPr>
+          <w:rPr>
+            <w:i/>
+            <w:iCs/>
+            <w:color w:val="4472C4" w:themeColor="accent1"/>
+          </w:rPr>
+          <w:alias w:val="Data value: xDIeQ"/>
+          <w:tag w:val="od:xpath=xDIeQ"/>
+          <w:id w:val="1886142236"/>
+          <w:dataBinding w:prefixMappings="" w:xpath="/validation_report[1]/validationStrategy[1]/sampleTable[1]/tableRows[1]/sampleSize[1]" w:storeItemID="{229D4F84-2F1C-4DE6-9DB8-2337A405AB15}"/>
+          <w:text w:multiLine="1"/>
+        </w:sdtPr>
+        <w:sdtContent>
+          <w:r>
+            <w:rPr>
+              <w:i/>
+              <w:iCs/>
+              <w:color w:val="4472C4" w:themeColor="accent1"/>
+            </w:rPr>
+            <w:t>800</w:t>
+          </w:r>
+        </w:sdtContent>
+      </w:sdt>
+      <w:r>
+        <w:t>pcs shall be inspected per run against the following characteristics</w:t>
+      </w:r>
+      <w:r>
+        <w:t xml:space="preserve"> from product specification</w:t>
+      </w:r>
+      <w:r>
+        <w:rPr>
+          <w:i/>
+          <w:iCs/>
+        </w:rPr>
+        <w:t xml:space="preserve"> </w:t>
+      </w:r>
+      <w:sdt>
+        <w:sdtPr>
+          <w:rPr>
+            <w:i/>
+            <w:iCs/>
+            <w:color w:val="4472C4" w:themeColor="accent1"/>
+          </w:rPr>
+          <w:alias w:val="Data value: UjMpx"/>
+          <w:tag w:val="od:xpath=UjMpx"/>
+          <w:id w:val="-535199214"/>
+          <w:dataBinding w:prefixMappings="" w:xpath="/validation_report[1]/productSKU[1]/productSpec[1]" w:storeItemID="{229D4F84-2F1C-4DE6-9DB8-2337A405AB15}"/>
+          <w:text w:multiLine="1"/>
+        </w:sdtPr>
+        <w:sdtContent>
+          <w:r>
+            <w:rPr>
+              <w:i/>
+              <w:iCs/>
+              <w:color w:val="4472C4" w:themeColor="accent1"/>
+            </w:rPr>
+            <w:t>BS123</w:t>
+          </w:r>
+        </w:sdtContent>
+      </w:sdt>
+      <w:r>
+        <w:rPr>
+          <w:color w:val="4472C4" w:themeColor="accent1"/>
+        </w:rPr>
         <w:t>;</w:t>
       </w:r>
     </w:p>
@@ -621,6 +850,7 @@
                 <w:lang w:val="en-GB"/>
               </w:rPr>
             </w:pPr>
+            <w:commentRangeStart w:id="0"/>
             <w:r>
               <w:rPr>
                 <w:rFonts w:ascii="Calibri" w:eastAsia="Times New Roman" w:hAnsi="Calibri" w:cs="Calibri"/>
@@ -1357,6 +1587,7 @@
             </w:pPr>
           </w:p>
         </w:tc>
+        <w:commentRangeEnd w:id="0"/>
         <w:tc>
           <w:tcPr>
             <w:tcW w:w="1725" w:type="dxa"/>
@@ -1378,6 +1609,12 @@
                 <w:lang w:val="en-GB"/>
               </w:rPr>
             </w:pPr>
+            <w:r>
+              <w:rPr>
+                <w:rStyle w:val="CommentReference"/>
+              </w:rPr>
+              <w:commentReference w:id="0"/>
+            </w:r>
           </w:p>
         </w:tc>
         <w:tc>
@@ -1414,6 +1651,53 @@
     </w:sectPr>
   </w:body>
 </w:document>
+</file>
+
+<file path=word/comments.xml><?xml version="1.0" encoding="utf-8"?>
+<w:comments xmlns:wpc="http://schemas.microsoft.com/office/word/2010/wordprocessingCanvas" xmlns:cx="http://schemas.microsoft.com/office/drawing/2014/chartex" xmlns:cx1="http://schemas.microsoft.com/office/drawing/2015/9/8/chartex" xmlns:cx2="http://schemas.microsoft.com/office/drawing/2015/10/21/chartex" xmlns:cx3="http://schemas.microsoft.com/office/drawing/2016/5/9/chartex" xmlns:cx4="http://schemas.microsoft.com/office/drawing/2016/5/10/chartex" xmlns:cx5="http://schemas.microsoft.com/office/drawing/2016/5/11/chartex" xmlns:cx6="http://schemas.microsoft.com/office/drawing/2016/5/12/chartex" xmlns:cx7="http://schemas.microsoft.com/office/drawing/2016/5/13/chartex" xmlns:cx8="http://schemas.microsoft.com/office/drawing/2016/5/14/chartex" xmlns:mc="http://schemas.openxmlformats.org/markup-compatibility/2006" xmlns:aink="http://schemas.microsoft.com/office/drawing/2016/ink" xmlns:am3d="http://schemas.microsoft.com/office/drawing/2017/model3d" xmlns:o="urn:schemas-microsoft-com:office:office" xmlns:oel="http://schemas.microsoft.com/office/2019/extlst" xmlns:r="http://schemas.openxmlformats.org/officeDocument/2006/relationships" xmlns:m="http://schemas.openxmlformats.org/officeDocument/2006/math" xmlns:v="urn:schemas-microsoft-com:vml" xmlns:wp14="http://schemas.microsoft.com/office/word/2010/wordprocessingDrawing" xmlns:wp="http://schemas.openxmlformats.org/drawingml/2006/wordprocessingDrawing" xmlns:w10="urn:schemas-microsoft-com:office:word" xmlns:w="http://schemas.openxmlformats.org/wordprocessingml/2006/main" xmlns:w14="http://schemas.microsoft.com/office/word/2010/wordml" xmlns:w15="http://schemas.microsoft.com/office/word/2012/wordml" xmlns:w16cex="http://schemas.microsoft.com/office/word/2018/wordml/cex" xmlns:w16cid="http://schemas.microsoft.com/office/word/2016/wordml/cid" xmlns:w16="http://schemas.microsoft.com/office/word/2018/wordml" xmlns:w16sdtdh="http://schemas.microsoft.com/office/word/2020/wordml/sdtdatahash" xmlns:w16se="http://schemas.microsoft.com/office/word/2015/wordml/symex" xmlns:wpg="http://schemas.microsoft.com/office/word/2010/wordprocessingGroup" xmlns:wpi="http://schemas.microsoft.com/office/word/2010/wordprocessingInk" xmlns:wne="http://schemas.microsoft.com/office/word/2006/wordml" xmlns:wps="http://schemas.microsoft.com/office/word/2010/wordprocessingShape" mc:Ignorable="w14 w15 w16se w16cid w16 w16cex w16sdtdh wp14">
+  <w:comment w:id="0" w:author="John Parsons" w:date="2022-10-08T10:10:00Z" w:initials="JP">
+    <w:p>
+      <w:pPr>
+        <w:pStyle w:val="CommentText"/>
+      </w:pPr>
+      <w:r>
+        <w:rPr>
+          <w:rStyle w:val="CommentReference"/>
+        </w:rPr>
+        <w:annotationRef/>
+      </w:r>
+      <w:r>
+        <w:t>Make programmatic</w:t>
+      </w:r>
+    </w:p>
+  </w:comment>
+</w:comments>
+</file>
+
+<file path=word/commentsExtended.xml><?xml version="1.0" encoding="utf-8"?>
+<w15:commentsEx xmlns:wpc="http://schemas.microsoft.com/office/word/2010/wordprocessingCanvas" xmlns:cx="http://schemas.microsoft.com/office/drawing/2014/chartex" xmlns:cx1="http://schemas.microsoft.com/office/drawing/2015/9/8/chartex" xmlns:cx2="http://schemas.microsoft.com/office/drawing/2015/10/21/chartex" xmlns:cx3="http://schemas.microsoft.com/office/drawing/2016/5/9/chartex" xmlns:cx4="http://schemas.microsoft.com/office/drawing/2016/5/10/chartex" xmlns:cx5="http://schemas.microsoft.com/office/drawing/2016/5/11/chartex" xmlns:cx6="http://schemas.microsoft.com/office/drawing/2016/5/12/chartex" xmlns:cx7="http://schemas.microsoft.com/office/drawing/2016/5/13/chartex" xmlns:cx8="http://schemas.microsoft.com/office/drawing/2016/5/14/chartex" xmlns:mc="http://schemas.openxmlformats.org/markup-compatibility/2006" xmlns:aink="http://schemas.microsoft.com/office/drawing/2016/ink" xmlns:am3d="http://schemas.microsoft.com/office/drawing/2017/model3d" xmlns:o="urn:schemas-microsoft-com:office:office" xmlns:oel="http://schemas.microsoft.com/office/2019/extlst" xmlns:r="http://schemas.openxmlformats.org/officeDocument/2006/relationships" xmlns:m="http://schemas.openxmlformats.org/officeDocument/2006/math" xmlns:v="urn:schemas-microsoft-com:vml" xmlns:wp14="http://schemas.microsoft.com/office/word/2010/wordprocessingDrawing" xmlns:wp="http://schemas.openxmlformats.org/drawingml/2006/wordprocessingDrawing" xmlns:w10="urn:schemas-microsoft-com:office:word" xmlns:w="http://schemas.openxmlformats.org/wordprocessingml/2006/main" xmlns:w14="http://schemas.microsoft.com/office/word/2010/wordml" xmlns:w15="http://schemas.microsoft.com/office/word/2012/wordml" xmlns:w16cex="http://schemas.microsoft.com/office/word/2018/wordml/cex" xmlns:w16cid="http://schemas.microsoft.com/office/word/2016/wordml/cid" xmlns:w16="http://schemas.microsoft.com/office/word/2018/wordml" xmlns:w16sdtdh="http://schemas.microsoft.com/office/word/2020/wordml/sdtdatahash" xmlns:w16se="http://schemas.microsoft.com/office/word/2015/wordml/symex" xmlns:wpg="http://schemas.microsoft.com/office/word/2010/wordprocessingGroup" xmlns:wpi="http://schemas.microsoft.com/office/word/2010/wordprocessingInk" xmlns:wne="http://schemas.microsoft.com/office/word/2006/wordml" xmlns:wps="http://schemas.microsoft.com/office/word/2010/wordprocessingShape" mc:Ignorable="w14 w15 w16se w16cid w16 w16cex w16sdtdh wp14">
+  <w15:commentEx w15:paraId="092D6C62" w15:done="0"/>
+</w15:commentsEx>
+</file>
+
+<file path=word/commentsExtensible.xml><?xml version="1.0" encoding="utf-8"?>
+<w16cex:commentsExtensible xmlns:wpc="http://schemas.microsoft.com/office/word/2010/wordprocessingCanvas" xmlns:cx="http://schemas.microsoft.com/office/drawing/2014/chartex" xmlns:cx1="http://schemas.microsoft.com/office/drawing/2015/9/8/chartex" xmlns:cx2="http://schemas.microsoft.com/office/drawing/2015/10/21/chartex" xmlns:cx3="http://schemas.microsoft.com/office/drawing/2016/5/9/chartex" xmlns:cx4="http://schemas.microsoft.com/office/drawing/2016/5/10/chartex" xmlns:cx5="http://schemas.microsoft.com/office/drawing/2016/5/11/chartex" xmlns:cx6="http://schemas.microsoft.com/office/drawing/2016/5/12/chartex" xmlns:cx7="http://schemas.microsoft.com/office/drawing/2016/5/13/chartex" xmlns:cx8="http://schemas.microsoft.com/office/drawing/2016/5/14/chartex" xmlns:mc="http://schemas.openxmlformats.org/markup-compatibility/2006" xmlns:aink="http://schemas.microsoft.com/office/drawing/2016/ink" xmlns:am3d="http://schemas.microsoft.com/office/drawing/2017/model3d" xmlns:o="urn:schemas-microsoft-com:office:office" xmlns:oel="http://schemas.microsoft.com/office/2019/extlst" xmlns:r="http://schemas.openxmlformats.org/officeDocument/2006/relationships" xmlns:m="http://schemas.openxmlformats.org/officeDocument/2006/math" xmlns:v="urn:schemas-microsoft-com:vml" xmlns:wp14="http://schemas.microsoft.com/office/word/2010/wordprocessingDrawing" xmlns:wp="http://schemas.openxmlformats.org/drawingml/2006/wordprocessingDrawing" xmlns:w10="urn:schemas-microsoft-com:office:word" xmlns:w="http://schemas.openxmlformats.org/wordprocessingml/2006/main" xmlns:w14="http://schemas.microsoft.com/office/word/2010/wordml" xmlns:w15="http://schemas.microsoft.com/office/word/2012/wordml" xmlns:w16cex="http://schemas.microsoft.com/office/word/2018/wordml/cex" xmlns:w16cid="http://schemas.microsoft.com/office/word/2016/wordml/cid" xmlns:w16="http://schemas.microsoft.com/office/word/2018/wordml" xmlns:w16sdtdh="http://schemas.microsoft.com/office/word/2020/wordml/sdtdatahash" xmlns:w16se="http://schemas.microsoft.com/office/word/2015/wordml/symex" xmlns:wpg="http://schemas.microsoft.com/office/word/2010/wordprocessingGroup" xmlns:wpi="http://schemas.microsoft.com/office/word/2010/wordprocessingInk" xmlns:wne="http://schemas.microsoft.com/office/word/2006/wordml" xmlns:wps="http://schemas.microsoft.com/office/word/2010/wordprocessingShape" mc:Ignorable="w14 w15 w16se w16cid w16 w16cex w16sdtdh wp14">
+  <w16cex:commentExtensible w16cex:durableId="26EBCB16" w16cex:dateUtc="2022-10-08T09:10:00Z"/>
+</w16cex:commentsExtensible>
+</file>
+
+<file path=word/commentsIds.xml><?xml version="1.0" encoding="utf-8"?>
+<w16cid:commentsIds xmlns:wpc="http://schemas.microsoft.com/office/word/2010/wordprocessingCanvas" xmlns:cx="http://schemas.microsoft.com/office/drawing/2014/chartex" xmlns:cx1="http://schemas.microsoft.com/office/drawing/2015/9/8/chartex" xmlns:cx2="http://schemas.microsoft.com/office/drawing/2015/10/21/chartex" xmlns:cx3="http://schemas.microsoft.com/office/drawing/2016/5/9/chartex" xmlns:cx4="http://schemas.microsoft.com/office/drawing/2016/5/10/chartex" xmlns:cx5="http://schemas.microsoft.com/office/drawing/2016/5/11/chartex" xmlns:cx6="http://schemas.microsoft.com/office/drawing/2016/5/12/chartex" xmlns:cx7="http://schemas.microsoft.com/office/drawing/2016/5/13/chartex" xmlns:cx8="http://schemas.microsoft.com/office/drawing/2016/5/14/chartex" xmlns:mc="http://schemas.openxmlformats.org/markup-compatibility/2006" xmlns:aink="http://schemas.microsoft.com/office/drawing/2016/ink" xmlns:am3d="http://schemas.microsoft.com/office/drawing/2017/model3d" xmlns:o="urn:schemas-microsoft-com:office:office" xmlns:oel="http://schemas.microsoft.com/office/2019/extlst" xmlns:r="http://schemas.openxmlformats.org/officeDocument/2006/relationships" xmlns:m="http://schemas.openxmlformats.org/officeDocument/2006/math" xmlns:v="urn:schemas-microsoft-com:vml" xmlns:wp14="http://schemas.microsoft.com/office/word/2010/wordprocessingDrawing" xmlns:wp="http://schemas.openxmlformats.org/drawingml/2006/wordprocessingDrawing" xmlns:w10="urn:schemas-microsoft-com:office:word" xmlns:w="http://schemas.openxmlformats.org/wordprocessingml/2006/main" xmlns:w14="http://schemas.microsoft.com/office/word/2010/wordml" xmlns:w15="http://schemas.microsoft.com/office/word/2012/wordml" xmlns:w16cex="http://schemas.microsoft.com/office/word/2018/wordml/cex" xmlns:w16cid="http://schemas.microsoft.com/office/word/2016/wordml/cid" xmlns:w16="http://schemas.microsoft.com/office/word/2018/wordml" xmlns:w16sdtdh="http://schemas.microsoft.com/office/word/2020/wordml/sdtdatahash" xmlns:w16se="http://schemas.microsoft.com/office/word/2015/wordml/symex" xmlns:wpg="http://schemas.microsoft.com/office/word/2010/wordprocessingGroup" xmlns:wpi="http://schemas.microsoft.com/office/word/2010/wordprocessingInk" xmlns:wne="http://schemas.microsoft.com/office/word/2006/wordml" xmlns:wps="http://schemas.microsoft.com/office/word/2010/wordprocessingShape" mc:Ignorable="w14 w15 w16se w16cid w16 w16cex w16sdtdh wp14">
+  <w16cid:commentId w16cid:paraId="092D6C62" w16cid:durableId="26EBCB16"/>
+</w16cid:commentsIds>
+</file>
+
+<file path=word/people.xml><?xml version="1.0" encoding="utf-8"?>
+<w15:people xmlns:wpc="http://schemas.microsoft.com/office/word/2010/wordprocessingCanvas" xmlns:cx="http://schemas.microsoft.com/office/drawing/2014/chartex" xmlns:cx1="http://schemas.microsoft.com/office/drawing/2015/9/8/chartex" xmlns:cx2="http://schemas.microsoft.com/office/drawing/2015/10/21/chartex" xmlns:cx3="http://schemas.microsoft.com/office/drawing/2016/5/9/chartex" xmlns:cx4="http://schemas.microsoft.com/office/drawing/2016/5/10/chartex" xmlns:cx5="http://schemas.microsoft.com/office/drawing/2016/5/11/chartex" xmlns:cx6="http://schemas.microsoft.com/office/drawing/2016/5/12/chartex" xmlns:cx7="http://schemas.microsoft.com/office/drawing/2016/5/13/chartex" xmlns:cx8="http://schemas.microsoft.com/office/drawing/2016/5/14/chartex" xmlns:mc="http://schemas.openxmlformats.org/markup-compatibility/2006" xmlns:aink="http://schemas.microsoft.com/office/drawing/2016/ink" xmlns:am3d="http://schemas.microsoft.com/office/drawing/2017/model3d" xmlns:o="urn:schemas-microsoft-com:office:office" xmlns:oel="http://schemas.microsoft.com/office/2019/extlst" xmlns:r="http://schemas.openxmlformats.org/officeDocument/2006/relationships" xmlns:m="http://schemas.openxmlformats.org/officeDocument/2006/math" xmlns:v="urn:schemas-microsoft-com:vml" xmlns:wp14="http://schemas.microsoft.com/office/word/2010/wordprocessingDrawing" xmlns:wp="http://schemas.openxmlformats.org/drawingml/2006/wordprocessingDrawing" xmlns:w10="urn:schemas-microsoft-com:office:word" xmlns:w="http://schemas.openxmlformats.org/wordprocessingml/2006/main" xmlns:w14="http://schemas.microsoft.com/office/word/2010/wordml" xmlns:w15="http://schemas.microsoft.com/office/word/2012/wordml" xmlns:w16cex="http://schemas.microsoft.com/office/word/2018/wordml/cex" xmlns:w16cid="http://schemas.microsoft.com/office/word/2016/wordml/cid" xmlns:w16="http://schemas.microsoft.com/office/word/2018/wordml" xmlns:w16sdtdh="http://schemas.microsoft.com/office/word/2020/wordml/sdtdatahash" xmlns:w16se="http://schemas.microsoft.com/office/word/2015/wordml/symex" xmlns:wpg="http://schemas.microsoft.com/office/word/2010/wordprocessingGroup" xmlns:wpi="http://schemas.microsoft.com/office/word/2010/wordprocessingInk" xmlns:wne="http://schemas.microsoft.com/office/word/2006/wordml" xmlns:wps="http://schemas.microsoft.com/office/word/2010/wordprocessingShape" mc:Ignorable="w14 w15 w16se w16cid w16 w16cex w16sdtdh wp14">
+  <w15:person w15:author="John Parsons">
+    <w15:presenceInfo w15:providerId="Windows Live" w15:userId="2090ac6b0dfe73b6"/>
+  </w15:person>
+</w15:people>
 </file>
 
 <file path=word/styles.xml><?xml version="1.0" encoding="utf-8"?>
@@ -1829,7 +2113,7 @@
     <w:link w:val="Heading1Char"/>
     <w:uiPriority w:val="9"/>
     <w:qFormat/>
-    <w:rsid w:val="0089014F"/>
+    <w:rsid w:val="00DD5C44"/>
     <w:pPr>
       <w:keepNext/>
       <w:keepLines/>
@@ -1839,6 +2123,7 @@
     </w:pPr>
     <w:rPr>
       <w:rFonts w:asciiTheme="majorHAnsi" w:eastAsiaTheme="majorEastAsia" w:hAnsiTheme="majorHAnsi" w:cstheme="majorBidi"/>
+      <w:caps/>
       <w:color w:val="2F5496" w:themeColor="accent1" w:themeShade="BF"/>
       <w:sz w:val="32"/>
       <w:szCs w:val="32"/>
@@ -1888,7 +2173,7 @@
     <w:link w:val="TitleChar"/>
     <w:uiPriority w:val="10"/>
     <w:qFormat/>
-    <w:rsid w:val="00A82D87"/>
+    <w:rsid w:val="00DD5C44"/>
     <w:pPr>
       <w:spacing w:after="0" w:line="240" w:lineRule="auto"/>
       <w:contextualSpacing/>
@@ -1896,6 +2181,7 @@
     </w:pPr>
     <w:rPr>
       <w:rFonts w:asciiTheme="majorHAnsi" w:eastAsiaTheme="majorEastAsia" w:hAnsiTheme="majorHAnsi" w:cstheme="majorBidi"/>
+      <w:caps/>
       <w:spacing w:val="-10"/>
       <w:kern w:val="28"/>
       <w:sz w:val="56"/>
@@ -1907,9 +2193,10 @@
     <w:basedOn w:val="DefaultParagraphFont"/>
     <w:link w:val="Title"/>
     <w:uiPriority w:val="10"/>
-    <w:rsid w:val="00A82D87"/>
+    <w:rsid w:val="00DD5C44"/>
     <w:rPr>
       <w:rFonts w:asciiTheme="majorHAnsi" w:eastAsiaTheme="majorEastAsia" w:hAnsiTheme="majorHAnsi" w:cstheme="majorBidi"/>
+      <w:caps/>
       <w:spacing w:val="-10"/>
       <w:kern w:val="28"/>
       <w:sz w:val="56"/>
@@ -1922,9 +2209,10 @@
     <w:basedOn w:val="DefaultParagraphFont"/>
     <w:link w:val="Heading1"/>
     <w:uiPriority w:val="9"/>
-    <w:rsid w:val="0089014F"/>
+    <w:rsid w:val="00DD5C44"/>
     <w:rPr>
       <w:rFonts w:asciiTheme="majorHAnsi" w:eastAsiaTheme="majorEastAsia" w:hAnsiTheme="majorHAnsi" w:cstheme="majorBidi"/>
+      <w:caps/>
       <w:color w:val="2F5496" w:themeColor="accent1" w:themeShade="BF"/>
       <w:sz w:val="32"/>
       <w:szCs w:val="32"/>
@@ -1976,6 +2264,76 @@
       <w:i/>
       <w:iCs/>
       <w:color w:val="4472C4" w:themeColor="accent1"/>
+    </w:rPr>
+  </w:style>
+  <w:style w:type="character" w:styleId="CommentReference">
+    <w:name w:val="annotation reference"/>
+    <w:basedOn w:val="DefaultParagraphFont"/>
+    <w:uiPriority w:val="99"/>
+    <w:semiHidden/>
+    <w:unhideWhenUsed/>
+    <w:rsid w:val="003669B4"/>
+    <w:rPr>
+      <w:sz w:val="16"/>
+      <w:szCs w:val="16"/>
+    </w:rPr>
+  </w:style>
+  <w:style w:type="paragraph" w:styleId="CommentText">
+    <w:name w:val="annotation text"/>
+    <w:basedOn w:val="Normal"/>
+    <w:link w:val="CommentTextChar"/>
+    <w:uiPriority w:val="99"/>
+    <w:semiHidden/>
+    <w:unhideWhenUsed/>
+    <w:rsid w:val="003669B4"/>
+    <w:pPr>
+      <w:spacing w:line="240" w:lineRule="auto"/>
+    </w:pPr>
+    <w:rPr>
+      <w:sz w:val="20"/>
+      <w:szCs w:val="20"/>
+    </w:rPr>
+  </w:style>
+  <w:style w:type="character" w:customStyle="1" w:styleId="CommentTextChar">
+    <w:name w:val="Comment Text Char"/>
+    <w:basedOn w:val="DefaultParagraphFont"/>
+    <w:link w:val="CommentText"/>
+    <w:uiPriority w:val="99"/>
+    <w:semiHidden/>
+    <w:rsid w:val="003669B4"/>
+    <w:rPr>
+      <w:sz w:val="20"/>
+      <w:szCs w:val="20"/>
+      <w:lang w:val="en-US"/>
+    </w:rPr>
+  </w:style>
+  <w:style w:type="paragraph" w:styleId="CommentSubject">
+    <w:name w:val="annotation subject"/>
+    <w:basedOn w:val="CommentText"/>
+    <w:next w:val="CommentText"/>
+    <w:link w:val="CommentSubjectChar"/>
+    <w:uiPriority w:val="99"/>
+    <w:semiHidden/>
+    <w:unhideWhenUsed/>
+    <w:rsid w:val="003669B4"/>
+    <w:rPr>
+      <w:b/>
+      <w:bCs/>
+    </w:rPr>
+  </w:style>
+  <w:style w:type="character" w:customStyle="1" w:styleId="CommentSubjectChar">
+    <w:name w:val="Comment Subject Char"/>
+    <w:basedOn w:val="CommentTextChar"/>
+    <w:link w:val="CommentSubject"/>
+    <w:uiPriority w:val="99"/>
+    <w:semiHidden/>
+    <w:rsid w:val="003669B4"/>
+    <w:rPr>
+      <w:b/>
+      <w:bCs/>
+      <w:sz w:val="20"/>
+      <w:szCs w:val="20"/>
+      <w:lang w:val="en-US"/>
     </w:rPr>
   </w:style>
 </w:styles>
@@ -2303,6 +2661,24 @@
   <xpath id="urqCd">
     <dataBinding xpath="/validation_report[1]/documentType[1]/name[1]" storeItemID="{229D4F84-2F1C-4DE6-9DB8-2337A405AB15}"/>
   </xpath>
+  <xpath id="AhfVn">
+    <dataBinding xpath="/validation_report[1]/productSKU[1]/name[1]" storeItemID="{229D4F84-2F1C-4DE6-9DB8-2337A405AB15}"/>
+  </xpath>
+  <xpath id="IwKwf">
+    <dataBinding xpath="/validation_report[1]/productSKU[1]/SKU[1]" storeItemID="{229D4F84-2F1C-4DE6-9DB8-2337A405AB15}"/>
+  </xpath>
+  <xpath id="MDMbU">
+    <dataBinding xpath="/validation_report[1]/reportID[1]" storeItemID="{229D4F84-2F1C-4DE6-9DB8-2337A405AB15}"/>
+  </xpath>
+  <xpath id="UjMpx">
+    <dataBinding xpath="/validation_report[1]/productSKU[1]/productSpec[1]" storeItemID="{229D4F84-2F1C-4DE6-9DB8-2337A405AB15}"/>
+  </xpath>
+  <xpath id="M3mb5">
+    <dataBinding xpath="/validation_report[1]/validationStrategy[1]/name[1]" storeItemID="{229D4F84-2F1C-4DE6-9DB8-2337A405AB15}"/>
+  </xpath>
+  <xpath id="xDIeQ">
+    <dataBinding xpath="/validation_report[1]/validationStrategy[1]/sampleTable[1]/tableRows[1]/sampleSize[1]" storeItemID="{229D4F84-2F1C-4DE6-9DB8-2337A405AB15}"/>
+  </xpath>
 </xpaths>
 </file>
 
@@ -2316,17 +2692,74 @@
 
 <file path=customXml/item6.xml><?xml version="1.0" encoding="utf-8"?>
 <validation_report>
+  <reportID>2</reportID>
   <documentType>
-    <id>0</id>
-    <name>VALIDATION PLAN</name>
+    <name>Validation Plan</name>
   </documentType>
   <productSKU>
     <batchSize>5000</batchSize>
     <name>Widget</name>
+    <productSpec>BS123</productSpec>
     <SKU>200345</SKU>
   </productSKU>
   <productCell>AC</productCell>
-  <tool>301</tool>
+  <tool>201</tool>
+  <validationStrategy>
+    <id>0</id>
+    <inspectionLevel>6</inspectionLevel>
+    <name>New Tool</name>
+    <sampleTable>
+      <tableName>GL2</tableName>
+      <tableRows>
+        <acceptRejectHashMap>
+          <entry>
+            <key>0.04</key>
+            <value>
+              <accept>0</accept>
+              <reject>1</reject>
+            </value>
+          </entry>
+          <entry>
+            <key>0.15</key>
+            <value>
+              <accept>3</accept>
+              <reject>4</reject>
+            </value>
+          </entry>
+          <entry>
+            <key>0.015</key>
+            <value>
+              <accept>0</accept>
+              <reject>1</reject>
+            </value>
+          </entry>
+          <entry>
+            <key>0.025</key>
+            <value>
+              <accept>0</accept>
+              <reject>1</reject>
+            </value>
+          </entry>
+          <entry>
+            <key>0.1</key>
+            <value>
+              <accept>2</accept>
+              <reject>3</reject>
+            </value>
+          </entry>
+          <entry>
+            <key>0.065</key>
+            <value>
+              <accept>1</accept>
+              <reject>2</reject>
+            </value>
+          </entry>
+        </acceptRejectHashMap>
+        <sampleSize>800</sampleSize>
+      </tableRows>
+    </sampleTable>
+    <type>General</type>
+  </validationStrategy>
 </validation_report>
 </file>
 

</xml_diff>

<commit_message>
add image to product, updated to bind to xml
</commit_message>
<xml_diff>
--- a/src/main/resources/TEMPLATE_DOCX.docx
+++ b/src/main/resources/TEMPLATE_DOCX.docx
@@ -51,7 +51,7 @@
             <w:rPr>
               <w:lang w:val="en-GB"/>
             </w:rPr>
-            <w:t>2</w:t>
+            <w:t>20345</w:t>
           </w:r>
         </w:sdtContent>
       </w:sdt>
@@ -106,7 +106,7 @@
         </w:sdtPr>
         <w:sdtContent>
           <w:r>
-            <w:t>201</w:t>
+            <w:t>203</w:t>
           </w:r>
         </w:sdtContent>
       </w:sdt>
@@ -147,20 +147,14 @@
       </w:r>
       <w:sdt>
         <w:sdtPr>
-          <w:rPr>
-            <w:lang w:val="x-none"/>
-          </w:rPr>
-          <w:alias w:val="Data value: Reldk"/>
-          <w:tag w:val="od:xpath=Reldk"/>
-          <w:id w:val="444196361"/>
-          <w:dataBinding w:prefixMappings="" w:xpath="/validation_report[1]/documentType[1]" w:storeItemID="{229D4F84-2F1C-4DE6-9DB8-2337A405AB15}"/>
-          <w:text w:multiLine="1"/>
-        </w:sdtPr>
-        <w:sdtContent>
-          <w:r>
-            <w:rPr>
-              <w:lang w:val="x-none"/>
-            </w:rPr>
+          <w:alias w:val="Data value: urqCd"/>
+          <w:tag w:val="od:xpath=urqCd"/>
+          <w:id w:val="-1868979416"/>
+          <w:dataBinding w:prefixMappings="" w:xpath="/validation_report[1]/documentType[1]/name[1]" w:storeItemID="{229D4F84-2F1C-4DE6-9DB8-2337A405AB15}"/>
+          <w:text w:multiLine="1"/>
+        </w:sdtPr>
+        <w:sdtContent>
+          <w:r>
             <w:t>Validation Plan</w:t>
           </w:r>
         </w:sdtContent>
@@ -231,12 +225,12 @@
             <w:rPr>
               <w:rStyle w:val="IntenseEmphasis"/>
             </w:rPr>
-            <w:t>201</w:t>
-          </w:r>
-        </w:sdtContent>
-      </w:sdt>
-      <w:r>
-        <w:t xml:space="preserve"> IN MOULDING CELL </w:t>
+            <w:t>203</w:t>
+          </w:r>
+        </w:sdtContent>
+      </w:sdt>
+      <w:r>
+        <w:t xml:space="preserve"> IN CELL </w:t>
       </w:r>
       <w:sdt>
         <w:sdtPr>
@@ -280,18 +274,18 @@
             <w:rPr>
               <w:rStyle w:val="IntenseEmphasis"/>
             </w:rPr>
-            <w:t>201</w:t>
-          </w:r>
-        </w:sdtContent>
-      </w:sdt>
-      <w:r>
-        <w:t xml:space="preserve"> </w:t>
-      </w:r>
-      <w:r>
-        <w:t xml:space="preserve">IN MOULDING CELL </w:t>
-      </w:r>
-      <w:r>
-        <w:t xml:space="preserve">IN MOULDING CELL </w:t>
+            <w:t>203</w:t>
+          </w:r>
+        </w:sdtContent>
+      </w:sdt>
+      <w:r>
+        <w:t xml:space="preserve"> </w:t>
+      </w:r>
+      <w:r>
+        <w:t xml:space="preserve"> </w:t>
+      </w:r>
+      <w:r>
+        <w:t xml:space="preserve">IN CELL </w:t>
       </w:r>
       <w:sdt>
         <w:sdtPr>
@@ -539,7 +533,7 @@
           <v:shape id="_x0000_i1025" type="#_x0000_t75" style="width:261.7pt;height:261.7pt" o:ole="">
             <v:imagedata r:id="rId10" o:title=""/>
           </v:shape>
-          <o:OLEObject Type="Embed" ProgID="PBrush" ShapeID="_x0000_i1025" DrawAspect="Content" ObjectID="_1726730942" r:id="rId11"/>
+          <o:OLEObject Type="Embed" ProgID="PBrush" ShapeID="_x0000_i1025" DrawAspect="Content" ObjectID="_1726894779" r:id="rId11"/>
         </w:object>
       </w:r>
     </w:p>
@@ -631,7 +625,7 @@
             <w:rPr>
               <w:color w:val="4472C4" w:themeColor="accent1"/>
             </w:rPr>
-            <w:t>201</w:t>
+            <w:t>203</w:t>
           </w:r>
         </w:sdtContent>
       </w:sdt>
@@ -801,847 +795,6 @@
         <w:t>;</w:t>
       </w:r>
     </w:p>
-    <w:tbl>
-      <w:tblPr>
-        <w:tblW w:w="0" w:type="dxa"/>
-        <w:tblBorders>
-          <w:top w:val="outset" w:sz="6" w:space="0" w:color="auto"/>
-          <w:left w:val="outset" w:sz="6" w:space="0" w:color="auto"/>
-          <w:bottom w:val="outset" w:sz="6" w:space="0" w:color="auto"/>
-          <w:right w:val="outset" w:sz="6" w:space="0" w:color="auto"/>
-        </w:tblBorders>
-        <w:tblCellMar>
-          <w:left w:w="0" w:type="dxa"/>
-          <w:right w:w="0" w:type="dxa"/>
-        </w:tblCellMar>
-        <w:tblLook w:val="04A0" w:firstRow="1" w:lastRow="0" w:firstColumn="1" w:lastColumn="0" w:noHBand="0" w:noVBand="1"/>
-      </w:tblPr>
-      <w:tblGrid>
-        <w:gridCol w:w="1320"/>
-        <w:gridCol w:w="2745"/>
-        <w:gridCol w:w="1470"/>
-        <w:gridCol w:w="1725"/>
-        <w:gridCol w:w="1725"/>
-      </w:tblGrid>
-      <w:tr>
-        <w:tc>
-          <w:tcPr>
-            <w:tcW w:w="1320" w:type="dxa"/>
-            <w:tcBorders>
-              <w:top w:val="single" w:sz="6" w:space="0" w:color="000000"/>
-              <w:left w:val="single" w:sz="6" w:space="0" w:color="000000"/>
-              <w:bottom w:val="single" w:sz="6" w:space="0" w:color="000000"/>
-              <w:right w:val="single" w:sz="6" w:space="0" w:color="000000"/>
-            </w:tcBorders>
-            <w:shd w:val="clear" w:color="auto" w:fill="auto"/>
-            <w:hideMark/>
-          </w:tcPr>
-          <w:p>
-            <w:pPr>
-              <w:spacing w:after="0" w:line="240" w:lineRule="auto"/>
-              <w:ind w:firstLine="0"/>
-              <w:textAlignment w:val="baseline"/>
-              <w:rPr>
-                <w:rFonts w:ascii="Segoe UI" w:eastAsia="Times New Roman" w:hAnsi="Segoe UI" w:cs="Segoe UI"/>
-                <w:b/>
-                <w:bCs/>
-                <w:sz w:val="18"/>
-                <w:szCs w:val="18"/>
-                <w:lang w:val="en-GB"/>
-              </w:rPr>
-            </w:pPr>
-            <w:commentRangeStart w:id="0"/>
-            <w:r>
-              <w:rPr>
-                <w:rFonts w:ascii="Calibri" w:eastAsia="Times New Roman" w:hAnsi="Calibri" w:cs="Calibri"/>
-                <w:b/>
-                <w:bCs/>
-                <w:lang w:val="en-GB"/>
-              </w:rPr>
-              <w:t>Defect # </w:t>
-            </w:r>
-          </w:p>
-        </w:tc>
-        <w:tc>
-          <w:tcPr>
-            <w:tcW w:w="2745" w:type="dxa"/>
-            <w:tcBorders>
-              <w:top w:val="single" w:sz="6" w:space="0" w:color="000000"/>
-              <w:left w:val="single" w:sz="6" w:space="0" w:color="000000"/>
-              <w:bottom w:val="single" w:sz="6" w:space="0" w:color="000000"/>
-              <w:right w:val="single" w:sz="6" w:space="0" w:color="000000"/>
-            </w:tcBorders>
-            <w:shd w:val="clear" w:color="auto" w:fill="auto"/>
-            <w:hideMark/>
-          </w:tcPr>
-          <w:p>
-            <w:pPr>
-              <w:spacing w:after="0" w:line="240" w:lineRule="auto"/>
-              <w:ind w:firstLine="0"/>
-              <w:textAlignment w:val="baseline"/>
-              <w:rPr>
-                <w:rFonts w:ascii="Segoe UI" w:eastAsia="Times New Roman" w:hAnsi="Segoe UI" w:cs="Segoe UI"/>
-                <w:b/>
-                <w:bCs/>
-                <w:sz w:val="18"/>
-                <w:szCs w:val="18"/>
-                <w:lang w:val="en-GB"/>
-              </w:rPr>
-            </w:pPr>
-            <w:r>
-              <w:rPr>
-                <w:rFonts w:ascii="Calibri" w:eastAsia="Times New Roman" w:hAnsi="Calibri" w:cs="Calibri"/>
-                <w:b/>
-                <w:bCs/>
-                <w:lang w:val="en-GB"/>
-              </w:rPr>
-              <w:t>Defect description </w:t>
-            </w:r>
-          </w:p>
-        </w:tc>
-        <w:tc>
-          <w:tcPr>
-            <w:tcW w:w="1470" w:type="dxa"/>
-            <w:tcBorders>
-              <w:top w:val="single" w:sz="6" w:space="0" w:color="000000"/>
-              <w:left w:val="single" w:sz="6" w:space="0" w:color="000000"/>
-              <w:bottom w:val="single" w:sz="6" w:space="0" w:color="000000"/>
-              <w:right w:val="single" w:sz="6" w:space="0" w:color="000000"/>
-            </w:tcBorders>
-            <w:shd w:val="clear" w:color="auto" w:fill="auto"/>
-            <w:hideMark/>
-          </w:tcPr>
-          <w:p>
-            <w:pPr>
-              <w:spacing w:after="0" w:line="240" w:lineRule="auto"/>
-              <w:ind w:firstLine="0"/>
-              <w:textAlignment w:val="baseline"/>
-              <w:rPr>
-                <w:rFonts w:ascii="Segoe UI" w:eastAsia="Times New Roman" w:hAnsi="Segoe UI" w:cs="Segoe UI"/>
-                <w:b/>
-                <w:bCs/>
-                <w:sz w:val="18"/>
-                <w:szCs w:val="18"/>
-                <w:lang w:val="en-GB"/>
-              </w:rPr>
-            </w:pPr>
-            <w:r>
-              <w:rPr>
-                <w:rFonts w:ascii="Calibri" w:eastAsia="Times New Roman" w:hAnsi="Calibri" w:cs="Calibri"/>
-                <w:b/>
-                <w:bCs/>
-                <w:lang w:val="en-GB"/>
-              </w:rPr>
-              <w:t>AQL </w:t>
-            </w:r>
-          </w:p>
-        </w:tc>
-        <w:tc>
-          <w:tcPr>
-            <w:tcW w:w="1725" w:type="dxa"/>
-            <w:tcBorders>
-              <w:top w:val="single" w:sz="6" w:space="0" w:color="000000"/>
-              <w:left w:val="single" w:sz="6" w:space="0" w:color="000000"/>
-              <w:bottom w:val="single" w:sz="6" w:space="0" w:color="000000"/>
-              <w:right w:val="single" w:sz="6" w:space="0" w:color="000000"/>
-            </w:tcBorders>
-            <w:shd w:val="clear" w:color="auto" w:fill="auto"/>
-            <w:hideMark/>
-          </w:tcPr>
-          <w:p>
-            <w:pPr>
-              <w:spacing w:after="0" w:line="240" w:lineRule="auto"/>
-              <w:ind w:firstLine="0"/>
-              <w:textAlignment w:val="baseline"/>
-              <w:rPr>
-                <w:rFonts w:ascii="Segoe UI" w:eastAsia="Times New Roman" w:hAnsi="Segoe UI" w:cs="Segoe UI"/>
-                <w:b/>
-                <w:bCs/>
-                <w:sz w:val="18"/>
-                <w:szCs w:val="18"/>
-                <w:lang w:val="en-GB"/>
-              </w:rPr>
-            </w:pPr>
-            <w:r>
-              <w:rPr>
-                <w:rFonts w:ascii="Calibri" w:eastAsia="Times New Roman" w:hAnsi="Calibri" w:cs="Calibri"/>
-                <w:b/>
-                <w:bCs/>
-                <w:lang w:val="en-GB"/>
-              </w:rPr>
-              <w:t>Sample size </w:t>
-            </w:r>
-          </w:p>
-        </w:tc>
-        <w:tc>
-          <w:tcPr>
-            <w:tcW w:w="1725" w:type="dxa"/>
-            <w:tcBorders>
-              <w:top w:val="single" w:sz="6" w:space="0" w:color="000000"/>
-              <w:left w:val="single" w:sz="6" w:space="0" w:color="000000"/>
-              <w:bottom w:val="single" w:sz="6" w:space="0" w:color="000000"/>
-              <w:right w:val="single" w:sz="6" w:space="0" w:color="000000"/>
-            </w:tcBorders>
-            <w:shd w:val="clear" w:color="auto" w:fill="auto"/>
-            <w:hideMark/>
-          </w:tcPr>
-          <w:p>
-            <w:pPr>
-              <w:spacing w:after="0" w:line="240" w:lineRule="auto"/>
-              <w:ind w:firstLine="0"/>
-              <w:textAlignment w:val="baseline"/>
-              <w:rPr>
-                <w:rFonts w:ascii="Segoe UI" w:eastAsia="Times New Roman" w:hAnsi="Segoe UI" w:cs="Segoe UI"/>
-                <w:b/>
-                <w:bCs/>
-                <w:sz w:val="18"/>
-                <w:szCs w:val="18"/>
-                <w:lang w:val="en-GB"/>
-              </w:rPr>
-            </w:pPr>
-            <w:r>
-              <w:rPr>
-                <w:rFonts w:ascii="Calibri" w:eastAsia="Times New Roman" w:hAnsi="Calibri" w:cs="Calibri"/>
-                <w:b/>
-                <w:bCs/>
-                <w:lang w:val="en-GB"/>
-              </w:rPr>
-              <w:t>Inspection qty </w:t>
-            </w:r>
-          </w:p>
-        </w:tc>
-      </w:tr>
-      <w:tr>
-        <w:tc>
-          <w:tcPr>
-            <w:tcW w:w="1320" w:type="dxa"/>
-            <w:tcBorders>
-              <w:top w:val="single" w:sz="6" w:space="0" w:color="000000"/>
-              <w:left w:val="single" w:sz="6" w:space="0" w:color="000000"/>
-              <w:bottom w:val="single" w:sz="6" w:space="0" w:color="000000"/>
-              <w:right w:val="single" w:sz="6" w:space="0" w:color="000000"/>
-            </w:tcBorders>
-            <w:shd w:val="clear" w:color="auto" w:fill="auto"/>
-            <w:hideMark/>
-          </w:tcPr>
-          <w:p>
-            <w:pPr>
-              <w:spacing w:after="0" w:line="240" w:lineRule="auto"/>
-              <w:ind w:firstLine="0"/>
-              <w:textAlignment w:val="baseline"/>
-              <w:rPr>
-                <w:rFonts w:ascii="Segoe UI" w:eastAsia="Times New Roman" w:hAnsi="Segoe UI" w:cs="Segoe UI"/>
-                <w:sz w:val="18"/>
-                <w:szCs w:val="18"/>
-                <w:lang w:val="en-GB"/>
-              </w:rPr>
-            </w:pPr>
-            <w:r>
-              <w:rPr>
-                <w:rFonts w:ascii="Calibri" w:eastAsia="Times New Roman" w:hAnsi="Calibri" w:cs="Calibri"/>
-                <w:lang w:val="en-GB"/>
-              </w:rPr>
-              <w:t>1</w:t>
-            </w:r>
-          </w:p>
-        </w:tc>
-        <w:tc>
-          <w:tcPr>
-            <w:tcW w:w="2745" w:type="dxa"/>
-            <w:tcBorders>
-              <w:top w:val="single" w:sz="6" w:space="0" w:color="000000"/>
-              <w:left w:val="single" w:sz="6" w:space="0" w:color="000000"/>
-              <w:bottom w:val="single" w:sz="6" w:space="0" w:color="000000"/>
-              <w:right w:val="single" w:sz="6" w:space="0" w:color="000000"/>
-            </w:tcBorders>
-            <w:shd w:val="clear" w:color="auto" w:fill="auto"/>
-            <w:hideMark/>
-          </w:tcPr>
-          <w:p>
-            <w:pPr>
-              <w:spacing w:after="0" w:line="240" w:lineRule="auto"/>
-              <w:ind w:firstLine="0"/>
-              <w:textAlignment w:val="baseline"/>
-              <w:rPr>
-                <w:rFonts w:ascii="Segoe UI" w:eastAsia="Times New Roman" w:hAnsi="Segoe UI" w:cs="Segoe UI"/>
-                <w:sz w:val="18"/>
-                <w:szCs w:val="18"/>
-                <w:lang w:val="en-GB"/>
-              </w:rPr>
-            </w:pPr>
-            <w:r>
-              <w:rPr>
-                <w:rFonts w:ascii="Calibri" w:eastAsia="Times New Roman" w:hAnsi="Calibri" w:cs="Calibri"/>
-                <w:lang w:val="en-GB"/>
-              </w:rPr>
-              <w:t> </w:t>
-            </w:r>
-            <w:r>
-              <w:rPr>
-                <w:rFonts w:ascii="Calibri" w:eastAsia="Times New Roman" w:hAnsi="Calibri" w:cs="Calibri"/>
-                <w:lang w:val="en-GB"/>
-              </w:rPr>
-              <w:t>Flash</w:t>
-            </w:r>
-          </w:p>
-        </w:tc>
-        <w:tc>
-          <w:tcPr>
-            <w:tcW w:w="1470" w:type="dxa"/>
-            <w:tcBorders>
-              <w:top w:val="single" w:sz="6" w:space="0" w:color="000000"/>
-              <w:left w:val="single" w:sz="6" w:space="0" w:color="000000"/>
-              <w:bottom w:val="single" w:sz="6" w:space="0" w:color="000000"/>
-              <w:right w:val="single" w:sz="6" w:space="0" w:color="000000"/>
-            </w:tcBorders>
-            <w:shd w:val="clear" w:color="auto" w:fill="auto"/>
-            <w:hideMark/>
-          </w:tcPr>
-          <w:p>
-            <w:pPr>
-              <w:spacing w:after="0" w:line="240" w:lineRule="auto"/>
-              <w:ind w:firstLine="0"/>
-              <w:textAlignment w:val="baseline"/>
-              <w:rPr>
-                <w:rFonts w:ascii="Segoe UI" w:eastAsia="Times New Roman" w:hAnsi="Segoe UI" w:cs="Segoe UI"/>
-                <w:sz w:val="18"/>
-                <w:szCs w:val="18"/>
-                <w:lang w:val="en-GB"/>
-              </w:rPr>
-            </w:pPr>
-            <w:r>
-              <w:rPr>
-                <w:rFonts w:ascii="Calibri" w:eastAsia="Times New Roman" w:hAnsi="Calibri" w:cs="Calibri"/>
-                <w:lang w:val="en-GB"/>
-              </w:rPr>
-              <w:t>0.040%</w:t>
-            </w:r>
-            <w:r>
-              <w:rPr>
-                <w:rFonts w:ascii="Calibri" w:eastAsia="Times New Roman" w:hAnsi="Calibri" w:cs="Calibri"/>
-                <w:lang w:val="en-GB"/>
-              </w:rPr>
-              <w:t> </w:t>
-            </w:r>
-          </w:p>
-        </w:tc>
-        <w:tc>
-          <w:tcPr>
-            <w:tcW w:w="1725" w:type="dxa"/>
-            <w:tcBorders>
-              <w:top w:val="single" w:sz="6" w:space="0" w:color="000000"/>
-              <w:left w:val="single" w:sz="6" w:space="0" w:color="000000"/>
-              <w:bottom w:val="single" w:sz="6" w:space="0" w:color="000000"/>
-              <w:right w:val="single" w:sz="6" w:space="0" w:color="000000"/>
-            </w:tcBorders>
-            <w:shd w:val="clear" w:color="auto" w:fill="auto"/>
-            <w:hideMark/>
-          </w:tcPr>
-          <w:p>
-            <w:pPr>
-              <w:spacing w:after="0" w:line="240" w:lineRule="auto"/>
-              <w:ind w:left="720" w:firstLine="0"/>
-              <w:textAlignment w:val="baseline"/>
-              <w:rPr>
-                <w:rFonts w:ascii="Segoe UI" w:eastAsia="Times New Roman" w:hAnsi="Segoe UI" w:cs="Segoe UI"/>
-                <w:sz w:val="18"/>
-                <w:szCs w:val="18"/>
-                <w:lang w:val="en-GB"/>
-              </w:rPr>
-            </w:pPr>
-            <w:r>
-              <w:rPr>
-                <w:rFonts w:ascii="Calibri" w:eastAsia="Times New Roman" w:hAnsi="Calibri" w:cs="Calibri"/>
-                <w:lang w:val="en-GB"/>
-              </w:rPr>
-              <w:t>1250pcs</w:t>
-            </w:r>
-            <w:r>
-              <w:rPr>
-                <w:rFonts w:ascii="Calibri" w:eastAsia="Times New Roman" w:hAnsi="Calibri" w:cs="Calibri"/>
-                <w:lang w:val="en-GB"/>
-              </w:rPr>
-              <w:t> </w:t>
-            </w:r>
-          </w:p>
-        </w:tc>
-        <w:tc>
-          <w:tcPr>
-            <w:tcW w:w="1725" w:type="dxa"/>
-            <w:tcBorders>
-              <w:top w:val="single" w:sz="6" w:space="0" w:color="000000"/>
-              <w:left w:val="single" w:sz="6" w:space="0" w:color="000000"/>
-              <w:bottom w:val="single" w:sz="6" w:space="0" w:color="000000"/>
-              <w:right w:val="single" w:sz="6" w:space="0" w:color="000000"/>
-            </w:tcBorders>
-            <w:shd w:val="clear" w:color="auto" w:fill="auto"/>
-            <w:hideMark/>
-          </w:tcPr>
-          <w:p>
-            <w:pPr>
-              <w:spacing w:after="0" w:line="240" w:lineRule="auto"/>
-              <w:ind w:firstLine="0"/>
-              <w:textAlignment w:val="baseline"/>
-              <w:rPr>
-                <w:rFonts w:ascii="Segoe UI" w:eastAsia="Times New Roman" w:hAnsi="Segoe UI" w:cs="Segoe UI"/>
-                <w:sz w:val="18"/>
-                <w:szCs w:val="18"/>
-                <w:lang w:val="en-GB"/>
-              </w:rPr>
-            </w:pPr>
-            <w:r>
-              <w:rPr>
-                <w:rFonts w:ascii="Calibri" w:eastAsia="Times New Roman" w:hAnsi="Calibri" w:cs="Calibri"/>
-                <w:lang w:val="en-GB"/>
-              </w:rPr>
-              <w:t> </w:t>
-            </w:r>
-            <w:r>
-              <w:rPr>
-                <w:rFonts w:ascii="Calibri" w:eastAsia="Times New Roman" w:hAnsi="Calibri" w:cs="Calibri"/>
-                <w:lang w:val="en-GB"/>
-              </w:rPr>
-              <w:t>A1 R2</w:t>
-            </w:r>
-          </w:p>
-        </w:tc>
-      </w:tr>
-      <w:tr>
-        <w:tc>
-          <w:tcPr>
-            <w:tcW w:w="1320" w:type="dxa"/>
-            <w:tcBorders>
-              <w:top w:val="single" w:sz="6" w:space="0" w:color="000000"/>
-              <w:left w:val="single" w:sz="6" w:space="0" w:color="000000"/>
-              <w:bottom w:val="single" w:sz="6" w:space="0" w:color="000000"/>
-              <w:right w:val="single" w:sz="6" w:space="0" w:color="000000"/>
-            </w:tcBorders>
-            <w:shd w:val="clear" w:color="auto" w:fill="auto"/>
-          </w:tcPr>
-          <w:p>
-            <w:pPr>
-              <w:spacing w:after="0" w:line="240" w:lineRule="auto"/>
-              <w:ind w:firstLine="0"/>
-              <w:textAlignment w:val="baseline"/>
-              <w:rPr>
-                <w:rFonts w:ascii="Calibri" w:eastAsia="Times New Roman" w:hAnsi="Calibri" w:cs="Calibri"/>
-                <w:lang w:val="en-GB"/>
-              </w:rPr>
-            </w:pPr>
-            <w:r>
-              <w:rPr>
-                <w:rFonts w:ascii="Calibri" w:eastAsia="Times New Roman" w:hAnsi="Calibri" w:cs="Calibri"/>
-                <w:lang w:val="en-GB"/>
-              </w:rPr>
-              <w:t>2</w:t>
-            </w:r>
-          </w:p>
-        </w:tc>
-        <w:tc>
-          <w:tcPr>
-            <w:tcW w:w="2745" w:type="dxa"/>
-            <w:tcBorders>
-              <w:top w:val="single" w:sz="6" w:space="0" w:color="000000"/>
-              <w:left w:val="single" w:sz="6" w:space="0" w:color="000000"/>
-              <w:bottom w:val="single" w:sz="6" w:space="0" w:color="000000"/>
-              <w:right w:val="single" w:sz="6" w:space="0" w:color="000000"/>
-            </w:tcBorders>
-            <w:shd w:val="clear" w:color="auto" w:fill="auto"/>
-          </w:tcPr>
-          <w:p>
-            <w:pPr>
-              <w:spacing w:after="0" w:line="240" w:lineRule="auto"/>
-              <w:ind w:firstLine="0"/>
-              <w:textAlignment w:val="baseline"/>
-              <w:rPr>
-                <w:rFonts w:ascii="Calibri" w:eastAsia="Times New Roman" w:hAnsi="Calibri" w:cs="Calibri"/>
-                <w:lang w:val="en-GB"/>
-              </w:rPr>
-            </w:pPr>
-            <w:r>
-              <w:rPr>
-                <w:rFonts w:ascii="Calibri" w:eastAsia="Times New Roman" w:hAnsi="Calibri" w:cs="Calibri"/>
-                <w:lang w:val="en-GB"/>
-              </w:rPr>
-              <w:t>Damage</w:t>
-            </w:r>
-          </w:p>
-        </w:tc>
-        <w:tc>
-          <w:tcPr>
-            <w:tcW w:w="1470" w:type="dxa"/>
-            <w:tcBorders>
-              <w:top w:val="single" w:sz="6" w:space="0" w:color="000000"/>
-              <w:left w:val="single" w:sz="6" w:space="0" w:color="000000"/>
-              <w:bottom w:val="single" w:sz="6" w:space="0" w:color="000000"/>
-              <w:right w:val="single" w:sz="6" w:space="0" w:color="000000"/>
-            </w:tcBorders>
-            <w:shd w:val="clear" w:color="auto" w:fill="auto"/>
-          </w:tcPr>
-          <w:p>
-            <w:pPr>
-              <w:spacing w:after="0" w:line="240" w:lineRule="auto"/>
-              <w:ind w:firstLine="0"/>
-              <w:textAlignment w:val="baseline"/>
-              <w:rPr>
-                <w:rFonts w:ascii="Calibri" w:eastAsia="Times New Roman" w:hAnsi="Calibri" w:cs="Calibri"/>
-                <w:lang w:val="en-GB"/>
-              </w:rPr>
-            </w:pPr>
-            <w:r>
-              <w:rPr>
-                <w:rFonts w:ascii="Calibri" w:eastAsia="Times New Roman" w:hAnsi="Calibri" w:cs="Calibri"/>
-                <w:lang w:val="en-GB"/>
-              </w:rPr>
-              <w:t>0.65</w:t>
-            </w:r>
-            <w:r>
-              <w:rPr>
-                <w:rFonts w:ascii="Calibri" w:eastAsia="Times New Roman" w:hAnsi="Calibri" w:cs="Calibri"/>
-                <w:lang w:val="en-GB"/>
-              </w:rPr>
-              <w:t>%</w:t>
-            </w:r>
-          </w:p>
-        </w:tc>
-        <w:tc>
-          <w:tcPr>
-            <w:tcW w:w="1725" w:type="dxa"/>
-            <w:tcBorders>
-              <w:top w:val="single" w:sz="6" w:space="0" w:color="000000"/>
-              <w:left w:val="single" w:sz="6" w:space="0" w:color="000000"/>
-              <w:bottom w:val="single" w:sz="6" w:space="0" w:color="000000"/>
-              <w:right w:val="single" w:sz="6" w:space="0" w:color="000000"/>
-            </w:tcBorders>
-            <w:shd w:val="clear" w:color="auto" w:fill="auto"/>
-          </w:tcPr>
-          <w:p>
-            <w:pPr>
-              <w:spacing w:after="0" w:line="240" w:lineRule="auto"/>
-              <w:ind w:left="720" w:firstLine="0"/>
-              <w:textAlignment w:val="baseline"/>
-              <w:rPr>
-                <w:rFonts w:ascii="Calibri" w:eastAsia="Times New Roman" w:hAnsi="Calibri" w:cs="Calibri"/>
-                <w:lang w:val="en-GB"/>
-              </w:rPr>
-            </w:pPr>
-            <w:r>
-              <w:rPr>
-                <w:rFonts w:ascii="Calibri" w:eastAsia="Times New Roman" w:hAnsi="Calibri" w:cs="Calibri"/>
-                <w:lang w:val="en-GB"/>
-              </w:rPr>
-              <w:t>1250pcs</w:t>
-            </w:r>
-          </w:p>
-        </w:tc>
-        <w:tc>
-          <w:tcPr>
-            <w:tcW w:w="1725" w:type="dxa"/>
-            <w:tcBorders>
-              <w:top w:val="single" w:sz="6" w:space="0" w:color="000000"/>
-              <w:left w:val="single" w:sz="6" w:space="0" w:color="000000"/>
-              <w:bottom w:val="single" w:sz="6" w:space="0" w:color="000000"/>
-              <w:right w:val="single" w:sz="6" w:space="0" w:color="000000"/>
-            </w:tcBorders>
-            <w:shd w:val="clear" w:color="auto" w:fill="auto"/>
-          </w:tcPr>
-          <w:p>
-            <w:pPr>
-              <w:spacing w:after="0" w:line="240" w:lineRule="auto"/>
-              <w:ind w:firstLine="0"/>
-              <w:textAlignment w:val="baseline"/>
-              <w:rPr>
-                <w:rFonts w:ascii="Calibri" w:eastAsia="Times New Roman" w:hAnsi="Calibri" w:cs="Calibri"/>
-                <w:lang w:val="en-GB"/>
-              </w:rPr>
-            </w:pPr>
-            <w:r>
-              <w:rPr>
-                <w:rFonts w:ascii="Calibri" w:eastAsia="Times New Roman" w:hAnsi="Calibri" w:cs="Calibri"/>
-                <w:lang w:val="en-GB"/>
-              </w:rPr>
-              <w:t>A14 R15</w:t>
-            </w:r>
-          </w:p>
-        </w:tc>
-      </w:tr>
-      <w:tr>
-        <w:tc>
-          <w:tcPr>
-            <w:tcW w:w="1320" w:type="dxa"/>
-            <w:tcBorders>
-              <w:top w:val="single" w:sz="6" w:space="0" w:color="000000"/>
-              <w:left w:val="single" w:sz="6" w:space="0" w:color="000000"/>
-              <w:bottom w:val="single" w:sz="6" w:space="0" w:color="000000"/>
-              <w:right w:val="single" w:sz="6" w:space="0" w:color="000000"/>
-            </w:tcBorders>
-            <w:shd w:val="clear" w:color="auto" w:fill="auto"/>
-          </w:tcPr>
-          <w:p>
-            <w:pPr>
-              <w:spacing w:after="0" w:line="240" w:lineRule="auto"/>
-              <w:ind w:firstLine="0"/>
-              <w:textAlignment w:val="baseline"/>
-              <w:rPr>
-                <w:rFonts w:ascii="Calibri" w:eastAsia="Times New Roman" w:hAnsi="Calibri" w:cs="Calibri"/>
-                <w:lang w:val="en-GB"/>
-              </w:rPr>
-            </w:pPr>
-            <w:r>
-              <w:rPr>
-                <w:rFonts w:ascii="Calibri" w:eastAsia="Times New Roman" w:hAnsi="Calibri" w:cs="Calibri"/>
-                <w:lang w:val="en-GB"/>
-              </w:rPr>
-              <w:t>3</w:t>
-            </w:r>
-          </w:p>
-        </w:tc>
-        <w:tc>
-          <w:tcPr>
-            <w:tcW w:w="2745" w:type="dxa"/>
-            <w:tcBorders>
-              <w:top w:val="single" w:sz="6" w:space="0" w:color="000000"/>
-              <w:left w:val="single" w:sz="6" w:space="0" w:color="000000"/>
-              <w:bottom w:val="single" w:sz="6" w:space="0" w:color="000000"/>
-              <w:right w:val="single" w:sz="6" w:space="0" w:color="000000"/>
-            </w:tcBorders>
-            <w:shd w:val="clear" w:color="auto" w:fill="auto"/>
-          </w:tcPr>
-          <w:p>
-            <w:pPr>
-              <w:spacing w:after="0" w:line="240" w:lineRule="auto"/>
-              <w:ind w:firstLine="0"/>
-              <w:textAlignment w:val="baseline"/>
-              <w:rPr>
-                <w:rFonts w:ascii="Calibri" w:eastAsia="Times New Roman" w:hAnsi="Calibri" w:cs="Calibri"/>
-                <w:lang w:val="en-GB"/>
-              </w:rPr>
-            </w:pPr>
-            <w:r>
-              <w:rPr>
-                <w:rFonts w:ascii="Calibri" w:eastAsia="Times New Roman" w:hAnsi="Calibri" w:cs="Calibri"/>
-                <w:lang w:val="en-GB"/>
-              </w:rPr>
-              <w:t>Scratches</w:t>
-            </w:r>
-          </w:p>
-        </w:tc>
-        <w:tc>
-          <w:tcPr>
-            <w:tcW w:w="1470" w:type="dxa"/>
-            <w:tcBorders>
-              <w:top w:val="single" w:sz="6" w:space="0" w:color="000000"/>
-              <w:left w:val="single" w:sz="6" w:space="0" w:color="000000"/>
-              <w:bottom w:val="single" w:sz="6" w:space="0" w:color="000000"/>
-              <w:right w:val="single" w:sz="6" w:space="0" w:color="000000"/>
-            </w:tcBorders>
-            <w:shd w:val="clear" w:color="auto" w:fill="auto"/>
-          </w:tcPr>
-          <w:p>
-            <w:pPr>
-              <w:spacing w:after="0" w:line="240" w:lineRule="auto"/>
-              <w:ind w:firstLine="0"/>
-              <w:textAlignment w:val="baseline"/>
-              <w:rPr>
-                <w:rFonts w:ascii="Calibri" w:eastAsia="Times New Roman" w:hAnsi="Calibri" w:cs="Calibri"/>
-                <w:lang w:val="en-GB"/>
-              </w:rPr>
-            </w:pPr>
-            <w:r>
-              <w:rPr>
-                <w:rFonts w:ascii="Calibri" w:eastAsia="Times New Roman" w:hAnsi="Calibri" w:cs="Calibri"/>
-                <w:lang w:val="en-GB"/>
-              </w:rPr>
-              <w:t>1.0%</w:t>
-            </w:r>
-          </w:p>
-        </w:tc>
-        <w:tc>
-          <w:tcPr>
-            <w:tcW w:w="1725" w:type="dxa"/>
-            <w:tcBorders>
-              <w:top w:val="single" w:sz="6" w:space="0" w:color="000000"/>
-              <w:left w:val="single" w:sz="6" w:space="0" w:color="000000"/>
-              <w:bottom w:val="single" w:sz="6" w:space="0" w:color="000000"/>
-              <w:right w:val="single" w:sz="6" w:space="0" w:color="000000"/>
-            </w:tcBorders>
-            <w:shd w:val="clear" w:color="auto" w:fill="auto"/>
-          </w:tcPr>
-          <w:p>
-            <w:pPr>
-              <w:spacing w:after="0" w:line="240" w:lineRule="auto"/>
-              <w:ind w:left="720" w:firstLine="0"/>
-              <w:textAlignment w:val="baseline"/>
-              <w:rPr>
-                <w:rFonts w:ascii="Calibri" w:eastAsia="Times New Roman" w:hAnsi="Calibri" w:cs="Calibri"/>
-                <w:lang w:val="en-GB"/>
-              </w:rPr>
-            </w:pPr>
-            <w:r>
-              <w:rPr>
-                <w:rFonts w:ascii="Calibri" w:eastAsia="Times New Roman" w:hAnsi="Calibri" w:cs="Calibri"/>
-                <w:lang w:val="en-GB"/>
-              </w:rPr>
-              <w:t>1250pcs</w:t>
-            </w:r>
-          </w:p>
-        </w:tc>
-        <w:tc>
-          <w:tcPr>
-            <w:tcW w:w="1725" w:type="dxa"/>
-            <w:tcBorders>
-              <w:top w:val="single" w:sz="6" w:space="0" w:color="000000"/>
-              <w:left w:val="single" w:sz="6" w:space="0" w:color="000000"/>
-              <w:bottom w:val="single" w:sz="6" w:space="0" w:color="000000"/>
-              <w:right w:val="single" w:sz="6" w:space="0" w:color="000000"/>
-            </w:tcBorders>
-            <w:shd w:val="clear" w:color="auto" w:fill="auto"/>
-          </w:tcPr>
-          <w:p>
-            <w:pPr>
-              <w:spacing w:after="0" w:line="240" w:lineRule="auto"/>
-              <w:ind w:firstLine="0"/>
-              <w:textAlignment w:val="baseline"/>
-              <w:rPr>
-                <w:rFonts w:ascii="Calibri" w:eastAsia="Times New Roman" w:hAnsi="Calibri" w:cs="Calibri"/>
-                <w:lang w:val="en-GB"/>
-              </w:rPr>
-            </w:pPr>
-            <w:r>
-              <w:rPr>
-                <w:rFonts w:ascii="Calibri" w:eastAsia="Times New Roman" w:hAnsi="Calibri" w:cs="Calibri"/>
-                <w:lang w:val="en-GB"/>
-              </w:rPr>
-              <w:t>A21 R22</w:t>
-            </w:r>
-          </w:p>
-        </w:tc>
-      </w:tr>
-      <w:tr>
-        <w:tc>
-          <w:tcPr>
-            <w:tcW w:w="1320" w:type="dxa"/>
-            <w:tcBorders>
-              <w:top w:val="single" w:sz="6" w:space="0" w:color="000000"/>
-              <w:left w:val="single" w:sz="6" w:space="0" w:color="000000"/>
-              <w:bottom w:val="single" w:sz="6" w:space="0" w:color="000000"/>
-              <w:right w:val="single" w:sz="6" w:space="0" w:color="000000"/>
-            </w:tcBorders>
-            <w:shd w:val="clear" w:color="auto" w:fill="auto"/>
-          </w:tcPr>
-          <w:p>
-            <w:pPr>
-              <w:spacing w:after="0" w:line="240" w:lineRule="auto"/>
-              <w:ind w:firstLine="0"/>
-              <w:textAlignment w:val="baseline"/>
-              <w:rPr>
-                <w:rFonts w:ascii="Calibri" w:eastAsia="Times New Roman" w:hAnsi="Calibri" w:cs="Calibri"/>
-                <w:lang w:val="en-GB"/>
-              </w:rPr>
-            </w:pPr>
-          </w:p>
-        </w:tc>
-        <w:tc>
-          <w:tcPr>
-            <w:tcW w:w="2745" w:type="dxa"/>
-            <w:tcBorders>
-              <w:top w:val="single" w:sz="6" w:space="0" w:color="000000"/>
-              <w:left w:val="single" w:sz="6" w:space="0" w:color="000000"/>
-              <w:bottom w:val="single" w:sz="6" w:space="0" w:color="000000"/>
-              <w:right w:val="single" w:sz="6" w:space="0" w:color="000000"/>
-            </w:tcBorders>
-            <w:shd w:val="clear" w:color="auto" w:fill="auto"/>
-          </w:tcPr>
-          <w:p>
-            <w:pPr>
-              <w:spacing w:after="0" w:line="240" w:lineRule="auto"/>
-              <w:ind w:firstLine="0"/>
-              <w:textAlignment w:val="baseline"/>
-              <w:rPr>
-                <w:rFonts w:ascii="Calibri" w:eastAsia="Times New Roman" w:hAnsi="Calibri" w:cs="Calibri"/>
-                <w:lang w:val="en-GB"/>
-              </w:rPr>
-            </w:pPr>
-          </w:p>
-        </w:tc>
-        <w:tc>
-          <w:tcPr>
-            <w:tcW w:w="1470" w:type="dxa"/>
-            <w:tcBorders>
-              <w:top w:val="single" w:sz="6" w:space="0" w:color="000000"/>
-              <w:left w:val="single" w:sz="6" w:space="0" w:color="000000"/>
-              <w:bottom w:val="single" w:sz="6" w:space="0" w:color="000000"/>
-              <w:right w:val="single" w:sz="6" w:space="0" w:color="000000"/>
-            </w:tcBorders>
-            <w:shd w:val="clear" w:color="auto" w:fill="auto"/>
-          </w:tcPr>
-          <w:p>
-            <w:pPr>
-              <w:spacing w:after="0" w:line="240" w:lineRule="auto"/>
-              <w:ind w:firstLine="0"/>
-              <w:textAlignment w:val="baseline"/>
-              <w:rPr>
-                <w:rFonts w:ascii="Calibri" w:eastAsia="Times New Roman" w:hAnsi="Calibri" w:cs="Calibri"/>
-                <w:lang w:val="en-GB"/>
-              </w:rPr>
-            </w:pPr>
-          </w:p>
-        </w:tc>
-        <w:commentRangeEnd w:id="0"/>
-        <w:tc>
-          <w:tcPr>
-            <w:tcW w:w="1725" w:type="dxa"/>
-            <w:tcBorders>
-              <w:top w:val="single" w:sz="6" w:space="0" w:color="000000"/>
-              <w:left w:val="single" w:sz="6" w:space="0" w:color="000000"/>
-              <w:bottom w:val="single" w:sz="6" w:space="0" w:color="000000"/>
-              <w:right w:val="single" w:sz="6" w:space="0" w:color="000000"/>
-            </w:tcBorders>
-            <w:shd w:val="clear" w:color="auto" w:fill="auto"/>
-          </w:tcPr>
-          <w:p>
-            <w:pPr>
-              <w:spacing w:after="0" w:line="240" w:lineRule="auto"/>
-              <w:ind w:left="720" w:firstLine="0"/>
-              <w:textAlignment w:val="baseline"/>
-              <w:rPr>
-                <w:rFonts w:ascii="Calibri" w:eastAsia="Times New Roman" w:hAnsi="Calibri" w:cs="Calibri"/>
-                <w:lang w:val="en-GB"/>
-              </w:rPr>
-            </w:pPr>
-            <w:r>
-              <w:rPr>
-                <w:rStyle w:val="CommentReference"/>
-              </w:rPr>
-              <w:commentReference w:id="0"/>
-            </w:r>
-          </w:p>
-        </w:tc>
-        <w:tc>
-          <w:tcPr>
-            <w:tcW w:w="1725" w:type="dxa"/>
-            <w:tcBorders>
-              <w:top w:val="single" w:sz="6" w:space="0" w:color="000000"/>
-              <w:left w:val="single" w:sz="6" w:space="0" w:color="000000"/>
-              <w:bottom w:val="single" w:sz="6" w:space="0" w:color="000000"/>
-              <w:right w:val="single" w:sz="6" w:space="0" w:color="000000"/>
-            </w:tcBorders>
-            <w:shd w:val="clear" w:color="auto" w:fill="auto"/>
-          </w:tcPr>
-          <w:p>
-            <w:pPr>
-              <w:spacing w:after="0" w:line="240" w:lineRule="auto"/>
-              <w:ind w:firstLine="0"/>
-              <w:textAlignment w:val="baseline"/>
-              <w:rPr>
-                <w:rFonts w:ascii="Calibri" w:eastAsia="Times New Roman" w:hAnsi="Calibri" w:cs="Calibri"/>
-                <w:lang w:val="en-GB"/>
-              </w:rPr>
-            </w:pPr>
-          </w:p>
-        </w:tc>
-      </w:tr>
-    </w:tbl>
     <w:p/>
     <w:sectPr>
       <w:pgSz w:w="11906" w:h="16838"/>
@@ -1651,53 +804,6 @@
     </w:sectPr>
   </w:body>
 </w:document>
-</file>
-
-<file path=word/comments.xml><?xml version="1.0" encoding="utf-8"?>
-<w:comments xmlns:wpc="http://schemas.microsoft.com/office/word/2010/wordprocessingCanvas" xmlns:cx="http://schemas.microsoft.com/office/drawing/2014/chartex" xmlns:cx1="http://schemas.microsoft.com/office/drawing/2015/9/8/chartex" xmlns:cx2="http://schemas.microsoft.com/office/drawing/2015/10/21/chartex" xmlns:cx3="http://schemas.microsoft.com/office/drawing/2016/5/9/chartex" xmlns:cx4="http://schemas.microsoft.com/office/drawing/2016/5/10/chartex" xmlns:cx5="http://schemas.microsoft.com/office/drawing/2016/5/11/chartex" xmlns:cx6="http://schemas.microsoft.com/office/drawing/2016/5/12/chartex" xmlns:cx7="http://schemas.microsoft.com/office/drawing/2016/5/13/chartex" xmlns:cx8="http://schemas.microsoft.com/office/drawing/2016/5/14/chartex" xmlns:mc="http://schemas.openxmlformats.org/markup-compatibility/2006" xmlns:aink="http://schemas.microsoft.com/office/drawing/2016/ink" xmlns:am3d="http://schemas.microsoft.com/office/drawing/2017/model3d" xmlns:o="urn:schemas-microsoft-com:office:office" xmlns:oel="http://schemas.microsoft.com/office/2019/extlst" xmlns:r="http://schemas.openxmlformats.org/officeDocument/2006/relationships" xmlns:m="http://schemas.openxmlformats.org/officeDocument/2006/math" xmlns:v="urn:schemas-microsoft-com:vml" xmlns:wp14="http://schemas.microsoft.com/office/word/2010/wordprocessingDrawing" xmlns:wp="http://schemas.openxmlformats.org/drawingml/2006/wordprocessingDrawing" xmlns:w10="urn:schemas-microsoft-com:office:word" xmlns:w="http://schemas.openxmlformats.org/wordprocessingml/2006/main" xmlns:w14="http://schemas.microsoft.com/office/word/2010/wordml" xmlns:w15="http://schemas.microsoft.com/office/word/2012/wordml" xmlns:w16cex="http://schemas.microsoft.com/office/word/2018/wordml/cex" xmlns:w16cid="http://schemas.microsoft.com/office/word/2016/wordml/cid" xmlns:w16="http://schemas.microsoft.com/office/word/2018/wordml" xmlns:w16sdtdh="http://schemas.microsoft.com/office/word/2020/wordml/sdtdatahash" xmlns:w16se="http://schemas.microsoft.com/office/word/2015/wordml/symex" xmlns:wpg="http://schemas.microsoft.com/office/word/2010/wordprocessingGroup" xmlns:wpi="http://schemas.microsoft.com/office/word/2010/wordprocessingInk" xmlns:wne="http://schemas.microsoft.com/office/word/2006/wordml" xmlns:wps="http://schemas.microsoft.com/office/word/2010/wordprocessingShape" mc:Ignorable="w14 w15 w16se w16cid w16 w16cex w16sdtdh wp14">
-  <w:comment w:id="0" w:author="John Parsons" w:date="2022-10-08T10:10:00Z" w:initials="JP">
-    <w:p>
-      <w:pPr>
-        <w:pStyle w:val="CommentText"/>
-      </w:pPr>
-      <w:r>
-        <w:rPr>
-          <w:rStyle w:val="CommentReference"/>
-        </w:rPr>
-        <w:annotationRef/>
-      </w:r>
-      <w:r>
-        <w:t>Make programmatic</w:t>
-      </w:r>
-    </w:p>
-  </w:comment>
-</w:comments>
-</file>
-
-<file path=word/commentsExtended.xml><?xml version="1.0" encoding="utf-8"?>
-<w15:commentsEx xmlns:wpc="http://schemas.microsoft.com/office/word/2010/wordprocessingCanvas" xmlns:cx="http://schemas.microsoft.com/office/drawing/2014/chartex" xmlns:cx1="http://schemas.microsoft.com/office/drawing/2015/9/8/chartex" xmlns:cx2="http://schemas.microsoft.com/office/drawing/2015/10/21/chartex" xmlns:cx3="http://schemas.microsoft.com/office/drawing/2016/5/9/chartex" xmlns:cx4="http://schemas.microsoft.com/office/drawing/2016/5/10/chartex" xmlns:cx5="http://schemas.microsoft.com/office/drawing/2016/5/11/chartex" xmlns:cx6="http://schemas.microsoft.com/office/drawing/2016/5/12/chartex" xmlns:cx7="http://schemas.microsoft.com/office/drawing/2016/5/13/chartex" xmlns:cx8="http://schemas.microsoft.com/office/drawing/2016/5/14/chartex" xmlns:mc="http://schemas.openxmlformats.org/markup-compatibility/2006" xmlns:aink="http://schemas.microsoft.com/office/drawing/2016/ink" xmlns:am3d="http://schemas.microsoft.com/office/drawing/2017/model3d" xmlns:o="urn:schemas-microsoft-com:office:office" xmlns:oel="http://schemas.microsoft.com/office/2019/extlst" xmlns:r="http://schemas.openxmlformats.org/officeDocument/2006/relationships" xmlns:m="http://schemas.openxmlformats.org/officeDocument/2006/math" xmlns:v="urn:schemas-microsoft-com:vml" xmlns:wp14="http://schemas.microsoft.com/office/word/2010/wordprocessingDrawing" xmlns:wp="http://schemas.openxmlformats.org/drawingml/2006/wordprocessingDrawing" xmlns:w10="urn:schemas-microsoft-com:office:word" xmlns:w="http://schemas.openxmlformats.org/wordprocessingml/2006/main" xmlns:w14="http://schemas.microsoft.com/office/word/2010/wordml" xmlns:w15="http://schemas.microsoft.com/office/word/2012/wordml" xmlns:w16cex="http://schemas.microsoft.com/office/word/2018/wordml/cex" xmlns:w16cid="http://schemas.microsoft.com/office/word/2016/wordml/cid" xmlns:w16="http://schemas.microsoft.com/office/word/2018/wordml" xmlns:w16sdtdh="http://schemas.microsoft.com/office/word/2020/wordml/sdtdatahash" xmlns:w16se="http://schemas.microsoft.com/office/word/2015/wordml/symex" xmlns:wpg="http://schemas.microsoft.com/office/word/2010/wordprocessingGroup" xmlns:wpi="http://schemas.microsoft.com/office/word/2010/wordprocessingInk" xmlns:wne="http://schemas.microsoft.com/office/word/2006/wordml" xmlns:wps="http://schemas.microsoft.com/office/word/2010/wordprocessingShape" mc:Ignorable="w14 w15 w16se w16cid w16 w16cex w16sdtdh wp14">
-  <w15:commentEx w15:paraId="092D6C62" w15:done="0"/>
-</w15:commentsEx>
-</file>
-
-<file path=word/commentsExtensible.xml><?xml version="1.0" encoding="utf-8"?>
-<w16cex:commentsExtensible xmlns:wpc="http://schemas.microsoft.com/office/word/2010/wordprocessingCanvas" xmlns:cx="http://schemas.microsoft.com/office/drawing/2014/chartex" xmlns:cx1="http://schemas.microsoft.com/office/drawing/2015/9/8/chartex" xmlns:cx2="http://schemas.microsoft.com/office/drawing/2015/10/21/chartex" xmlns:cx3="http://schemas.microsoft.com/office/drawing/2016/5/9/chartex" xmlns:cx4="http://schemas.microsoft.com/office/drawing/2016/5/10/chartex" xmlns:cx5="http://schemas.microsoft.com/office/drawing/2016/5/11/chartex" xmlns:cx6="http://schemas.microsoft.com/office/drawing/2016/5/12/chartex" xmlns:cx7="http://schemas.microsoft.com/office/drawing/2016/5/13/chartex" xmlns:cx8="http://schemas.microsoft.com/office/drawing/2016/5/14/chartex" xmlns:mc="http://schemas.openxmlformats.org/markup-compatibility/2006" xmlns:aink="http://schemas.microsoft.com/office/drawing/2016/ink" xmlns:am3d="http://schemas.microsoft.com/office/drawing/2017/model3d" xmlns:o="urn:schemas-microsoft-com:office:office" xmlns:oel="http://schemas.microsoft.com/office/2019/extlst" xmlns:r="http://schemas.openxmlformats.org/officeDocument/2006/relationships" xmlns:m="http://schemas.openxmlformats.org/officeDocument/2006/math" xmlns:v="urn:schemas-microsoft-com:vml" xmlns:wp14="http://schemas.microsoft.com/office/word/2010/wordprocessingDrawing" xmlns:wp="http://schemas.openxmlformats.org/drawingml/2006/wordprocessingDrawing" xmlns:w10="urn:schemas-microsoft-com:office:word" xmlns:w="http://schemas.openxmlformats.org/wordprocessingml/2006/main" xmlns:w14="http://schemas.microsoft.com/office/word/2010/wordml" xmlns:w15="http://schemas.microsoft.com/office/word/2012/wordml" xmlns:w16cex="http://schemas.microsoft.com/office/word/2018/wordml/cex" xmlns:w16cid="http://schemas.microsoft.com/office/word/2016/wordml/cid" xmlns:w16="http://schemas.microsoft.com/office/word/2018/wordml" xmlns:w16sdtdh="http://schemas.microsoft.com/office/word/2020/wordml/sdtdatahash" xmlns:w16se="http://schemas.microsoft.com/office/word/2015/wordml/symex" xmlns:wpg="http://schemas.microsoft.com/office/word/2010/wordprocessingGroup" xmlns:wpi="http://schemas.microsoft.com/office/word/2010/wordprocessingInk" xmlns:wne="http://schemas.microsoft.com/office/word/2006/wordml" xmlns:wps="http://schemas.microsoft.com/office/word/2010/wordprocessingShape" mc:Ignorable="w14 w15 w16se w16cid w16 w16cex w16sdtdh wp14">
-  <w16cex:commentExtensible w16cex:durableId="26EBCB16" w16cex:dateUtc="2022-10-08T09:10:00Z"/>
-</w16cex:commentsExtensible>
-</file>
-
-<file path=word/commentsIds.xml><?xml version="1.0" encoding="utf-8"?>
-<w16cid:commentsIds xmlns:wpc="http://schemas.microsoft.com/office/word/2010/wordprocessingCanvas" xmlns:cx="http://schemas.microsoft.com/office/drawing/2014/chartex" xmlns:cx1="http://schemas.microsoft.com/office/drawing/2015/9/8/chartex" xmlns:cx2="http://schemas.microsoft.com/office/drawing/2015/10/21/chartex" xmlns:cx3="http://schemas.microsoft.com/office/drawing/2016/5/9/chartex" xmlns:cx4="http://schemas.microsoft.com/office/drawing/2016/5/10/chartex" xmlns:cx5="http://schemas.microsoft.com/office/drawing/2016/5/11/chartex" xmlns:cx6="http://schemas.microsoft.com/office/drawing/2016/5/12/chartex" xmlns:cx7="http://schemas.microsoft.com/office/drawing/2016/5/13/chartex" xmlns:cx8="http://schemas.microsoft.com/office/drawing/2016/5/14/chartex" xmlns:mc="http://schemas.openxmlformats.org/markup-compatibility/2006" xmlns:aink="http://schemas.microsoft.com/office/drawing/2016/ink" xmlns:am3d="http://schemas.microsoft.com/office/drawing/2017/model3d" xmlns:o="urn:schemas-microsoft-com:office:office" xmlns:oel="http://schemas.microsoft.com/office/2019/extlst" xmlns:r="http://schemas.openxmlformats.org/officeDocument/2006/relationships" xmlns:m="http://schemas.openxmlformats.org/officeDocument/2006/math" xmlns:v="urn:schemas-microsoft-com:vml" xmlns:wp14="http://schemas.microsoft.com/office/word/2010/wordprocessingDrawing" xmlns:wp="http://schemas.openxmlformats.org/drawingml/2006/wordprocessingDrawing" xmlns:w10="urn:schemas-microsoft-com:office:word" xmlns:w="http://schemas.openxmlformats.org/wordprocessingml/2006/main" xmlns:w14="http://schemas.microsoft.com/office/word/2010/wordml" xmlns:w15="http://schemas.microsoft.com/office/word/2012/wordml" xmlns:w16cex="http://schemas.microsoft.com/office/word/2018/wordml/cex" xmlns:w16cid="http://schemas.microsoft.com/office/word/2016/wordml/cid" xmlns:w16="http://schemas.microsoft.com/office/word/2018/wordml" xmlns:w16sdtdh="http://schemas.microsoft.com/office/word/2020/wordml/sdtdatahash" xmlns:w16se="http://schemas.microsoft.com/office/word/2015/wordml/symex" xmlns:wpg="http://schemas.microsoft.com/office/word/2010/wordprocessingGroup" xmlns:wpi="http://schemas.microsoft.com/office/word/2010/wordprocessingInk" xmlns:wne="http://schemas.microsoft.com/office/word/2006/wordml" xmlns:wps="http://schemas.microsoft.com/office/word/2010/wordprocessingShape" mc:Ignorable="w14 w15 w16se w16cid w16 w16cex w16sdtdh wp14">
-  <w16cid:commentId w16cid:paraId="092D6C62" w16cid:durableId="26EBCB16"/>
-</w16cid:commentsIds>
-</file>
-
-<file path=word/people.xml><?xml version="1.0" encoding="utf-8"?>
-<w15:people xmlns:wpc="http://schemas.microsoft.com/office/word/2010/wordprocessingCanvas" xmlns:cx="http://schemas.microsoft.com/office/drawing/2014/chartex" xmlns:cx1="http://schemas.microsoft.com/office/drawing/2015/9/8/chartex" xmlns:cx2="http://schemas.microsoft.com/office/drawing/2015/10/21/chartex" xmlns:cx3="http://schemas.microsoft.com/office/drawing/2016/5/9/chartex" xmlns:cx4="http://schemas.microsoft.com/office/drawing/2016/5/10/chartex" xmlns:cx5="http://schemas.microsoft.com/office/drawing/2016/5/11/chartex" xmlns:cx6="http://schemas.microsoft.com/office/drawing/2016/5/12/chartex" xmlns:cx7="http://schemas.microsoft.com/office/drawing/2016/5/13/chartex" xmlns:cx8="http://schemas.microsoft.com/office/drawing/2016/5/14/chartex" xmlns:mc="http://schemas.openxmlformats.org/markup-compatibility/2006" xmlns:aink="http://schemas.microsoft.com/office/drawing/2016/ink" xmlns:am3d="http://schemas.microsoft.com/office/drawing/2017/model3d" xmlns:o="urn:schemas-microsoft-com:office:office" xmlns:oel="http://schemas.microsoft.com/office/2019/extlst" xmlns:r="http://schemas.openxmlformats.org/officeDocument/2006/relationships" xmlns:m="http://schemas.openxmlformats.org/officeDocument/2006/math" xmlns:v="urn:schemas-microsoft-com:vml" xmlns:wp14="http://schemas.microsoft.com/office/word/2010/wordprocessingDrawing" xmlns:wp="http://schemas.openxmlformats.org/drawingml/2006/wordprocessingDrawing" xmlns:w10="urn:schemas-microsoft-com:office:word" xmlns:w="http://schemas.openxmlformats.org/wordprocessingml/2006/main" xmlns:w14="http://schemas.microsoft.com/office/word/2010/wordml" xmlns:w15="http://schemas.microsoft.com/office/word/2012/wordml" xmlns:w16cex="http://schemas.microsoft.com/office/word/2018/wordml/cex" xmlns:w16cid="http://schemas.microsoft.com/office/word/2016/wordml/cid" xmlns:w16="http://schemas.microsoft.com/office/word/2018/wordml" xmlns:w16sdtdh="http://schemas.microsoft.com/office/word/2020/wordml/sdtdatahash" xmlns:w16se="http://schemas.microsoft.com/office/word/2015/wordml/symex" xmlns:wpg="http://schemas.microsoft.com/office/word/2010/wordprocessingGroup" xmlns:wpi="http://schemas.microsoft.com/office/word/2010/wordprocessingInk" xmlns:wne="http://schemas.microsoft.com/office/word/2006/wordml" xmlns:wps="http://schemas.microsoft.com/office/word/2010/wordprocessingShape" mc:Ignorable="w14 w15 w16se w16cid w16 w16cex w16sdtdh wp14">
-  <w15:person w15:author="John Parsons">
-    <w15:presenceInfo w15:providerId="Windows Live" w15:userId="2090ac6b0dfe73b6"/>
-  </w15:person>
-</w15:people>
 </file>
 
 <file path=word/styles.xml><?xml version="1.0" encoding="utf-8"?>
@@ -2635,16 +1741,6 @@
 </file>
 
 <file path=customXml/item1.xml><?xml version="1.0" encoding="utf-8"?>
-<oda:answers xmlns:oda="http://opendope.org/answers"/>
-</file>
-
-<file path=customXml/item2.xml><?xml version="1.0" encoding="utf-8"?>
-<odq:questionnaire xmlns:odq="http://opendope.org/questions">
-  <odq:questions/>
-</odq:questionnaire>
-</file>
-
-<file path=customXml/item3.xml><?xml version="1.0" encoding="utf-8"?>
 <xpaths xmlns:xsd="http://www.w3.org/2001/XMLSchema" xmlns:xsi="http://www.w3.org/2001/XMLSchema-instance" xmlns="http://opendope.org/xpaths">
   <xpath id="Tafpl">
     <dataBinding xpath="/validation_report[1]/product[1]" storeItemID="{229D4F84-2F1C-4DE6-9DB8-2337A405AB15}"/>
@@ -2682,17 +1778,19 @@
 </xpaths>
 </file>
 
-<file path=customXml/item4.xml><?xml version="1.0" encoding="utf-8"?>
-<odi:components xmlns:odi="http://opendope.org/components"/>
+<file path=customXml/item2.xml><?xml version="1.0" encoding="utf-8"?>
+<odq:questionnaire xmlns:odq="http://opendope.org/questions">
+  <odq:questions/>
+</odq:questionnaire>
 </file>
 
-<file path=customXml/item5.xml><?xml version="1.0" encoding="utf-8"?>
-<odc:conditions xmlns:odc="http://opendope.org/conditions"/>
+<file path=customXml/item3.xml><?xml version="1.0" encoding="utf-8"?>
+<oda:answers xmlns:oda="http://opendope.org/answers"/>
 </file>
 
-<file path=customXml/item6.xml><?xml version="1.0" encoding="utf-8"?>
+<file path=customXml/item4.xml><?xml version="1.0" encoding="utf-8"?>
 <validation_report>
-  <reportID>2</reportID>
+  <reportID>20345</reportID>
   <documentType>
     <name>Validation Plan</name>
   </documentType>
@@ -2703,9 +1801,8 @@
     <SKU>200345</SKU>
   </productSKU>
   <productCell>AC</productCell>
-  <tool>201</tool>
+  <tool>203</tool>
   <validationStrategy>
-    <id>0</id>
     <inspectionLevel>6</inspectionLevel>
     <name>New Tool</name>
     <sampleTable>
@@ -2758,15 +1855,25 @@
         <sampleSize>800</sampleSize>
       </tableRows>
     </sampleTable>
-    <type>General</type>
+    <type>Normal</type>
   </validationStrategy>
+  <valSampleSize>800</valSampleSize>
 </validation_report>
 </file>
 
+<file path=customXml/item5.xml><?xml version="1.0" encoding="utf-8"?>
+<odc:conditions xmlns:odc="http://opendope.org/conditions"/>
+</file>
+
+<file path=customXml/item6.xml><?xml version="1.0" encoding="utf-8"?>
+<odi:components xmlns:odi="http://opendope.org/components"/>
+</file>
+
 <file path=customXml/itemProps1.xml><?xml version="1.0" encoding="utf-8"?>
-<ds:datastoreItem xmlns:ds="http://schemas.openxmlformats.org/officeDocument/2006/customXml" ds:itemID="{E9BA6459-7168-4EF2-A054-80644CC4991E}">
+<ds:datastoreItem xmlns:ds="http://schemas.openxmlformats.org/officeDocument/2006/customXml" ds:itemID="{B67215FB-2D25-451F-A290-459CC7654001}">
   <ds:schemaRefs>
-    <ds:schemaRef ds:uri="http://opendope.org/answers"/>
+    <ds:schemaRef ds:uri="http://www.w3.org/2001/XMLSchema"/>
+    <ds:schemaRef ds:uri="http://opendope.org/xpaths"/>
   </ds:schemaRefs>
 </ds:datastoreItem>
 </file>
@@ -2780,19 +1887,16 @@
 </file>
 
 <file path=customXml/itemProps3.xml><?xml version="1.0" encoding="utf-8"?>
-<ds:datastoreItem xmlns:ds="http://schemas.openxmlformats.org/officeDocument/2006/customXml" ds:itemID="{B67215FB-2D25-451F-A290-459CC7654001}">
+<ds:datastoreItem xmlns:ds="http://schemas.openxmlformats.org/officeDocument/2006/customXml" ds:itemID="{E9BA6459-7168-4EF2-A054-80644CC4991E}">
   <ds:schemaRefs>
-    <ds:schemaRef ds:uri="http://www.w3.org/2001/XMLSchema"/>
-    <ds:schemaRef ds:uri="http://opendope.org/xpaths"/>
+    <ds:schemaRef ds:uri="http://opendope.org/answers"/>
   </ds:schemaRefs>
 </ds:datastoreItem>
 </file>
 
 <file path=customXml/itemProps4.xml><?xml version="1.0" encoding="utf-8"?>
-<ds:datastoreItem xmlns:ds="http://schemas.openxmlformats.org/officeDocument/2006/customXml" ds:itemID="{A4B5AE73-CF34-4A87-A008-99ED27B52BCE}">
-  <ds:schemaRefs>
-    <ds:schemaRef ds:uri="http://opendope.org/components"/>
-  </ds:schemaRefs>
+<ds:datastoreItem xmlns:ds="http://schemas.openxmlformats.org/officeDocument/2006/customXml" ds:itemID="{229D4F84-2F1C-4DE6-9DB8-2337A405AB15}">
+  <ds:schemaRefs/>
 </ds:datastoreItem>
 </file>
 
@@ -2805,7 +1909,9 @@
 </file>
 
 <file path=customXml/itemProps6.xml><?xml version="1.0" encoding="utf-8"?>
-<ds:datastoreItem xmlns:ds="http://schemas.openxmlformats.org/officeDocument/2006/customXml" ds:itemID="{229D4F84-2F1C-4DE6-9DB8-2337A405AB15}">
-  <ds:schemaRefs/>
+<ds:datastoreItem xmlns:ds="http://schemas.openxmlformats.org/officeDocument/2006/customXml" ds:itemID="{A4B5AE73-CF34-4A87-A008-99ED27B52BCE}">
+  <ds:schemaRefs>
+    <ds:schemaRef ds:uri="http://opendope.org/components"/>
+  </ds:schemaRefs>
 </ds:datastoreItem>
 </file>
</xml_diff>